<commit_message>
Circuit Breaker and so on
</commit_message>
<xml_diff>
--- a/Thesis.docx
+++ b/Thesis.docx
@@ -248,8 +248,13 @@
                               </w:rPr>
                               <w:br/>
                             </w:r>
+                            <w:proofErr w:type="spellStart"/>
                             <w:r>
-                              <w:t>Matr.-Nr.: 74734</w:t>
+                              <w:t>Matr</w:t>
+                            </w:r>
+                            <w:proofErr w:type="spellEnd"/>
+                            <w:r>
+                              <w:t>.-Nr.: 74734</w:t>
                             </w:r>
                           </w:p>
                           <w:p>
@@ -350,8 +355,13 @@
                         </w:rPr>
                         <w:br/>
                       </w:r>
+                      <w:proofErr w:type="spellStart"/>
                       <w:r>
-                        <w:t>Matr.-Nr.: 74734</w:t>
+                        <w:t>Matr</w:t>
+                      </w:r>
+                      <w:proofErr w:type="spellEnd"/>
+                      <w:r>
+                        <w:t>.-Nr.: 74734</w:t>
                       </w:r>
                     </w:p>
                     <w:p>
@@ -1153,11 +1163,18 @@
       <w:bookmarkEnd w:id="6"/>
     </w:p>
     <w:p>
+      <w:pPr>
+        <w:pStyle w:val="Abbildungsverzeichnis"/>
+        <w:rPr>
+          <w:rFonts w:asciiTheme="minorHAnsi" w:eastAsiaTheme="minorEastAsia" w:hAnsiTheme="minorHAnsi" w:cstheme="minorBidi"/>
+          <w:sz w:val="22"/>
+          <w:szCs w:val="22"/>
+        </w:rPr>
+      </w:pPr>
       <w:r>
         <w:rPr>
           <w:b/>
           <w:bCs/>
-          <w:noProof/>
         </w:rPr>
         <w:fldChar w:fldCharType="begin"/>
       </w:r>
@@ -1165,7 +1182,6 @@
         <w:rPr>
           <w:b/>
           <w:bCs/>
-          <w:noProof/>
         </w:rPr>
         <w:instrText xml:space="preserve"> TOC \c "Abbildung" </w:instrText>
       </w:r>
@@ -1173,18 +1189,104 @@
         <w:rPr>
           <w:b/>
           <w:bCs/>
-          <w:noProof/>
         </w:rPr>
         <w:fldChar w:fldCharType="separate"/>
       </w:r>
       <w:r>
+        <w:t>Abbildung 1 Monolith gegen Microservices Quelle: Eigene Darstellung</w:t>
+      </w:r>
+      <w:r>
+        <w:tab/>
+      </w:r>
+      <w:r>
+        <w:fldChar w:fldCharType="begin"/>
+      </w:r>
+      <w:r>
+        <w:instrText xml:space="preserve"> PAGEREF _Toc21962577 \h </w:instrText>
+      </w:r>
+      <w:r>
+        <w:fldChar w:fldCharType="separate"/>
+      </w:r>
+      <w:r>
+        <w:t>7</w:t>
+      </w:r>
+      <w:r>
+        <w:fldChar w:fldCharType="end"/>
+      </w:r>
+    </w:p>
+    <w:p>
+      <w:pPr>
+        <w:pStyle w:val="Abbildungsverzeichnis"/>
         <w:rPr>
-          <w:b/>
-          <w:bCs/>
-          <w:noProof/>
+          <w:rFonts w:asciiTheme="minorHAnsi" w:eastAsiaTheme="minorEastAsia" w:hAnsiTheme="minorHAnsi" w:cstheme="minorBidi"/>
+          <w:sz w:val="22"/>
+          <w:szCs w:val="22"/>
         </w:rPr>
-        <w:t>Es konnten keine Einträge für ein Abbildungsverzeichnis gefunden werden.</w:t>
-      </w:r>
+      </w:pPr>
+      <w:r>
+        <w:t xml:space="preserve">Abbildung 2 Docker – Beginner’s Guide – Part 1: Images &amp; Containers (Quelle: </w:t>
+      </w:r>
+      <w:r>
+        <w:rPr>
+          <w:color w:val="0000FF"/>
+          <w:u w:val="single"/>
+        </w:rPr>
+        <w:t>https://codingthesmartway.com/wp-content/uploads/2019/02/010-1024x500.png</w:t>
+      </w:r>
+      <w:r>
+        <w:t>)</w:t>
+      </w:r>
+      <w:r>
+        <w:tab/>
+      </w:r>
+      <w:r>
+        <w:fldChar w:fldCharType="begin"/>
+      </w:r>
+      <w:r>
+        <w:instrText xml:space="preserve"> PAGEREF _Toc21962578 \h </w:instrText>
+      </w:r>
+      <w:r>
+        <w:fldChar w:fldCharType="separate"/>
+      </w:r>
+      <w:r>
+        <w:t>9</w:t>
+      </w:r>
+      <w:r>
+        <w:fldChar w:fldCharType="end"/>
+      </w:r>
+    </w:p>
+    <w:p>
+      <w:pPr>
+        <w:pStyle w:val="Abbildungsverzeichnis"/>
+        <w:rPr>
+          <w:rFonts w:asciiTheme="minorHAnsi" w:eastAsiaTheme="minorEastAsia" w:hAnsiTheme="minorHAnsi" w:cstheme="minorBidi"/>
+          <w:sz w:val="22"/>
+          <w:szCs w:val="22"/>
+        </w:rPr>
+      </w:pPr>
+      <w:r>
+        <w:t>Abbildung 3</w:t>
+      </w:r>
+      <w:r>
+        <w:tab/>
+      </w:r>
+      <w:r>
+        <w:fldChar w:fldCharType="begin"/>
+      </w:r>
+      <w:r>
+        <w:instrText xml:space="preserve"> PAGEREF _Toc21962579 \h </w:instrText>
+      </w:r>
+      <w:r>
+        <w:fldChar w:fldCharType="separate"/>
+      </w:r>
+      <w:r>
+        <w:t>15</w:t>
+      </w:r>
+      <w:r>
+        <w:fldChar w:fldCharType="end"/>
+      </w:r>
+    </w:p>
+    <w:p>
       <w:r>
         <w:rPr>
           <w:b/>
@@ -1452,9 +1554,11 @@
           <w:tab w:val="left" w:pos="1440"/>
         </w:tabs>
       </w:pPr>
+      <w:proofErr w:type="spellStart"/>
       <w:r>
         <w:t>HdM</w:t>
       </w:r>
+      <w:proofErr w:type="spellEnd"/>
       <w:r>
         <w:tab/>
         <w:t>Hochschule der Medien</w:t>
@@ -1502,7 +1606,15 @@
     </w:p>
     <w:p>
       <w:r>
-        <w:t>Robust bedeutet in diesem Falle, dass bei einem Fehler keine Kettenreaktion stattfinden darf, dass wenn erwünscht Nachrichten immer ankommen müssen, dass wenn ein Service überlastet ist, dieser sich wieder erholen darf, dass Services eigenständig upgedatet werden können, dass auf Leistungsanfragen automatisch reagiert wird oder diese keinen Einsturz ergeben, dass bei Fehlern auf Fallbacks zurückgegriffen wird, wenn dies Business technisch möglich ist, dass kontinuierliche „Healthchecks“(Lebst du noch?) durch-geführt werden, dass Auslastung über die einzelnen gleichen Microservices aufgeteilt wird und dass nachvollzogen werden kann, wie der Traffic verläuft.</w:t>
+        <w:t>Robust bedeutet in diesem Falle, dass bei einem Fehler keine Kettenreaktion stattfinden darf, dass wenn erwünscht Nachrichten immer ankommen müssen, dass wenn ein Service überlastet ist, dieser sich wieder erholen darf, dass Services eigenständig upgedatet werden können, dass auf Leistungsanfragen automatisch reagiert wird oder diese keinen Einsturz ergeben, dass bei Fehlern auf Fallbacks zurückgegriffen wird, wenn dies Business technisch möglich ist, dass kontinuierliche „</w:t>
+      </w:r>
+      <w:proofErr w:type="spellStart"/>
+      <w:r>
+        <w:t>Healthchecks</w:t>
+      </w:r>
+      <w:proofErr w:type="spellEnd"/>
+      <w:r>
+        <w:t>“(Lebst du noch?) durch-geführt werden, dass Auslastung über die einzelnen gleichen Microservices aufgeteilt wird und dass nachvollzogen werden kann, wie der Traffic verläuft.</w:t>
       </w:r>
     </w:p>
     <w:p>
@@ -1596,6 +1708,7 @@
                                 <w:sz w:val="28"/>
                               </w:rPr>
                             </w:pPr>
+                            <w:bookmarkStart w:id="12" w:name="_Toc21962577"/>
                             <w:r>
                               <w:t xml:space="preserve">Abbildung </w:t>
                             </w:r>
@@ -1635,6 +1748,7 @@
                             <w:r>
                               <w:t>Monolith gegen Microservices Quelle: Eigene Darstellung</w:t>
                             </w:r>
+                            <w:bookmarkEnd w:id="12"/>
                           </w:p>
                         </w:txbxContent>
                       </wps:txbx>
@@ -1669,6 +1783,7 @@
                           <w:sz w:val="28"/>
                         </w:rPr>
                       </w:pPr>
+                      <w:bookmarkStart w:id="13" w:name="_Toc21962577"/>
                       <w:r>
                         <w:t xml:space="preserve">Abbildung </w:t>
                       </w:r>
@@ -1708,6 +1823,7 @@
                       <w:r>
                         <w:t>Monolith gegen Microservices Quelle: Eigene Darstellung</w:t>
                       </w:r>
+                      <w:bookmarkEnd w:id="13"/>
                     </w:p>
                   </w:txbxContent>
                 </v:textbox>
@@ -2012,13 +2128,12 @@
             <w:docPart w:val="DefaultPlaceholder_1081868574"/>
           </w:placeholder>
         </w:sdtPr>
-        <w:sdtEndPr/>
         <w:sdtContent>
           <w:r>
             <w:fldChar w:fldCharType="begin"/>
           </w:r>
           <w:r>
-            <w:instrText>ADDIN CitaviPlaceholder{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}</w:instrText>
+            <w:instrText>ADDIN CitaviPlaceholder{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}</w:instrText>
           </w:r>
           <w:r>
             <w:fldChar w:fldCharType="separate"/>
@@ -2162,6 +2277,7 @@
                                 <w:noProof/>
                               </w:rPr>
                             </w:pPr>
+                            <w:bookmarkStart w:id="14" w:name="_Toc21962578"/>
                             <w:r>
                               <w:t xml:space="preserve">Abbildung </w:t>
                             </w:r>
@@ -2199,7 +2315,15 @@
                               <w:t xml:space="preserve"> </w:t>
                             </w:r>
                             <w:r>
-                              <w:t>Docker – Beginner’s Guide – Part 1: Images &amp; Containers</w:t>
+                              <w:t xml:space="preserve">Docker – </w:t>
+                            </w:r>
+                            <w:proofErr w:type="spellStart"/>
+                            <w:r>
+                              <w:t>Beginner’s</w:t>
+                            </w:r>
+                            <w:proofErr w:type="spellEnd"/>
+                            <w:r>
+                              <w:t xml:space="preserve"> Guide – Part 1: Images &amp; Containers</w:t>
                             </w:r>
                             <w:r>
                               <w:t xml:space="preserve"> (Quelle: </w:t>
@@ -2215,6 +2339,7 @@
                             <w:r>
                               <w:t>)</w:t>
                             </w:r>
+                            <w:bookmarkEnd w:id="14"/>
                           </w:p>
                         </w:txbxContent>
                       </wps:txbx>
@@ -2248,6 +2373,7 @@
                           <w:noProof/>
                         </w:rPr>
                       </w:pPr>
+                      <w:bookmarkStart w:id="15" w:name="_Toc21962578"/>
                       <w:r>
                         <w:t xml:space="preserve">Abbildung </w:t>
                       </w:r>
@@ -2285,7 +2411,15 @@
                         <w:t xml:space="preserve"> </w:t>
                       </w:r>
                       <w:r>
-                        <w:t>Docker – Beginner’s Guide – Part 1: Images &amp; Containers</w:t>
+                        <w:t xml:space="preserve">Docker – </w:t>
+                      </w:r>
+                      <w:proofErr w:type="spellStart"/>
+                      <w:r>
+                        <w:t>Beginner’s</w:t>
+                      </w:r>
+                      <w:proofErr w:type="spellEnd"/>
+                      <w:r>
+                        <w:t xml:space="preserve"> Guide – Part 1: Images &amp; Containers</w:t>
                       </w:r>
                       <w:r>
                         <w:t xml:space="preserve"> (Quelle: </w:t>
@@ -2301,6 +2435,7 @@
                       <w:r>
                         <w:t>)</w:t>
                       </w:r>
+                      <w:bookmarkEnd w:id="15"/>
                     </w:p>
                   </w:txbxContent>
                 </v:textbox>
@@ -2405,7 +2540,15 @@
         </w:numPr>
       </w:pPr>
       <w:r>
-        <w:t xml:space="preserve">Skalieren der Services wird auch einfacher und Effizienter. Im Gegensatz zum Monolithischen System, wo jeweils das volle System hoch skaliert wird, werden im Micoservice Kontext, nur diejenigen Skaliert welche wirklich benötigt werden, ohne unnötige Ressourcen zu verschwenden. </w:t>
+        <w:t xml:space="preserve">Skalieren der Services wird auch einfacher und Effizienter. Im Gegensatz zum Monolithischen System, wo jeweils das volle System hoch skaliert wird, werden im </w:t>
+      </w:r>
+      <w:proofErr w:type="spellStart"/>
+      <w:r>
+        <w:t>Micoservice</w:t>
+      </w:r>
+      <w:proofErr w:type="spellEnd"/>
+      <w:r>
+        <w:t xml:space="preserve"> Kontext, nur diejenigen Skaliert welche wirklich benötigt werden, ohne unnötige Ressourcen zu verschwenden. </w:t>
       </w:r>
     </w:p>
     <w:p>
@@ -2531,7 +2674,15 @@
         </w:numPr>
       </w:pPr>
       <w:r>
-        <w:t>Die Notwendigkeit, der Verwendung von Docker oder Kubernetes um das verteilte System zu steuern bzw. Bereitzustellen, kann unerwünscht sein.</w:t>
+        <w:t xml:space="preserve">Die Notwendigkeit, der Verwendung von Docker oder </w:t>
+      </w:r>
+      <w:proofErr w:type="spellStart"/>
+      <w:r>
+        <w:t>Kubernetes</w:t>
+      </w:r>
+      <w:proofErr w:type="spellEnd"/>
+      <w:r>
+        <w:t xml:space="preserve"> um das verteilte System zu steuern bzw. Bereitzustellen, kann unerwünscht sein.</w:t>
       </w:r>
     </w:p>
     <w:p>
@@ -2590,15 +2741,16 @@
     </w:p>
     <w:p>
       <w:pPr>
+        <w:pStyle w:val="berschrift1"/>
+      </w:pPr>
+      <w:r>
+        <w:lastRenderedPageBreak/>
+        <w:t>Verteilte Systeme</w:t>
+      </w:r>
+    </w:p>
+    <w:p>
+      <w:pPr>
         <w:pStyle w:val="berschrift2"/>
-      </w:pPr>
-      <w:r>
-        <w:t>Verteilte Systeme</w:t>
-      </w:r>
-    </w:p>
-    <w:p>
-      <w:pPr>
-        <w:pStyle w:val="berschrift3"/>
       </w:pPr>
       <w:r>
         <w:t>Definition</w:t>
@@ -2617,13 +2769,12 @@
             <w:docPart w:val="DefaultPlaceholder_1081868574"/>
           </w:placeholder>
         </w:sdtPr>
-        <w:sdtEndPr/>
         <w:sdtContent>
           <w:r>
             <w:fldChar w:fldCharType="begin"/>
           </w:r>
           <w:r>
-            <w:instrText>ADDIN CitaviPlaceholder{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}</w:instrText>
+            <w:instrText>ADDIN CitaviPlaceholder{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}</w:instrText>
           </w:r>
           <w:r>
             <w:fldChar w:fldCharType="separate"/>
@@ -2696,7 +2847,7 @@
     </w:p>
     <w:p>
       <w:pPr>
-        <w:pStyle w:val="berschrift3"/>
+        <w:pStyle w:val="berschrift2"/>
       </w:pPr>
       <w:r>
         <w:t>Orchestrierung</w:t>
@@ -2704,16 +2855,44 @@
     </w:p>
     <w:p>
       <w:r>
-        <w:t xml:space="preserve">Es wird besonders wichtig, wenn man ein verteiltes System mit einer Microservice Architektur verwirklicht, dass durch die deutlich größere Anzahl an Services und die </w:t>
-      </w:r>
-      <w:r>
-        <w:lastRenderedPageBreak/>
-        <w:t>dadurch entstehenden Schnittstellen gut gemanagt werden können. Durch Dinge wie Containerisierung und Autoskalierung können die Services deutlich schneller vermehren und unübersichtlich werden. Für diese deutlich größere Anzahl an Services benötigen wir neue Werkzeuge, um diesem Wachstum zu beherrschen und möglichst zu automatisieren. Diese Werkzeuge nennt man in der Fachsprache Orchestratoren und werden dafür benutzt diese Container automatisiert zu konfigurieren, koordinieren und zu managen. Sie unterscheiden sich hierbei natürlich in Funktionalität und Handhabung. In unseren Untersuchungen, werden wir zu der Orchestrierungs Plattform Kubernetes zurückgreifen, da sie zum Zeitpunkt der Thesis die am weitesten verbreitete Plattform ist und diese wohl auch noch eine Weile sein wird.</w:t>
-      </w:r>
-    </w:p>
-    <w:p>
-      <w:pPr>
-        <w:pStyle w:val="berschrift3"/>
+        <w:t xml:space="preserve">Es wird besonders wichtig, wenn man ein verteiltes System mit einer </w:t>
+      </w:r>
+      <w:proofErr w:type="spellStart"/>
+      <w:r>
+        <w:t>Microservice</w:t>
+      </w:r>
+      <w:proofErr w:type="spellEnd"/>
+      <w:r>
+        <w:t xml:space="preserve"> Architektur verwirklicht, dass durch die deutlich größere Anzahl an Services und die dadurch entstehenden Schnittstellen gut gemanagt werden können. Durch Dinge wie Containerisierung und Autoskalierung können die Services deutlich schneller vermehren und unübersichtlich werden. Für diese deutlich größere Anzahl an Services benötigen wir neue Werkzeuge, um diesem Wachstum zu beherrschen und möglichst zu automatisieren. Diese Werkzeuge nennt man in der Fachsprache </w:t>
+      </w:r>
+      <w:proofErr w:type="spellStart"/>
+      <w:r>
+        <w:t>Orchestratoren</w:t>
+      </w:r>
+      <w:proofErr w:type="spellEnd"/>
+      <w:r>
+        <w:t xml:space="preserve"> und werden dafür benutzt diese Container automatisiert zu konfigurieren, koordinieren und zu managen. Sie unterscheiden sich hierbei natürlich in Funktionalität und Handhabung. In unseren Untersuchungen, werden wir zu der </w:t>
+      </w:r>
+      <w:proofErr w:type="spellStart"/>
+      <w:r>
+        <w:t>Orchestrierungs</w:t>
+      </w:r>
+      <w:proofErr w:type="spellEnd"/>
+      <w:r>
+        <w:t xml:space="preserve"> Plattform </w:t>
+      </w:r>
+      <w:proofErr w:type="spellStart"/>
+      <w:r>
+        <w:t>Kubernetes</w:t>
+      </w:r>
+      <w:proofErr w:type="spellEnd"/>
+      <w:r>
+        <w:t xml:space="preserve"> zurückgreifen, da sie zum Zeitpunkt der Thesis die am weitesten verbreitete Plattform ist und diese wohl auch noch eine Weile sein wird.</w:t>
+      </w:r>
+    </w:p>
+    <w:p>
+      <w:pPr>
+        <w:pStyle w:val="berschrift2"/>
       </w:pPr>
       <w:r>
         <w:t>Netzwerk/</w:t>
@@ -2739,9 +2918,10 @@
     </w:p>
     <w:p>
       <w:pPr>
-        <w:pStyle w:val="berschrift3"/>
-      </w:pPr>
-      <w:r>
+        <w:pStyle w:val="berschrift2"/>
+      </w:pPr>
+      <w:r>
+        <w:lastRenderedPageBreak/>
         <w:t>Von Fehler Potential zu Robustheit</w:t>
       </w:r>
     </w:p>
@@ -2854,7 +3034,7 @@
             <w:fldChar w:fldCharType="begin"/>
           </w:r>
           <w:r>
-            <w:instrText>ADDIN CitaviPlaceholder{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}</w:instrText>
+            <w:instrText>ADDIN CitaviPlaceholder{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}</w:instrText>
           </w:r>
           <w:r>
             <w:fldChar w:fldCharType="separate"/>
@@ -2870,20 +3050,248 @@
     </w:p>
     <w:p>
       <w:r>
+        <w:t>E</w:t>
+      </w:r>
+      <w:r>
+        <w:t xml:space="preserve">inigen </w:t>
+      </w:r>
+      <w:r>
+        <w:t xml:space="preserve">dieser </w:t>
+      </w:r>
+      <w:r>
+        <w:t xml:space="preserve">Fehlerquellen werden </w:t>
+      </w:r>
+      <w:r>
+        <w:t>später noch angeschaut und behandelt. Hierbei werden unterschiedliche Lösungsansätze geprüft und eingeordnet.</w:t>
+      </w:r>
+    </w:p>
+    <w:p>
+      <w:pPr>
+        <w:pStyle w:val="berschrift2"/>
+      </w:pPr>
+      <w:r>
+        <w:t>Daten Beständigkeit</w:t>
+      </w:r>
+    </w:p>
+    <w:p>
+      <w:r>
+        <w:t>Bei einem Monolithischen System ist es üblich, dass es eine zentrale Datenbank gibt, wo jeglicher Datenverkehr gebündelt wird. In einem verteilten System wird ein anderer Ansatz verwendet und jedes System verwaltet eigene Datenbanken. Demnach findet die Kommunikation größtenteils über APIs statt und nicht über eine geteilte Datenbank.</w:t>
+      </w:r>
+    </w:p>
+    <w:p>
+      <w:r>
+        <w:t xml:space="preserve">Da die jeweiligen Systeme </w:t>
+      </w:r>
+      <w:r>
+        <w:t xml:space="preserve">eigenständige Datenbanken haben, können diese </w:t>
+      </w:r>
+      <w:r>
+        <w:t>spezialisiert werden. Dies</w:t>
+      </w:r>
+      <w:r>
+        <w:t xml:space="preserve"> erlaubt verschieden Datenbank Systeme</w:t>
+      </w:r>
+      <w:r>
+        <w:t>,</w:t>
+      </w:r>
+      <w:r>
+        <w:t xml:space="preserve"> in einem einzigen System zu verwenden.</w:t>
+      </w:r>
+    </w:p>
+    <w:p>
+      <w:pPr>
+        <w:pStyle w:val="berschrift1"/>
+      </w:pPr>
+      <w:r>
         <w:lastRenderedPageBreak/>
-        <w:t>E</w:t>
-      </w:r>
-      <w:r>
-        <w:t xml:space="preserve">inigen </w:t>
-      </w:r>
-      <w:r>
-        <w:t xml:space="preserve">dieser </w:t>
-      </w:r>
-      <w:r>
-        <w:t xml:space="preserve">Fehlerquellen werden </w:t>
-      </w:r>
-      <w:r>
-        <w:t>später noch angeschaut und behandelt. Hierbei werden unterschiedliche Lösungsansätze geprüft und eingeordnet.</w:t>
+        <w:t>Ein Robustes verteiltes System/</w:t>
+      </w:r>
+    </w:p>
+    <w:p>
+      <w:pPr>
+        <w:pStyle w:val="berschrift2"/>
+        <w:numPr>
+          <w:ilvl w:val="0"/>
+          <w:numId w:val="0"/>
+        </w:numPr>
+        <w:ind w:left="720"/>
+      </w:pPr>
+      <w:r>
+        <w:t>/Wie</w:t>
+      </w:r>
+      <w:r>
+        <w:t xml:space="preserve"> erstellt</w:t>
+      </w:r>
+      <w:r>
+        <w:t xml:space="preserve"> man ein verteiltes System Robust </w:t>
+      </w:r>
+    </w:p>
+    <w:p>
+      <w:r>
+        <w:t>Wie geht man die Fehlerquellen in verteilten System an?</w:t>
+      </w:r>
+    </w:p>
+    <w:p>
+      <w:r>
+        <w:t>Die Fehlerquellen/</w:t>
+      </w:r>
+      <w:r>
+        <w:t>Herausforderungen</w:t>
+      </w:r>
+      <w:r>
+        <w:t xml:space="preserve"> in </w:t>
+      </w:r>
+      <w:r>
+        <w:t>Detail</w:t>
+      </w:r>
+      <w:r>
+        <w:t xml:space="preserve"> -&gt; runterschieben in die einzelnen Bereiche.</w:t>
+      </w:r>
+    </w:p>
+    <w:p>
+      <w:pPr>
+        <w:rPr>
+          <w:lang w:val="en-US"/>
+        </w:rPr>
+      </w:pPr>
+      <w:proofErr w:type="spellStart"/>
+      <w:r>
+        <w:rPr>
+          <w:lang w:val="en-US"/>
+        </w:rPr>
+        <w:t>Dont</w:t>
+      </w:r>
+      <w:proofErr w:type="spellEnd"/>
+      <w:r>
+        <w:rPr>
+          <w:lang w:val="en-US"/>
+        </w:rPr>
+        <w:t xml:space="preserve"> apply every pattern</w:t>
+      </w:r>
+    </w:p>
+    <w:p>
+      <w:pPr>
+        <w:rPr>
+          <w:lang w:val="en-US"/>
+        </w:rPr>
+      </w:pPr>
+      <w:proofErr w:type="spellStart"/>
+      <w:r>
+        <w:rPr>
+          <w:lang w:val="en-US"/>
+        </w:rPr>
+        <w:t>Dont</w:t>
+      </w:r>
+      <w:proofErr w:type="spellEnd"/>
+      <w:r>
+        <w:rPr>
+          <w:lang w:val="en-US"/>
+        </w:rPr>
+        <w:t xml:space="preserve"> decorate everything</w:t>
+      </w:r>
+    </w:p>
+    <w:p>
+      <w:pPr>
+        <w:rPr>
+          <w:lang w:val="en-US"/>
+        </w:rPr>
+      </w:pPr>
+      <w:r>
+        <w:rPr>
+          <w:lang w:val="en-US"/>
+        </w:rPr>
+        <w:t>Use metrics</w:t>
+      </w:r>
+    </w:p>
+    <w:p>
+      <w:pPr>
+        <w:rPr>
+          <w:lang w:val="en-US"/>
+        </w:rPr>
+      </w:pPr>
+      <w:r>
+        <w:rPr>
+          <w:lang w:val="en-US"/>
+        </w:rPr>
+        <w:t>Not only Http (not only in the network)</w:t>
+      </w:r>
+    </w:p>
+    <w:p>
+      <w:pPr>
+        <w:rPr>
+          <w:lang w:val="en-US"/>
+        </w:rPr>
+      </w:pPr>
+      <w:hyperlink r:id="rId12" w:history="1">
+        <w:r>
+          <w:rPr>
+            <w:rStyle w:val="Hyperlink"/>
+            <w:lang w:val="en-US"/>
+          </w:rPr>
+          <w:t>https://www.youtube.com/watch?v=gvDvOWtPLVY</w:t>
+        </w:r>
+      </w:hyperlink>
+      <w:r>
+        <w:rPr>
+          <w:lang w:val="en-US"/>
+        </w:rPr>
+        <w:t xml:space="preserve"> 20:20</w:t>
+      </w:r>
+    </w:p>
+    <w:p>
+      <w:pPr>
+        <w:tabs>
+          <w:tab w:val="left" w:pos="2771"/>
+        </w:tabs>
+        <w:rPr>
+          <w:lang w:val="en-US"/>
+        </w:rPr>
+      </w:pPr>
+      <w:r>
+        <w:rPr>
+          <w:lang w:val="en-US"/>
+        </w:rPr>
+        <w:t>medium.com/@</w:t>
+      </w:r>
+      <w:proofErr w:type="spellStart"/>
+      <w:r>
+        <w:rPr>
+          <w:lang w:val="en-US"/>
+        </w:rPr>
+        <w:t>adhorn</w:t>
+      </w:r>
+      <w:proofErr w:type="spellEnd"/>
+      <w:r>
+        <w:rPr>
+          <w:lang w:val="en-US"/>
+        </w:rPr>
+        <w:tab/>
+      </w:r>
+    </w:p>
+    <w:p>
+      <w:pPr>
+        <w:pStyle w:val="berschrift2"/>
+      </w:pPr>
+      <w:r>
+        <w:t>Bulkhead</w:t>
+      </w:r>
+    </w:p>
+    <w:p>
+      <w:r>
+        <w:t>Ist ein Begriff, welcher aus dem Schiffsbau kommt und beschreibt eine Technik, bei der das Schiff in Segmente unterteilt wird. Bei einem Leck können diese Segmente separat geschlossen werden, um somit zu verhindern, dass das gesamte Schiff voll Wasser läuft. Feuerschutztüren im Brandschutz dienen demselben Zweck und verhindern die Rauchverbreitung im Haus.</w:t>
+      </w:r>
+    </w:p>
+    <w:p>
+      <w:r>
+        <w:t xml:space="preserve">So wie im Schiffsbau und im Brandschutz, wird das Bulkhead Pattern (in Deutsch Schott Muster) auch in der </w:t>
+      </w:r>
+      <w:proofErr w:type="spellStart"/>
+      <w:r>
+        <w:t>Microservice</w:t>
+      </w:r>
+      <w:proofErr w:type="spellEnd"/>
+      <w:r>
+        <w:t xml:space="preserve"> Architektur verwendet, um zu verhindern, dass das gesamte System durch einen einzigen Fehler zum Einsturz gebracht wird. Dies geschieht im Falle von Microservices auf die Art und Weise, dass einzelne Bahnen im Prozessablauf voneinander Technisch getrennt werden.</w:t>
       </w:r>
     </w:p>
     <w:p>
@@ -2891,80 +3299,531 @@
         <w:pStyle w:val="berschrift3"/>
       </w:pPr>
       <w:r>
-        <w:t>Daten Beständigkeit</w:t>
-      </w:r>
-    </w:p>
-    <w:p>
-      <w:r>
-        <w:t>Bei einem Monolithischen System ist es üblich, dass es eine zentrale Datenbank gibt, wo jeglicher Datenverkehr gebündelt wird. In einem verteilten System wird ein anderer Ansatz verwendet und jedes System verwaltet eigene Datenbanken. Demnach findet die Kommunikation größtenteils über APIs statt und nicht über eine geteilte Datenbank.</w:t>
-      </w:r>
-    </w:p>
-    <w:p>
-      <w:r>
-        <w:t xml:space="preserve">Da die jeweiligen Systeme </w:t>
-      </w:r>
-      <w:r>
-        <w:t xml:space="preserve">eigenständige Datenbanken haben, können diese </w:t>
-      </w:r>
-      <w:r>
-        <w:t>spezialisiert werden. Dies</w:t>
-      </w:r>
-      <w:r>
-        <w:t xml:space="preserve"> erlaubt verschieden Datenbank Systeme</w:t>
+        <w:t>Probleme welche durch das Bulkhead Pattern gelöst werden</w:t>
+      </w:r>
+    </w:p>
+    <w:p>
+      <w:pPr>
+        <w:pStyle w:val="Listenabsatz"/>
+        <w:numPr>
+          <w:ilvl w:val="0"/>
+          <w:numId w:val="39"/>
+        </w:numPr>
+      </w:pPr>
+      <w:r>
+        <w:t>Weitergabe von Fehlern: Da das System in einzelne Bereiche Isoliert ist und keine Ressourcen Teilt, können Fehler in anschließenden/verbunden Teilsystemen Isoliert werden. Das heißt wenn ein Service einen Fehler auslöst werden die Restlichen Systeme nicht beeinträchtigt.</w:t>
+      </w:r>
+    </w:p>
+    <w:p>
+      <w:pPr>
+        <w:pStyle w:val="Listenabsatz"/>
+        <w:numPr>
+          <w:ilvl w:val="0"/>
+          <w:numId w:val="39"/>
+        </w:numPr>
+      </w:pPr>
+      <w:r>
+        <w:t xml:space="preserve">Lärmender Nachbar: Wenn das Pattern richtig umgesetzt wurde, also Netzwerk, </w:t>
+      </w:r>
+      <w:r>
+        <w:t>Speicherplatz</w:t>
+      </w:r>
+      <w:r>
+        <w:t xml:space="preserve"> und Rechenleistung getrennt wurden. Stellt dies sicher, dass wenn </w:t>
+      </w:r>
+      <w:r>
+        <w:lastRenderedPageBreak/>
+        <w:t>ein Einzelner Service sehr viele Ressourcen verwendet dies nicht andere Services, außerhalb der Isolierten Zone, beeinträchtigt.</w:t>
+      </w:r>
+    </w:p>
+    <w:p>
+      <w:pPr>
+        <w:pStyle w:val="Listenabsatz"/>
+        <w:numPr>
+          <w:ilvl w:val="0"/>
+          <w:numId w:val="39"/>
+        </w:numPr>
+      </w:pPr>
+      <w:r>
+        <w:t xml:space="preserve">Ungewöhnliche Bedarf/Nachfragen: Der Bulkhead Schützt </w:t>
+      </w:r>
+      <w:r>
+        <w:t>Ressourcen in deren Isolierten Zonen davor, dass andere Services ungewöhnliche Anfragen erhalten z.B. wenn viel mehr Nachfragen als sonst stattfinden. Das heißt das nur der Jeweilige Service von TCP Port Auslastung, Datenbank verfall etc. beeinflusst wird.</w:t>
+      </w:r>
+    </w:p>
+    <w:p>
+      <w:pPr>
+        <w:pStyle w:val="berschrift3"/>
+      </w:pPr>
+      <w:r>
+        <w:t>Prinzipien des Bulkhead Patterns</w:t>
+      </w:r>
+    </w:p>
+    <w:p>
+      <w:pPr>
+        <w:pStyle w:val="Listenabsatz"/>
+        <w:numPr>
+          <w:ilvl w:val="0"/>
+          <w:numId w:val="40"/>
+        </w:numPr>
+      </w:pPr>
+      <w:r>
+        <w:t xml:space="preserve">Teile Möglichst </w:t>
+      </w:r>
+      <w:r>
+        <w:t>Nichts</w:t>
+      </w:r>
+      <w:r>
+        <w:t xml:space="preserve">: </w:t>
+      </w:r>
+    </w:p>
+    <w:p>
+      <w:pPr>
+        <w:pStyle w:val="Listenabsatz"/>
+      </w:pPr>
+      <w:r>
+        <w:t xml:space="preserve">Soweit es </w:t>
+      </w:r>
+      <w:r>
+        <w:t>m</w:t>
+      </w:r>
+      <w:r>
+        <w:t>öglich ist</w:t>
       </w:r>
       <w:r>
         <w:t>,</w:t>
       </w:r>
       <w:r>
-        <w:t xml:space="preserve"> in einem einzigen System zu verwenden.</w:t>
+        <w:t xml:space="preserve"> sollte, wenn Services in eigene Fehlerzonen isoliert werden keine Datenbanken, Firewalls, Speicher und Rechenleistung etc. teilen. Durch </w:t>
+      </w:r>
+      <w:r>
+        <w:t>Kostenmanagement kann man es auch nur auf die Services herunterbrachten.</w:t>
+      </w:r>
+    </w:p>
+    <w:p>
+      <w:pPr>
+        <w:pStyle w:val="Listenabsatz"/>
+        <w:numPr>
+          <w:ilvl w:val="0"/>
+          <w:numId w:val="40"/>
+        </w:numPr>
+      </w:pPr>
+      <w:r>
+        <w:t>Vermeide Synchrone aufrufe zu anderen Services:</w:t>
+      </w:r>
+    </w:p>
+    <w:p>
+      <w:pPr>
+        <w:pStyle w:val="Listenabsatz"/>
+      </w:pPr>
+      <w:r>
+        <w:t xml:space="preserve">Synchrone </w:t>
+      </w:r>
+      <w:r>
+        <w:t xml:space="preserve">Service zu Service </w:t>
+      </w:r>
+      <w:r>
+        <w:t>Kommunikation erweitert</w:t>
+      </w:r>
+      <w:r>
+        <w:t xml:space="preserve"> die Fehlerzone eines Bulkheads. Es können Fehler und Trägheit mit synchronen aufrufen übertragen werden und somit den Schutz welchen Bulkheads gewähren Verletzten.</w:t>
       </w:r>
     </w:p>
     <w:p>
       <w:pPr>
         <w:pStyle w:val="berschrift2"/>
-      </w:pPr>
-      <w:r>
-        <w:t>Ein Robustes verteiltes System/</w:t>
+        <w:rPr>
+          <w:lang w:val="en-US"/>
+        </w:rPr>
+      </w:pPr>
+      <w:r>
+        <w:rPr>
+          <w:lang w:val="en-US"/>
+        </w:rPr>
+        <w:t>Ci</w:t>
+      </w:r>
+      <w:r>
+        <w:rPr>
+          <w:lang w:val="en-US"/>
+        </w:rPr>
+        <w:t>rcuit breaker</w:t>
+      </w:r>
+    </w:p>
+    <w:p>
+      <w:r>
+        <w:t xml:space="preserve">Circuit </w:t>
+      </w:r>
+      <w:proofErr w:type="spellStart"/>
+      <w:r>
+        <w:t>breaker</w:t>
+      </w:r>
+      <w:proofErr w:type="spellEnd"/>
+      <w:r>
+        <w:t>, zu Deutsch Sicherung, kommen ursprünglich aus dem elektrischen Bereich. Sicherungen sind kleine Drähte oder Widerstände welche bei einer gewissen Leistung durchbrennen und dies bevor andere Leitungen z.B. in der Wand durchbrennen und so ein Feuer auslösen können, was ursprünglich öfters zu Hausbränden geführt hat. Sie werden also als Notschalter benutzt, um größere Schäden zu verhindern.</w:t>
+      </w:r>
+    </w:p>
+    <w:p>
+      <w:r>
+        <w:t xml:space="preserve">Dieses Prinzip, würde nun anhand eines Programmiermusters in der Software übernommen, umso eine erhöhte Stabilität zu gewehrleisten. Wie in der herkömmlichen Art und Weiße, gibt es auch hier mehrere zustände des „Schaltkreises“. Er kann Offen, geschlossen oder Zusätzlich halb-offen sein. </w:t>
+      </w:r>
+      <w:r>
+        <w:t>Die Einzelnen Zustände werden nun anhand des Folgenden Bildes [</w:t>
+      </w:r>
+      <w:r>
+        <w:rPr>
+          <w:color w:val="FF0000"/>
+        </w:rPr>
+        <w:t>Finale Bild Nummer</w:t>
+      </w:r>
+      <w:r>
+        <w:t xml:space="preserve">] erklärt. </w:t>
+      </w:r>
+      <w:proofErr w:type="spellStart"/>
+      <w:r>
+        <w:t>Closed</w:t>
+      </w:r>
+      <w:proofErr w:type="spellEnd"/>
+      <w:r>
+        <w:t xml:space="preserve"> ist zu allererst der Zustand welcher den Normalen betrieb wiederspiegelt, dieser wird nur verlassen, wenn eine entsprechende Anzahl an Fehlern vorliegt (</w:t>
+      </w:r>
+      <w:proofErr w:type="spellStart"/>
+      <w:r>
+        <w:t>threshold</w:t>
+      </w:r>
+      <w:proofErr w:type="spellEnd"/>
+      <w:r>
+        <w:t xml:space="preserve">). Open, blockt erst einmal jeglichen Datenverkehr und schaltet erst nach einer gewissen Zeit auf Half-Open um. Half-Open testet den Service und lässt ein paar(weniger wie im Ursprünglichen </w:t>
+      </w:r>
+      <w:proofErr w:type="spellStart"/>
+      <w:r>
+        <w:t>Closed</w:t>
+      </w:r>
+      <w:proofErr w:type="spellEnd"/>
+      <w:r>
+        <w:t>) Anfragen durch.</w:t>
+      </w:r>
+      <w:bookmarkStart w:id="16" w:name="_GoBack"/>
+      <w:bookmarkEnd w:id="16"/>
+    </w:p>
+    <w:p>
+      <w:bookmarkStart w:id="17" w:name="_CTVK00191f50c4e98684200addca71323790021"/>
+      <w:r>
+        <w:rPr>
+          <w:noProof/>
+        </w:rPr>
+        <w:lastRenderedPageBreak/>
+        <w:drawing>
+          <wp:anchor distT="0" distB="0" distL="114300" distR="114300" simplePos="0" relativeHeight="251702272" behindDoc="0" locked="0" layoutInCell="1" allowOverlap="1" wp14:anchorId="09835683" wp14:editId="4FF6C1CF">
+            <wp:simplePos x="0" y="0"/>
+            <wp:positionH relativeFrom="column">
+              <wp:posOffset>-115554</wp:posOffset>
+            </wp:positionH>
+            <wp:positionV relativeFrom="paragraph">
+              <wp:posOffset>63916</wp:posOffset>
+            </wp:positionV>
+            <wp:extent cx="5400675" cy="4872355"/>
+            <wp:effectExtent l="0" t="0" r="0" b="0"/>
+            <wp:wrapTopAndBottom/>
+            <wp:docPr id="12" name="Grafik 12"/>
+            <wp:cNvGraphicFramePr/>
+            <a:graphic xmlns:a="http://schemas.openxmlformats.org/drawingml/2006/main">
+              <a:graphicData uri="http://schemas.openxmlformats.org/drawingml/2006/picture">
+                <pic:pic xmlns:pic="http://schemas.openxmlformats.org/drawingml/2006/picture">
+                  <pic:nvPicPr>
+                    <pic:cNvPr id="12" name=""/>
+                    <pic:cNvPicPr/>
+                  </pic:nvPicPr>
+                  <pic:blipFill>
+                    <a:blip r:embed="rId13">
+                      <a:extLst>
+                        <a:ext uri="{28A0092B-C50C-407E-A947-70E740481C1C}">
+                          <a14:useLocalDpi xmlns:a14="http://schemas.microsoft.com/office/drawing/2010/main" val="0"/>
+                        </a:ext>
+                      </a:extLst>
+                    </a:blip>
+                    <a:stretch>
+                      <a:fillRect/>
+                    </a:stretch>
+                  </pic:blipFill>
+                  <pic:spPr>
+                    <a:xfrm>
+                      <a:off x="0" y="0"/>
+                      <a:ext cx="5400675" cy="4872355"/>
+                    </a:xfrm>
+                    <a:prstGeom prst="rect">
+                      <a:avLst/>
+                    </a:prstGeom>
+                  </pic:spPr>
+                </pic:pic>
+              </a:graphicData>
+            </a:graphic>
+          </wp:anchor>
+        </w:drawing>
+      </w:r>
+      <w:bookmarkEnd w:id="17"/>
+    </w:p>
+    <w:p>
+      <w:pPr>
+        <w:pStyle w:val="Beschriftung"/>
+      </w:pPr>
+      <w:proofErr w:type="spellStart"/>
+      <w:r>
+        <w:t>Figure</w:t>
+      </w:r>
+      <w:proofErr w:type="spellEnd"/>
+      <w:r>
+        <w:t xml:space="preserve"> </w:t>
+      </w:r>
+      <w:r>
+        <w:fldChar w:fldCharType="begin"/>
+      </w:r>
+      <w:r>
+        <w:instrText xml:space="preserve"> SEQ Figure \* ARABIC </w:instrText>
+      </w:r>
+      <w:r>
+        <w:fldChar w:fldCharType="separate"/>
+      </w:r>
+      <w:r>
+        <w:rPr>
+          <w:noProof/>
+        </w:rPr>
+        <w:t>1</w:t>
+      </w:r>
+      <w:r>
+        <w:fldChar w:fldCharType="end"/>
+      </w:r>
+      <w:r>
+        <w:t xml:space="preserve">: Circuit </w:t>
+      </w:r>
+      <w:proofErr w:type="spellStart"/>
+      <w:r>
+        <w:t>Breaker</w:t>
+      </w:r>
+      <w:proofErr w:type="spellEnd"/>
+      <w:r>
+        <w:t xml:space="preserve"> </w:t>
+      </w:r>
+      <w:r>
+        <w:t>Zustände</w:t>
+      </w:r>
+      <w:r>
+        <w:t xml:space="preserve"> </w:t>
+      </w:r>
+      <w:sdt>
+        <w:sdtPr>
+          <w:alias w:val="Don't edit this field"/>
+          <w:tag w:val="CitaviPlaceholder#b61b59a9-066c-4702-a051-ad8ca126b7fe"/>
+          <w:id w:val="-737947735"/>
+          <w:placeholder>
+            <w:docPart w:val="DefaultPlaceholder_1081868574"/>
+          </w:placeholder>
+        </w:sdtPr>
+        <w:sdtContent>
+          <w:r>
+            <w:fldChar w:fldCharType="begin"/>
+          </w:r>
+          <w:r>
+            <w:instrText>ADDIN CitaviPlaceholder{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</w:instrText>
+          </w:r>
+          <w:r>
+            <w:instrText>h</w:instrText>
+          </w:r>
+          <w:r>
+            <w:instrText>bHNlfV0sIkZvcm1hdHRlZFRleHQiOnsiJGlkIjoiOSIsIkNvdW50IjoxLCJUZXh0VW5pdHMiOlt7IiRpZCI6IjEwIiwiRm9udFN0eWxlIjp7IiRpZCI6IjExIiwiTmV1dHJhbCI6dHJ1ZX0sIlJlYWRpbmdPcmRlciI6MSwiVGV4dCI6IihNYXJ0aW4gRm93bGVyIDIwMTQpIn1dfSwiVGFnIjoiQ2l0YXZpUGxhY2Vob2xkZXIjYjYxYjU5YTktMDY2Yy00NzAyLWEwNTEtYWQ4Y2ExMjZiN2ZlIiwiVGV4dCI6IihNYXJ0aW4gRm93bGVyIDIwMTQpIiwiV0FJVmVyc2lvbiI6IjYuMy4wLjAifQ==}</w:instrText>
+          </w:r>
+          <w:r>
+            <w:fldChar w:fldCharType="separate"/>
+          </w:r>
+          <w:r>
+            <w:t>(Martin Fowler 2014)</w:t>
+          </w:r>
+          <w:r>
+            <w:fldChar w:fldCharType="end"/>
+          </w:r>
+        </w:sdtContent>
+      </w:sdt>
+    </w:p>
+    <w:p/>
+    <w:p/>
+    <w:p>
+      <w:r>
+        <w:t xml:space="preserve">Den Circuit </w:t>
+      </w:r>
+      <w:proofErr w:type="spellStart"/>
+      <w:r>
+        <w:t>Breaker</w:t>
+      </w:r>
+      <w:proofErr w:type="spellEnd"/>
+      <w:r>
+        <w:t xml:space="preserve"> richtig einstellen (</w:t>
+      </w:r>
+      <w:proofErr w:type="spellStart"/>
+      <w:r>
+        <w:t>Metrics</w:t>
+      </w:r>
+      <w:proofErr w:type="spellEnd"/>
+      <w:r>
+        <w:t>)</w:t>
       </w:r>
     </w:p>
     <w:p>
       <w:pPr>
         <w:pStyle w:val="berschrift2"/>
       </w:pPr>
-      <w:r>
-        <w:t>/</w:t>
-      </w:r>
-      <w:bookmarkStart w:id="12" w:name="_GoBack"/>
-      <w:bookmarkEnd w:id="12"/>
-      <w:r>
-        <w:t>Wie man ein verteiltes System Robust macht</w:t>
-      </w:r>
-    </w:p>
-    <w:p>
-      <w:r>
-        <w:t>Wie geht man die Fehlerquellen in verteilten System an?</w:t>
-      </w:r>
-    </w:p>
-    <w:p>
-      <w:r>
-        <w:t>Die Fehlerquellen/Challanges in detail</w:t>
+      <w:proofErr w:type="spellStart"/>
+      <w:r>
+        <w:t>Retry</w:t>
+      </w:r>
+      <w:proofErr w:type="spellEnd"/>
+    </w:p>
+    <w:p>
+      <w:pPr>
+        <w:pStyle w:val="berschrift2"/>
+      </w:pPr>
+      <w:r>
+        <w:t xml:space="preserve">Rate </w:t>
+      </w:r>
+      <w:proofErr w:type="spellStart"/>
+      <w:r>
+        <w:t>Limiter</w:t>
+      </w:r>
+      <w:proofErr w:type="spellEnd"/>
+    </w:p>
+    <w:p>
+      <w:pPr>
+        <w:pStyle w:val="berschrift2"/>
+      </w:pPr>
+      <w:r>
+        <w:t xml:space="preserve">Load </w:t>
+      </w:r>
+      <w:proofErr w:type="spellStart"/>
+      <w:r>
+        <w:t>balancer</w:t>
+      </w:r>
+      <w:proofErr w:type="spellEnd"/>
+    </w:p>
+    <w:p>
+      <w:proofErr w:type="spellStart"/>
+      <w:r>
+        <w:t>dasd</w:t>
+      </w:r>
+      <w:proofErr w:type="spellEnd"/>
+    </w:p>
+    <w:p>
+      <w:pPr>
+        <w:pStyle w:val="berschrift2"/>
+      </w:pPr>
+      <w:r>
+        <w:lastRenderedPageBreak/>
+        <w:t>Message Queues</w:t>
+      </w:r>
+    </w:p>
+    <w:p>
+      <w:pPr>
+        <w:pStyle w:val="berschrift2"/>
+      </w:pPr>
+      <w:r>
+        <w:t xml:space="preserve">Data </w:t>
+      </w:r>
+      <w:proofErr w:type="spellStart"/>
+      <w:r>
+        <w:t>Consistency</w:t>
+      </w:r>
+      <w:proofErr w:type="spellEnd"/>
+    </w:p>
+    <w:p>
+      <w:pPr>
+        <w:pStyle w:val="berschrift2"/>
+      </w:pPr>
+      <w:proofErr w:type="spellStart"/>
+      <w:r>
+        <w:t>Configuration</w:t>
+      </w:r>
+      <w:proofErr w:type="spellEnd"/>
+      <w:r>
+        <w:t xml:space="preserve"> </w:t>
+      </w:r>
+      <w:proofErr w:type="spellStart"/>
+      <w:r>
+        <w:t>server</w:t>
+      </w:r>
+      <w:proofErr w:type="spellEnd"/>
+    </w:p>
+    <w:p>
+      <w:pPr>
+        <w:pStyle w:val="berschrift2"/>
+      </w:pPr>
+      <w:r>
+        <w:t>Service Registry</w:t>
+      </w:r>
+      <w:r>
+        <w:t>/Discovery</w:t>
+      </w:r>
+    </w:p>
+    <w:p>
+      <w:pPr>
+        <w:pStyle w:val="berschrift2"/>
+      </w:pPr>
+      <w:r>
+        <w:t xml:space="preserve">Dynamic Service </w:t>
+      </w:r>
+      <w:proofErr w:type="spellStart"/>
+      <w:r>
+        <w:t>Registries</w:t>
+      </w:r>
+      <w:proofErr w:type="spellEnd"/>
+    </w:p>
+    <w:p>
+      <w:pPr>
+        <w:pStyle w:val="berschrift2"/>
+      </w:pPr>
+      <w:proofErr w:type="spellStart"/>
+      <w:r>
+        <w:t>Breach</w:t>
+      </w:r>
+      <w:proofErr w:type="spellEnd"/>
+      <w:r>
+        <w:t>?</w:t>
+      </w:r>
+    </w:p>
+    <w:p>
+      <w:pPr>
+        <w:pStyle w:val="berschrift2"/>
+      </w:pPr>
+      <w:r>
+        <w:t xml:space="preserve">Other </w:t>
+      </w:r>
+      <w:proofErr w:type="spellStart"/>
+      <w:r>
+        <w:t>options</w:t>
+      </w:r>
+      <w:proofErr w:type="spellEnd"/>
+      <w:r>
+        <w:t>?</w:t>
+      </w:r>
+      <w:r>
+        <w:t xml:space="preserve"> </w:t>
+      </w:r>
+    </w:p>
+    <w:p>
+      <w:r>
+        <w:tab/>
       </w:r>
     </w:p>
     <w:p/>
     <w:p/>
     <w:p/>
     <w:p/>
-    <w:p/>
     <w:p>
       <w:pPr>
         <w:pStyle w:val="berschrift1"/>
       </w:pPr>
-      <w:bookmarkStart w:id="13" w:name="_Toc20308053"/>
+      <w:bookmarkStart w:id="18" w:name="_Toc20308053"/>
       <w:r>
         <w:lastRenderedPageBreak/>
         <w:t>Zusammenfassung und Ausblick</w:t>
       </w:r>
-      <w:bookmarkEnd w:id="13"/>
+      <w:bookmarkEnd w:id="18"/>
     </w:p>
     <w:p>
       <w:pPr>
@@ -2974,14 +3833,14 @@
           <w:numId w:val="0"/>
         </w:numPr>
       </w:pPr>
-      <w:bookmarkStart w:id="14" w:name="_Ref492657968"/>
-      <w:bookmarkStart w:id="15" w:name="_Toc20308054"/>
+      <w:bookmarkStart w:id="19" w:name="_Ref492657968"/>
+      <w:bookmarkStart w:id="20" w:name="_Toc20308054"/>
       <w:r>
         <w:lastRenderedPageBreak/>
         <w:t>Glossar</w:t>
       </w:r>
-      <w:bookmarkEnd w:id="14"/>
-      <w:bookmarkEnd w:id="15"/>
+      <w:bookmarkEnd w:id="19"/>
+      <w:bookmarkEnd w:id="20"/>
     </w:p>
     <w:p/>
     <w:p>
@@ -2992,12 +3851,12 @@
           <w:numId w:val="0"/>
         </w:numPr>
       </w:pPr>
-      <w:bookmarkStart w:id="16" w:name="_Toc20308056"/>
+      <w:bookmarkStart w:id="21" w:name="_Toc20308056"/>
       <w:r>
         <w:lastRenderedPageBreak/>
         <w:t>Ehrenwörtliche Erklärung</w:t>
       </w:r>
-      <w:bookmarkEnd w:id="16"/>
+      <w:bookmarkEnd w:id="21"/>
     </w:p>
     <w:p/>
     <w:tbl>
@@ -3195,8 +4054,8 @@
     <w:p>
       <w:pPr>
         <w:sectPr>
-          <w:headerReference w:type="default" r:id="rId12"/>
-          <w:headerReference w:type="first" r:id="rId13"/>
+          <w:headerReference w:type="default" r:id="rId14"/>
+          <w:headerReference w:type="first" r:id="rId15"/>
           <w:type w:val="continuous"/>
           <w:pgSz w:w="11906" w:h="16838" w:code="9"/>
           <w:pgMar w:top="1418" w:right="1416" w:bottom="1134" w:left="1985" w:header="720" w:footer="720" w:gutter="0"/>
@@ -3213,12 +4072,12 @@
           <w:numId w:val="0"/>
         </w:numPr>
       </w:pPr>
-      <w:bookmarkStart w:id="17" w:name="_Toc20308057"/>
+      <w:bookmarkStart w:id="22" w:name="_Toc20308057"/>
       <w:r>
         <w:lastRenderedPageBreak/>
         <w:t>Stichwortverzeichnis</w:t>
       </w:r>
-      <w:bookmarkEnd w:id="17"/>
+      <w:bookmarkEnd w:id="22"/>
     </w:p>
     <w:p>
       <w:pPr>
@@ -3226,7 +4085,7 @@
           <w:noProof/>
         </w:rPr>
         <w:sectPr>
-          <w:headerReference w:type="first" r:id="rId14"/>
+          <w:headerReference w:type="first" r:id="rId16"/>
           <w:type w:val="continuous"/>
           <w:pgSz w:w="11906" w:h="16838" w:code="9"/>
           <w:pgMar w:top="1418" w:right="1418" w:bottom="1134" w:left="1985" w:header="720" w:footer="720" w:gutter="0"/>
@@ -3309,50 +4168,89 @@
         <w:p>
           <w:pPr>
             <w:pStyle w:val="CitaviBibliographyEntry"/>
-            <w:rPr>
-              <w:lang w:val="en-US"/>
-            </w:rPr>
           </w:pPr>
-          <w:bookmarkStart w:id="18" w:name="_CTVL00142c9e052f8e1428e885f82cfd186e9a7"/>
+          <w:bookmarkStart w:id="23" w:name="_CTVL00142c9e052f8e1428e885f82cfd186e9a7"/>
           <w:r>
             <w:rPr>
               <w:smallCaps/>
-              <w:lang w:val="en-US"/>
             </w:rPr>
-            <w:t xml:space="preserve">Andrew S. Tanenbaum; </w:t>
+            <w:t xml:space="preserve">Andrew S. </w:t>
           </w:r>
-          <w:bookmarkEnd w:id="18"/>
+          <w:proofErr w:type="spellStart"/>
           <w:r>
             <w:rPr>
-              <w:lang w:val="en-US"/>
+              <w:smallCaps/>
             </w:rPr>
-            <w:t xml:space="preserve">Maarten Van Steen (Mitarb.): </w:t>
+            <w:t>Tanenbaum</w:t>
+          </w:r>
+          <w:proofErr w:type="spellEnd"/>
+          <w:r>
+            <w:rPr>
+              <w:smallCaps/>
+            </w:rPr>
+            <w:t xml:space="preserve">; </w:t>
+          </w:r>
+          <w:bookmarkEnd w:id="23"/>
+          <w:r>
+            <w:t>Maarten Van Steen (</w:t>
+          </w:r>
+          <w:proofErr w:type="spellStart"/>
+          <w:r>
+            <w:t>Mitarb</w:t>
+          </w:r>
+          <w:proofErr w:type="spellEnd"/>
+          <w:r>
+            <w:t xml:space="preserve">.): </w:t>
           </w:r>
           <w:r>
             <w:rPr>
               <w:i/>
-              <w:lang w:val="en-US"/>
             </w:rPr>
-            <w:t xml:space="preserve">Distributed Systems Principles </w:t>
+            <w:t xml:space="preserve">Distributed Systems </w:t>
           </w:r>
+          <w:proofErr w:type="spellStart"/>
           <w:r>
             <w:rPr>
               <w:i/>
-              <w:lang w:val="en-US"/>
+            </w:rPr>
+            <w:t>Principles</w:t>
+          </w:r>
+          <w:proofErr w:type="spellEnd"/>
+          <w:r>
+            <w:rPr>
+              <w:i/>
             </w:rPr>
             <w:t xml:space="preserve"> </w:t>
           </w:r>
+          <w:proofErr w:type="spellStart"/>
           <w:r>
             <w:rPr>
               <w:i/>
-              <w:lang w:val="en-US"/>
             </w:rPr>
-            <w:t xml:space="preserve">and Paradigms. </w:t>
+            <w:t>and</w:t>
+          </w:r>
+          <w:proofErr w:type="spellEnd"/>
+          <w:r>
+            <w:rPr>
+              <w:i/>
+            </w:rPr>
+            <w:t xml:space="preserve"> </w:t>
+          </w:r>
+          <w:proofErr w:type="spellStart"/>
+          <w:r>
+            <w:rPr>
+              <w:i/>
+            </w:rPr>
+            <w:t>Paradigms</w:t>
+          </w:r>
+          <w:proofErr w:type="spellEnd"/>
+          <w:r>
+            <w:rPr>
+              <w:i/>
+            </w:rPr>
+            <w:t xml:space="preserve">. </w:t>
           </w:r>
           <w:r>
-            <w:rPr>
-              <w:lang w:val="en-US"/>
-            </w:rPr>
             <w:t xml:space="preserve">Zweite Auflage : Pearson Education, 2006 </w:t>
           </w:r>
         </w:p>
@@ -3360,21 +4258,91 @@
           <w:pPr>
             <w:pStyle w:val="CitaviBibliographyEntry"/>
           </w:pPr>
-          <w:bookmarkStart w:id="19" w:name="_CTVL001b3a45404d2df4913b1f86f3306f1cef4"/>
+          <w:bookmarkStart w:id="24" w:name="_CTVL001b3a45404d2df4913b1f86f3306f1cef4"/>
+          <w:proofErr w:type="spellStart"/>
           <w:r>
             <w:rPr>
               <w:smallCaps/>
-              <w:lang w:val="en-US"/>
             </w:rPr>
-            <w:t xml:space="preserve">Arnon Rotem-Gal-Oz: </w:t>
+            <w:t>Arnon</w:t>
           </w:r>
-          <w:bookmarkEnd w:id="19"/>
+          <w:proofErr w:type="spellEnd"/>
+          <w:r>
+            <w:rPr>
+              <w:smallCaps/>
+            </w:rPr>
+            <w:t xml:space="preserve"> Rotem-Gal-Oz: </w:t>
+          </w:r>
+          <w:bookmarkEnd w:id="24"/>
+          <w:proofErr w:type="spellStart"/>
           <w:r>
             <w:rPr>
               <w:i/>
-              <w:lang w:val="en-US"/>
             </w:rPr>
-            <w:t xml:space="preserve">Fallacies of distributed computing Explained. </w:t>
+            <w:t>Fallacies</w:t>
+          </w:r>
+          <w:proofErr w:type="spellEnd"/>
+          <w:r>
+            <w:rPr>
+              <w:i/>
+            </w:rPr>
+            <w:t xml:space="preserve"> </w:t>
+          </w:r>
+          <w:proofErr w:type="spellStart"/>
+          <w:r>
+            <w:rPr>
+              <w:i/>
+            </w:rPr>
+            <w:t>of</w:t>
+          </w:r>
+          <w:proofErr w:type="spellEnd"/>
+          <w:r>
+            <w:rPr>
+              <w:i/>
+            </w:rPr>
+            <w:t xml:space="preserve"> </w:t>
+          </w:r>
+          <w:proofErr w:type="spellStart"/>
+          <w:r>
+            <w:rPr>
+              <w:i/>
+            </w:rPr>
+            <w:t>distributed</w:t>
+          </w:r>
+          <w:proofErr w:type="spellEnd"/>
+          <w:r>
+            <w:rPr>
+              <w:i/>
+            </w:rPr>
+            <w:t xml:space="preserve"> </w:t>
+          </w:r>
+          <w:proofErr w:type="spellStart"/>
+          <w:r>
+            <w:rPr>
+              <w:i/>
+            </w:rPr>
+            <w:t>computing</w:t>
+          </w:r>
+          <w:proofErr w:type="spellEnd"/>
+          <w:r>
+            <w:rPr>
+              <w:i/>
+            </w:rPr>
+            <w:t xml:space="preserve"> </w:t>
+          </w:r>
+          <w:proofErr w:type="spellStart"/>
+          <w:r>
+            <w:rPr>
+              <w:i/>
+            </w:rPr>
+            <w:t>Explained</w:t>
+          </w:r>
+          <w:proofErr w:type="spellEnd"/>
+          <w:r>
+            <w:rPr>
+              <w:i/>
+            </w:rPr>
+            <w:t xml:space="preserve">. </w:t>
           </w:r>
           <w:r>
             <w:t xml:space="preserve">URL http://www.rgoarchitects.com/Files/fallacies.pdf – Überprüfungsdatum 09.10.2019 </w:t>
@@ -3384,14 +4352,58 @@
           <w:pPr>
             <w:pStyle w:val="CitaviBibliographyEntry"/>
           </w:pPr>
-          <w:bookmarkStart w:id="20" w:name="_CTVL001b02821cc9eba40acb4e457a01fe73f18"/>
+          <w:bookmarkStart w:id="25" w:name="_CTVL001f0692438777646da855c29ca6c16891a"/>
           <w:r>
             <w:rPr>
               <w:smallCaps/>
             </w:rPr>
-            <w:t xml:space="preserve">Stephan Augsten: </w:t>
+            <w:t xml:space="preserve">Martin Fowler: </w:t>
           </w:r>
-          <w:bookmarkEnd w:id="20"/>
+          <w:bookmarkEnd w:id="25"/>
+          <w:proofErr w:type="spellStart"/>
+          <w:r>
+            <w:rPr>
+              <w:i/>
+            </w:rPr>
+            <w:t>CircuitBreaker</w:t>
+          </w:r>
+          <w:proofErr w:type="spellEnd"/>
+          <w:r>
+            <w:rPr>
+              <w:i/>
+            </w:rPr>
+            <w:t xml:space="preserve">. </w:t>
+          </w:r>
+          <w:r>
+            <w:t xml:space="preserve">URL https://martinfowler.com/bliki/images/circuitBreaker/state.png. – Aktualisierungsdatum: 04.10.2019 – Überprüfungsdatum 14.10.2019 </w:t>
+          </w:r>
+        </w:p>
+        <w:p>
+          <w:pPr>
+            <w:pStyle w:val="CitaviBibliographyEntry"/>
+          </w:pPr>
+          <w:bookmarkStart w:id="26" w:name="_CTVL001b02821cc9eba40acb4e457a01fe73f18"/>
+          <w:r>
+            <w:rPr>
+              <w:smallCaps/>
+            </w:rPr>
+            <w:t xml:space="preserve">Stephan </w:t>
+          </w:r>
+          <w:proofErr w:type="spellStart"/>
+          <w:r>
+            <w:rPr>
+              <w:smallCaps/>
+            </w:rPr>
+            <w:t>Augsten</w:t>
+          </w:r>
+          <w:proofErr w:type="spellEnd"/>
+          <w:r>
+            <w:rPr>
+              <w:smallCaps/>
+            </w:rPr>
+            <w:t xml:space="preserve">: </w:t>
+          </w:r>
+          <w:bookmarkEnd w:id="26"/>
           <w:r>
             <w:rPr>
               <w:i/>
@@ -3508,7 +4520,7 @@
         <w:bCs/>
         <w:noProof/>
       </w:rPr>
-      <w:instrText>3</w:instrText>
+      <w:instrText>0</w:instrText>
     </w:r>
     <w:r>
       <w:rPr>
@@ -3549,7 +4561,7 @@
         <w:bCs/>
         <w:noProof/>
       </w:rPr>
-      <w:instrText>3</w:instrText>
+      <w:instrText>5</w:instrText>
     </w:r>
     <w:r>
       <w:rPr>
@@ -3567,7 +4579,7 @@
       <w:rPr>
         <w:noProof/>
       </w:rPr>
-      <w:instrText>3</w:instrText>
+      <w:instrText>5</w:instrText>
     </w:r>
     <w:r>
       <w:instrText xml:space="preserve"> </w:instrText>
@@ -3579,46 +4591,31 @@
       <w:instrText xml:space="preserve"> \* MERGEFORMAT </w:instrText>
     </w:r>
     <w:r>
+      <w:fldChar w:fldCharType="end"/>
+    </w:r>
+    <w:r>
+      <w:rPr>
+        <w:noProof/>
+      </w:rPr>
+      <w:fldChar w:fldCharType="begin"/>
+    </w:r>
+    <w:r>
+      <w:rPr>
+        <w:noProof/>
+      </w:rPr>
+      <w:instrText xml:space="preserve"> STYLEREF "Überschrift 1" \* MERGEFORMAT </w:instrText>
+    </w:r>
+    <w:r>
+      <w:rPr>
+        <w:noProof/>
+      </w:rPr>
       <w:fldChar w:fldCharType="separate"/>
     </w:r>
     <w:r>
       <w:rPr>
         <w:noProof/>
       </w:rPr>
-      <w:t>3</w:t>
-    </w:r>
-    <w:r>
-      <w:rPr>
-        <w:noProof/>
-      </w:rPr>
-      <w:t xml:space="preserve"> </w:t>
-    </w:r>
-    <w:r>
-      <w:fldChar w:fldCharType="end"/>
-    </w:r>
-    <w:r>
-      <w:rPr>
-        <w:noProof/>
-      </w:rPr>
-      <w:fldChar w:fldCharType="begin"/>
-    </w:r>
-    <w:r>
-      <w:rPr>
-        <w:noProof/>
-      </w:rPr>
-      <w:instrText xml:space="preserve"> STYLEREF "Überschrift 1" \* MERGEFORMAT </w:instrText>
-    </w:r>
-    <w:r>
-      <w:rPr>
-        <w:noProof/>
-      </w:rPr>
-      <w:fldChar w:fldCharType="separate"/>
-    </w:r>
-    <w:r>
-      <w:rPr>
-        <w:noProof/>
-      </w:rPr>
-      <w:t>Zusammenfassung und Ausblick</w:t>
+      <w:t>Stichwortverzeichnis</w:t>
     </w:r>
     <w:r>
       <w:rPr>
@@ -3642,7 +4639,7 @@
       <w:rPr>
         <w:noProof/>
       </w:rPr>
-      <w:t>13</w:t>
+      <w:t>21</w:t>
     </w:r>
     <w:r>
       <w:fldChar w:fldCharType="end"/>
@@ -3936,6 +4933,92 @@
     </w:lvl>
   </w:abstractNum>
   <w:abstractNum w:abstractNumId="10" w15:restartNumberingAfterBreak="0">
+    <w:nsid w:val="005F6767"/>
+    <w:multiLevelType w:val="hybridMultilevel"/>
+    <w:tmpl w:val="3146B00E"/>
+    <w:lvl w:ilvl="0" w:tplc="0407000F">
+      <w:start w:val="1"/>
+      <w:numFmt w:val="decimal"/>
+      <w:lvlText w:val="%1."/>
+      <w:lvlJc w:val="left"/>
+      <w:pPr>
+        <w:ind w:left="720" w:hanging="360"/>
+      </w:pPr>
+    </w:lvl>
+    <w:lvl w:ilvl="1" w:tplc="04070019" w:tentative="1">
+      <w:start w:val="1"/>
+      <w:numFmt w:val="lowerLetter"/>
+      <w:lvlText w:val="%2."/>
+      <w:lvlJc w:val="left"/>
+      <w:pPr>
+        <w:ind w:left="1440" w:hanging="360"/>
+      </w:pPr>
+    </w:lvl>
+    <w:lvl w:ilvl="2" w:tplc="0407001B" w:tentative="1">
+      <w:start w:val="1"/>
+      <w:numFmt w:val="lowerRoman"/>
+      <w:lvlText w:val="%3."/>
+      <w:lvlJc w:val="right"/>
+      <w:pPr>
+        <w:ind w:left="2160" w:hanging="180"/>
+      </w:pPr>
+    </w:lvl>
+    <w:lvl w:ilvl="3" w:tplc="0407000F" w:tentative="1">
+      <w:start w:val="1"/>
+      <w:numFmt w:val="decimal"/>
+      <w:lvlText w:val="%4."/>
+      <w:lvlJc w:val="left"/>
+      <w:pPr>
+        <w:ind w:left="2880" w:hanging="360"/>
+      </w:pPr>
+    </w:lvl>
+    <w:lvl w:ilvl="4" w:tplc="04070019" w:tentative="1">
+      <w:start w:val="1"/>
+      <w:numFmt w:val="lowerLetter"/>
+      <w:lvlText w:val="%5."/>
+      <w:lvlJc w:val="left"/>
+      <w:pPr>
+        <w:ind w:left="3600" w:hanging="360"/>
+      </w:pPr>
+    </w:lvl>
+    <w:lvl w:ilvl="5" w:tplc="0407001B" w:tentative="1">
+      <w:start w:val="1"/>
+      <w:numFmt w:val="lowerRoman"/>
+      <w:lvlText w:val="%6."/>
+      <w:lvlJc w:val="right"/>
+      <w:pPr>
+        <w:ind w:left="4320" w:hanging="180"/>
+      </w:pPr>
+    </w:lvl>
+    <w:lvl w:ilvl="6" w:tplc="0407000F" w:tentative="1">
+      <w:start w:val="1"/>
+      <w:numFmt w:val="decimal"/>
+      <w:lvlText w:val="%7."/>
+      <w:lvlJc w:val="left"/>
+      <w:pPr>
+        <w:ind w:left="5040" w:hanging="360"/>
+      </w:pPr>
+    </w:lvl>
+    <w:lvl w:ilvl="7" w:tplc="04070019" w:tentative="1">
+      <w:start w:val="1"/>
+      <w:numFmt w:val="lowerLetter"/>
+      <w:lvlText w:val="%8."/>
+      <w:lvlJc w:val="left"/>
+      <w:pPr>
+        <w:ind w:left="5760" w:hanging="360"/>
+      </w:pPr>
+    </w:lvl>
+    <w:lvl w:ilvl="8" w:tplc="0407001B" w:tentative="1">
+      <w:start w:val="1"/>
+      <w:numFmt w:val="lowerRoman"/>
+      <w:lvlText w:val="%9."/>
+      <w:lvlJc w:val="right"/>
+      <w:pPr>
+        <w:ind w:left="6480" w:hanging="180"/>
+      </w:pPr>
+    </w:lvl>
+  </w:abstractNum>
+  <w:abstractNum w:abstractNumId="11" w15:restartNumberingAfterBreak="0">
     <w:nsid w:val="035E68C1"/>
     <w:multiLevelType w:val="singleLevel"/>
     <w:tmpl w:val="1AB4F454"/>
@@ -3957,7 +5040,7 @@
       </w:rPr>
     </w:lvl>
   </w:abstractNum>
-  <w:abstractNum w:abstractNumId="11" w15:restartNumberingAfterBreak="0">
+  <w:abstractNum w:abstractNumId="12" w15:restartNumberingAfterBreak="0">
     <w:nsid w:val="0CC45E4E"/>
     <w:multiLevelType w:val="singleLevel"/>
     <w:tmpl w:val="1AB4F454"/>
@@ -3979,7 +5062,7 @@
       </w:rPr>
     </w:lvl>
   </w:abstractNum>
-  <w:abstractNum w:abstractNumId="12" w15:restartNumberingAfterBreak="0">
+  <w:abstractNum w:abstractNumId="13" w15:restartNumberingAfterBreak="0">
     <w:nsid w:val="16295D59"/>
     <w:multiLevelType w:val="singleLevel"/>
     <w:tmpl w:val="0407000F"/>
@@ -3996,7 +5079,7 @@
       </w:pPr>
     </w:lvl>
   </w:abstractNum>
-  <w:abstractNum w:abstractNumId="13" w15:restartNumberingAfterBreak="0">
+  <w:abstractNum w:abstractNumId="14" w15:restartNumberingAfterBreak="0">
     <w:nsid w:val="19354D5C"/>
     <w:multiLevelType w:val="multilevel"/>
     <w:tmpl w:val="0407001D"/>
@@ -4109,7 +5192,7 @@
       </w:pPr>
     </w:lvl>
   </w:abstractNum>
-  <w:abstractNum w:abstractNumId="14" w15:restartNumberingAfterBreak="0">
+  <w:abstractNum w:abstractNumId="15" w15:restartNumberingAfterBreak="0">
     <w:nsid w:val="1F0F3868"/>
     <w:multiLevelType w:val="singleLevel"/>
     <w:tmpl w:val="0407000F"/>
@@ -4126,7 +5209,120 @@
       </w:pPr>
     </w:lvl>
   </w:abstractNum>
-  <w:abstractNum w:abstractNumId="15" w15:restartNumberingAfterBreak="0">
+  <w:abstractNum w:abstractNumId="16" w15:restartNumberingAfterBreak="0">
+    <w:nsid w:val="265A13C8"/>
+    <w:multiLevelType w:val="hybridMultilevel"/>
+    <w:tmpl w:val="184C8932"/>
+    <w:lvl w:ilvl="0" w:tplc="04070001">
+      <w:start w:val="1"/>
+      <w:numFmt w:val="bullet"/>
+      <w:lvlText w:val=""/>
+      <w:lvlJc w:val="left"/>
+      <w:pPr>
+        <w:ind w:left="720" w:hanging="360"/>
+      </w:pPr>
+      <w:rPr>
+        <w:rFonts w:ascii="Symbol" w:hAnsi="Symbol" w:hint="default"/>
+      </w:rPr>
+    </w:lvl>
+    <w:lvl w:ilvl="1" w:tplc="04070003" w:tentative="1">
+      <w:start w:val="1"/>
+      <w:numFmt w:val="bullet"/>
+      <w:lvlText w:val="o"/>
+      <w:lvlJc w:val="left"/>
+      <w:pPr>
+        <w:ind w:left="1440" w:hanging="360"/>
+      </w:pPr>
+      <w:rPr>
+        <w:rFonts w:ascii="Courier New" w:hAnsi="Courier New" w:cs="Courier New" w:hint="default"/>
+      </w:rPr>
+    </w:lvl>
+    <w:lvl w:ilvl="2" w:tplc="04070005" w:tentative="1">
+      <w:start w:val="1"/>
+      <w:numFmt w:val="bullet"/>
+      <w:lvlText w:val=""/>
+      <w:lvlJc w:val="left"/>
+      <w:pPr>
+        <w:ind w:left="2160" w:hanging="360"/>
+      </w:pPr>
+      <w:rPr>
+        <w:rFonts w:ascii="Wingdings" w:hAnsi="Wingdings" w:hint="default"/>
+      </w:rPr>
+    </w:lvl>
+    <w:lvl w:ilvl="3" w:tplc="04070001" w:tentative="1">
+      <w:start w:val="1"/>
+      <w:numFmt w:val="bullet"/>
+      <w:lvlText w:val=""/>
+      <w:lvlJc w:val="left"/>
+      <w:pPr>
+        <w:ind w:left="2880" w:hanging="360"/>
+      </w:pPr>
+      <w:rPr>
+        <w:rFonts w:ascii="Symbol" w:hAnsi="Symbol" w:hint="default"/>
+      </w:rPr>
+    </w:lvl>
+    <w:lvl w:ilvl="4" w:tplc="04070003" w:tentative="1">
+      <w:start w:val="1"/>
+      <w:numFmt w:val="bullet"/>
+      <w:lvlText w:val="o"/>
+      <w:lvlJc w:val="left"/>
+      <w:pPr>
+        <w:ind w:left="3600" w:hanging="360"/>
+      </w:pPr>
+      <w:rPr>
+        <w:rFonts w:ascii="Courier New" w:hAnsi="Courier New" w:cs="Courier New" w:hint="default"/>
+      </w:rPr>
+    </w:lvl>
+    <w:lvl w:ilvl="5" w:tplc="04070005" w:tentative="1">
+      <w:start w:val="1"/>
+      <w:numFmt w:val="bullet"/>
+      <w:lvlText w:val=""/>
+      <w:lvlJc w:val="left"/>
+      <w:pPr>
+        <w:ind w:left="4320" w:hanging="360"/>
+      </w:pPr>
+      <w:rPr>
+        <w:rFonts w:ascii="Wingdings" w:hAnsi="Wingdings" w:hint="default"/>
+      </w:rPr>
+    </w:lvl>
+    <w:lvl w:ilvl="6" w:tplc="04070001" w:tentative="1">
+      <w:start w:val="1"/>
+      <w:numFmt w:val="bullet"/>
+      <w:lvlText w:val=""/>
+      <w:lvlJc w:val="left"/>
+      <w:pPr>
+        <w:ind w:left="5040" w:hanging="360"/>
+      </w:pPr>
+      <w:rPr>
+        <w:rFonts w:ascii="Symbol" w:hAnsi="Symbol" w:hint="default"/>
+      </w:rPr>
+    </w:lvl>
+    <w:lvl w:ilvl="7" w:tplc="04070003" w:tentative="1">
+      <w:start w:val="1"/>
+      <w:numFmt w:val="bullet"/>
+      <w:lvlText w:val="o"/>
+      <w:lvlJc w:val="left"/>
+      <w:pPr>
+        <w:ind w:left="5760" w:hanging="360"/>
+      </w:pPr>
+      <w:rPr>
+        <w:rFonts w:ascii="Courier New" w:hAnsi="Courier New" w:cs="Courier New" w:hint="default"/>
+      </w:rPr>
+    </w:lvl>
+    <w:lvl w:ilvl="8" w:tplc="04070005" w:tentative="1">
+      <w:start w:val="1"/>
+      <w:numFmt w:val="bullet"/>
+      <w:lvlText w:val=""/>
+      <w:lvlJc w:val="left"/>
+      <w:pPr>
+        <w:ind w:left="6480" w:hanging="360"/>
+      </w:pPr>
+      <w:rPr>
+        <w:rFonts w:ascii="Wingdings" w:hAnsi="Wingdings" w:hint="default"/>
+      </w:rPr>
+    </w:lvl>
+  </w:abstractNum>
+  <w:abstractNum w:abstractNumId="17" w15:restartNumberingAfterBreak="0">
     <w:nsid w:val="304B58F6"/>
     <w:multiLevelType w:val="singleLevel"/>
     <w:tmpl w:val="1AB4F454"/>
@@ -4148,7 +5344,7 @@
       </w:rPr>
     </w:lvl>
   </w:abstractNum>
-  <w:abstractNum w:abstractNumId="16" w15:restartNumberingAfterBreak="0">
+  <w:abstractNum w:abstractNumId="18" w15:restartNumberingAfterBreak="0">
     <w:nsid w:val="388F793D"/>
     <w:multiLevelType w:val="hybridMultilevel"/>
     <w:tmpl w:val="5F84B834"/>
@@ -4237,7 +5433,7 @@
       </w:pPr>
     </w:lvl>
   </w:abstractNum>
-  <w:abstractNum w:abstractNumId="17" w15:restartNumberingAfterBreak="0">
+  <w:abstractNum w:abstractNumId="19" w15:restartNumberingAfterBreak="0">
     <w:nsid w:val="38CD4524"/>
     <w:multiLevelType w:val="singleLevel"/>
     <w:tmpl w:val="1AB4F454"/>
@@ -4259,7 +5455,7 @@
       </w:rPr>
     </w:lvl>
   </w:abstractNum>
-  <w:abstractNum w:abstractNumId="18" w15:restartNumberingAfterBreak="0">
+  <w:abstractNum w:abstractNumId="20" w15:restartNumberingAfterBreak="0">
     <w:nsid w:val="3AA476FF"/>
     <w:multiLevelType w:val="hybridMultilevel"/>
     <w:tmpl w:val="DD361D4C"/>
@@ -4372,7 +5568,7 @@
       </w:rPr>
     </w:lvl>
   </w:abstractNum>
-  <w:abstractNum w:abstractNumId="19" w15:restartNumberingAfterBreak="0">
+  <w:abstractNum w:abstractNumId="21" w15:restartNumberingAfterBreak="0">
     <w:nsid w:val="3F6F52A8"/>
     <w:multiLevelType w:val="singleLevel"/>
     <w:tmpl w:val="1AB4F454"/>
@@ -4394,7 +5590,7 @@
       </w:rPr>
     </w:lvl>
   </w:abstractNum>
-  <w:abstractNum w:abstractNumId="20" w15:restartNumberingAfterBreak="0">
+  <w:abstractNum w:abstractNumId="22" w15:restartNumberingAfterBreak="0">
     <w:nsid w:val="449A1693"/>
     <w:multiLevelType w:val="singleLevel"/>
     <w:tmpl w:val="0407000F"/>
@@ -4411,7 +5607,7 @@
       </w:pPr>
     </w:lvl>
   </w:abstractNum>
-  <w:abstractNum w:abstractNumId="21" w15:restartNumberingAfterBreak="0">
+  <w:abstractNum w:abstractNumId="23" w15:restartNumberingAfterBreak="0">
     <w:nsid w:val="495B79E3"/>
     <w:multiLevelType w:val="hybridMultilevel"/>
     <w:tmpl w:val="93442B12"/>
@@ -4524,7 +5720,7 @@
       </w:rPr>
     </w:lvl>
   </w:abstractNum>
-  <w:abstractNum w:abstractNumId="22" w15:restartNumberingAfterBreak="0">
+  <w:abstractNum w:abstractNumId="24" w15:restartNumberingAfterBreak="0">
     <w:nsid w:val="4BA24A17"/>
     <w:multiLevelType w:val="singleLevel"/>
     <w:tmpl w:val="1AB4F454"/>
@@ -4546,7 +5742,7 @@
       </w:rPr>
     </w:lvl>
   </w:abstractNum>
-  <w:abstractNum w:abstractNumId="23" w15:restartNumberingAfterBreak="0">
+  <w:abstractNum w:abstractNumId="25" w15:restartNumberingAfterBreak="0">
     <w:nsid w:val="51D8138F"/>
     <w:multiLevelType w:val="singleLevel"/>
     <w:tmpl w:val="1AB4F454"/>
@@ -4568,7 +5764,7 @@
       </w:rPr>
     </w:lvl>
   </w:abstractNum>
-  <w:abstractNum w:abstractNumId="24" w15:restartNumberingAfterBreak="0">
+  <w:abstractNum w:abstractNumId="26" w15:restartNumberingAfterBreak="0">
     <w:nsid w:val="59945146"/>
     <w:multiLevelType w:val="singleLevel"/>
     <w:tmpl w:val="0407000F"/>
@@ -4585,7 +5781,7 @@
       </w:pPr>
     </w:lvl>
   </w:abstractNum>
-  <w:abstractNum w:abstractNumId="25" w15:restartNumberingAfterBreak="0">
+  <w:abstractNum w:abstractNumId="27" w15:restartNumberingAfterBreak="0">
     <w:nsid w:val="5B951FFE"/>
     <w:multiLevelType w:val="singleLevel"/>
     <w:tmpl w:val="1AB4F454"/>
@@ -4607,7 +5803,7 @@
       </w:rPr>
     </w:lvl>
   </w:abstractNum>
-  <w:abstractNum w:abstractNumId="26" w15:restartNumberingAfterBreak="0">
+  <w:abstractNum w:abstractNumId="28" w15:restartNumberingAfterBreak="0">
     <w:nsid w:val="62AE773C"/>
     <w:multiLevelType w:val="multilevel"/>
     <w:tmpl w:val="0407001D"/>
@@ -4720,7 +5916,7 @@
       </w:pPr>
     </w:lvl>
   </w:abstractNum>
-  <w:abstractNum w:abstractNumId="27" w15:restartNumberingAfterBreak="0">
+  <w:abstractNum w:abstractNumId="29" w15:restartNumberingAfterBreak="0">
     <w:nsid w:val="66E82510"/>
     <w:multiLevelType w:val="hybridMultilevel"/>
     <w:tmpl w:val="0E00602C"/>
@@ -4833,7 +6029,7 @@
       </w:rPr>
     </w:lvl>
   </w:abstractNum>
-  <w:abstractNum w:abstractNumId="28" w15:restartNumberingAfterBreak="0">
+  <w:abstractNum w:abstractNumId="30" w15:restartNumberingAfterBreak="0">
     <w:nsid w:val="6A3D0295"/>
     <w:multiLevelType w:val="hybridMultilevel"/>
     <w:tmpl w:val="6ECABABE"/>
@@ -4946,7 +6142,7 @@
       </w:rPr>
     </w:lvl>
   </w:abstractNum>
-  <w:abstractNum w:abstractNumId="29" w15:restartNumberingAfterBreak="0">
+  <w:abstractNum w:abstractNumId="31" w15:restartNumberingAfterBreak="0">
     <w:nsid w:val="6A940077"/>
     <w:multiLevelType w:val="hybridMultilevel"/>
     <w:tmpl w:val="1FAA4612"/>
@@ -5035,7 +6231,7 @@
       </w:pPr>
     </w:lvl>
   </w:abstractNum>
-  <w:abstractNum w:abstractNumId="30" w15:restartNumberingAfterBreak="0">
+  <w:abstractNum w:abstractNumId="32" w15:restartNumberingAfterBreak="0">
     <w:nsid w:val="6AA57A17"/>
     <w:multiLevelType w:val="singleLevel"/>
     <w:tmpl w:val="1AB4F454"/>
@@ -5057,7 +6253,7 @@
       </w:rPr>
     </w:lvl>
   </w:abstractNum>
-  <w:abstractNum w:abstractNumId="31" w15:restartNumberingAfterBreak="0">
+  <w:abstractNum w:abstractNumId="33" w15:restartNumberingAfterBreak="0">
     <w:nsid w:val="6C362613"/>
     <w:multiLevelType w:val="singleLevel"/>
     <w:tmpl w:val="0407000F"/>
@@ -5074,7 +6270,120 @@
       </w:pPr>
     </w:lvl>
   </w:abstractNum>
-  <w:abstractNum w:abstractNumId="32" w15:restartNumberingAfterBreak="0">
+  <w:abstractNum w:abstractNumId="34" w15:restartNumberingAfterBreak="0">
+    <w:nsid w:val="70DC00BA"/>
+    <w:multiLevelType w:val="hybridMultilevel"/>
+    <w:tmpl w:val="10562C02"/>
+    <w:lvl w:ilvl="0" w:tplc="04070001">
+      <w:start w:val="1"/>
+      <w:numFmt w:val="bullet"/>
+      <w:lvlText w:val=""/>
+      <w:lvlJc w:val="left"/>
+      <w:pPr>
+        <w:ind w:left="720" w:hanging="360"/>
+      </w:pPr>
+      <w:rPr>
+        <w:rFonts w:ascii="Symbol" w:hAnsi="Symbol" w:hint="default"/>
+      </w:rPr>
+    </w:lvl>
+    <w:lvl w:ilvl="1" w:tplc="04070003" w:tentative="1">
+      <w:start w:val="1"/>
+      <w:numFmt w:val="bullet"/>
+      <w:lvlText w:val="o"/>
+      <w:lvlJc w:val="left"/>
+      <w:pPr>
+        <w:ind w:left="1440" w:hanging="360"/>
+      </w:pPr>
+      <w:rPr>
+        <w:rFonts w:ascii="Courier New" w:hAnsi="Courier New" w:cs="Courier New" w:hint="default"/>
+      </w:rPr>
+    </w:lvl>
+    <w:lvl w:ilvl="2" w:tplc="04070005" w:tentative="1">
+      <w:start w:val="1"/>
+      <w:numFmt w:val="bullet"/>
+      <w:lvlText w:val=""/>
+      <w:lvlJc w:val="left"/>
+      <w:pPr>
+        <w:ind w:left="2160" w:hanging="360"/>
+      </w:pPr>
+      <w:rPr>
+        <w:rFonts w:ascii="Wingdings" w:hAnsi="Wingdings" w:hint="default"/>
+      </w:rPr>
+    </w:lvl>
+    <w:lvl w:ilvl="3" w:tplc="04070001" w:tentative="1">
+      <w:start w:val="1"/>
+      <w:numFmt w:val="bullet"/>
+      <w:lvlText w:val=""/>
+      <w:lvlJc w:val="left"/>
+      <w:pPr>
+        <w:ind w:left="2880" w:hanging="360"/>
+      </w:pPr>
+      <w:rPr>
+        <w:rFonts w:ascii="Symbol" w:hAnsi="Symbol" w:hint="default"/>
+      </w:rPr>
+    </w:lvl>
+    <w:lvl w:ilvl="4" w:tplc="04070003" w:tentative="1">
+      <w:start w:val="1"/>
+      <w:numFmt w:val="bullet"/>
+      <w:lvlText w:val="o"/>
+      <w:lvlJc w:val="left"/>
+      <w:pPr>
+        <w:ind w:left="3600" w:hanging="360"/>
+      </w:pPr>
+      <w:rPr>
+        <w:rFonts w:ascii="Courier New" w:hAnsi="Courier New" w:cs="Courier New" w:hint="default"/>
+      </w:rPr>
+    </w:lvl>
+    <w:lvl w:ilvl="5" w:tplc="04070005" w:tentative="1">
+      <w:start w:val="1"/>
+      <w:numFmt w:val="bullet"/>
+      <w:lvlText w:val=""/>
+      <w:lvlJc w:val="left"/>
+      <w:pPr>
+        <w:ind w:left="4320" w:hanging="360"/>
+      </w:pPr>
+      <w:rPr>
+        <w:rFonts w:ascii="Wingdings" w:hAnsi="Wingdings" w:hint="default"/>
+      </w:rPr>
+    </w:lvl>
+    <w:lvl w:ilvl="6" w:tplc="04070001" w:tentative="1">
+      <w:start w:val="1"/>
+      <w:numFmt w:val="bullet"/>
+      <w:lvlText w:val=""/>
+      <w:lvlJc w:val="left"/>
+      <w:pPr>
+        <w:ind w:left="5040" w:hanging="360"/>
+      </w:pPr>
+      <w:rPr>
+        <w:rFonts w:ascii="Symbol" w:hAnsi="Symbol" w:hint="default"/>
+      </w:rPr>
+    </w:lvl>
+    <w:lvl w:ilvl="7" w:tplc="04070003" w:tentative="1">
+      <w:start w:val="1"/>
+      <w:numFmt w:val="bullet"/>
+      <w:lvlText w:val="o"/>
+      <w:lvlJc w:val="left"/>
+      <w:pPr>
+        <w:ind w:left="5760" w:hanging="360"/>
+      </w:pPr>
+      <w:rPr>
+        <w:rFonts w:ascii="Courier New" w:hAnsi="Courier New" w:cs="Courier New" w:hint="default"/>
+      </w:rPr>
+    </w:lvl>
+    <w:lvl w:ilvl="8" w:tplc="04070005" w:tentative="1">
+      <w:start w:val="1"/>
+      <w:numFmt w:val="bullet"/>
+      <w:lvlText w:val=""/>
+      <w:lvlJc w:val="left"/>
+      <w:pPr>
+        <w:ind w:left="6480" w:hanging="360"/>
+      </w:pPr>
+      <w:rPr>
+        <w:rFonts w:ascii="Wingdings" w:hAnsi="Wingdings" w:hint="default"/>
+      </w:rPr>
+    </w:lvl>
+  </w:abstractNum>
+  <w:abstractNum w:abstractNumId="35" w15:restartNumberingAfterBreak="0">
     <w:nsid w:val="70DF772D"/>
     <w:multiLevelType w:val="singleLevel"/>
     <w:tmpl w:val="0407000F"/>
@@ -5091,7 +6400,7 @@
       </w:pPr>
     </w:lvl>
   </w:abstractNum>
-  <w:abstractNum w:abstractNumId="33" w15:restartNumberingAfterBreak="0">
+  <w:abstractNum w:abstractNumId="36" w15:restartNumberingAfterBreak="0">
     <w:nsid w:val="75411D43"/>
     <w:multiLevelType w:val="singleLevel"/>
     <w:tmpl w:val="1AB4F454"/>
@@ -5113,7 +6422,7 @@
       </w:rPr>
     </w:lvl>
   </w:abstractNum>
-  <w:abstractNum w:abstractNumId="34" w15:restartNumberingAfterBreak="0">
+  <w:abstractNum w:abstractNumId="37" w15:restartNumberingAfterBreak="0">
     <w:nsid w:val="78B33B6C"/>
     <w:multiLevelType w:val="singleLevel"/>
     <w:tmpl w:val="1AB4F454"/>
@@ -5135,7 +6444,7 @@
       </w:rPr>
     </w:lvl>
   </w:abstractNum>
-  <w:abstractNum w:abstractNumId="35" w15:restartNumberingAfterBreak="0">
+  <w:abstractNum w:abstractNumId="38" w15:restartNumberingAfterBreak="0">
     <w:nsid w:val="7D8A6FE6"/>
     <w:multiLevelType w:val="multilevel"/>
     <w:tmpl w:val="F5123CA6"/>
@@ -5258,7 +6567,7 @@
     </w:lvl>
   </w:abstractNum>
   <w:num w:numId="1">
-    <w:abstractNumId w:val="35"/>
+    <w:abstractNumId w:val="38"/>
   </w:num>
   <w:num w:numId="2">
     <w:abstractNumId w:val="6"/>
@@ -5291,85 +6600,94 @@
     <w:abstractNumId w:val="0"/>
   </w:num>
   <w:num w:numId="12">
-    <w:abstractNumId w:val="34"/>
+    <w:abstractNumId w:val="37"/>
   </w:num>
   <w:num w:numId="13">
+    <w:abstractNumId w:val="36"/>
+  </w:num>
+  <w:num w:numId="14">
+    <w:abstractNumId w:val="24"/>
+  </w:num>
+  <w:num w:numId="15">
+    <w:abstractNumId w:val="15"/>
+  </w:num>
+  <w:num w:numId="16">
+    <w:abstractNumId w:val="17"/>
+  </w:num>
+  <w:num w:numId="17">
+    <w:abstractNumId w:val="13"/>
+  </w:num>
+  <w:num w:numId="18">
+    <w:abstractNumId w:val="32"/>
+  </w:num>
+  <w:num w:numId="19">
+    <w:abstractNumId w:val="28"/>
+  </w:num>
+  <w:num w:numId="20">
+    <w:abstractNumId w:val="14"/>
+  </w:num>
+  <w:num w:numId="21">
+    <w:abstractNumId w:val="12"/>
+  </w:num>
+  <w:num w:numId="22">
+    <w:abstractNumId w:val="26"/>
+  </w:num>
+  <w:num w:numId="23">
+    <w:abstractNumId w:val="35"/>
+  </w:num>
+  <w:num w:numId="24">
     <w:abstractNumId w:val="33"/>
   </w:num>
-  <w:num w:numId="14">
+  <w:num w:numId="25">
+    <w:abstractNumId w:val="19"/>
+  </w:num>
+  <w:num w:numId="26">
     <w:abstractNumId w:val="22"/>
   </w:num>
-  <w:num w:numId="15">
-    <w:abstractNumId w:val="14"/>
+  <w:num w:numId="27">
+    <w:abstractNumId w:val="11"/>
   </w:num>
-  <w:num w:numId="16">
-    <w:abstractNumId w:val="15"/>
+  <w:num w:numId="28">
+    <w:abstractNumId w:val="21"/>
   </w:num>
-  <w:num w:numId="17">
-    <w:abstractNumId w:val="12"/>
+  <w:num w:numId="29">
+    <w:abstractNumId w:val="27"/>
   </w:num>
-  <w:num w:numId="18">
+  <w:num w:numId="30">
+    <w:abstractNumId w:val="25"/>
+  </w:num>
+  <w:num w:numId="31">
+    <w:abstractNumId w:val="38"/>
+  </w:num>
+  <w:num w:numId="32">
+    <w:abstractNumId w:val="38"/>
+  </w:num>
+  <w:num w:numId="33">
+    <w:abstractNumId w:val="23"/>
+  </w:num>
+  <w:num w:numId="34">
+    <w:abstractNumId w:val="20"/>
+  </w:num>
+  <w:num w:numId="35">
+    <w:abstractNumId w:val="29"/>
+  </w:num>
+  <w:num w:numId="36">
     <w:abstractNumId w:val="30"/>
   </w:num>
-  <w:num w:numId="19">
-    <w:abstractNumId w:val="26"/>
+  <w:num w:numId="37">
+    <w:abstractNumId w:val="18"/>
   </w:num>
-  <w:num w:numId="20">
-    <w:abstractNumId w:val="13"/>
-  </w:num>
-  <w:num w:numId="21">
-    <w:abstractNumId w:val="11"/>
-  </w:num>
-  <w:num w:numId="22">
-    <w:abstractNumId w:val="24"/>
-  </w:num>
-  <w:num w:numId="23">
-    <w:abstractNumId w:val="32"/>
-  </w:num>
-  <w:num w:numId="24">
+  <w:num w:numId="38">
     <w:abstractNumId w:val="31"/>
   </w:num>
-  <w:num w:numId="25">
-    <w:abstractNumId w:val="17"/>
+  <w:num w:numId="39">
+    <w:abstractNumId w:val="16"/>
   </w:num>
-  <w:num w:numId="26">
-    <w:abstractNumId w:val="20"/>
-  </w:num>
-  <w:num w:numId="27">
+  <w:num w:numId="40">
     <w:abstractNumId w:val="10"/>
   </w:num>
-  <w:num w:numId="28">
-    <w:abstractNumId w:val="19"/>
-  </w:num>
-  <w:num w:numId="29">
-    <w:abstractNumId w:val="25"/>
-  </w:num>
-  <w:num w:numId="30">
-    <w:abstractNumId w:val="23"/>
-  </w:num>
-  <w:num w:numId="31">
-    <w:abstractNumId w:val="35"/>
-  </w:num>
-  <w:num w:numId="32">
-    <w:abstractNumId w:val="35"/>
-  </w:num>
-  <w:num w:numId="33">
-    <w:abstractNumId w:val="21"/>
-  </w:num>
-  <w:num w:numId="34">
-    <w:abstractNumId w:val="18"/>
-  </w:num>
-  <w:num w:numId="35">
-    <w:abstractNumId w:val="27"/>
-  </w:num>
-  <w:num w:numId="36">
-    <w:abstractNumId w:val="28"/>
-  </w:num>
-  <w:num w:numId="37">
-    <w:abstractNumId w:val="16"/>
-  </w:num>
-  <w:num w:numId="38">
-    <w:abstractNumId w:val="29"/>
+  <w:num w:numId="41">
+    <w:abstractNumId w:val="34"/>
   </w:num>
   <w:numIdMacAtCleanup w:val="30"/>
 </w:numbering>
@@ -9597,8 +10915,12 @@
   <w:rsids>
     <w:rsidRoot w:val="00BD1FCD"/>
     <w:rsid w:val="000436A9"/>
+    <w:rsid w:val="00264854"/>
     <w:rsid w:val="00621F9A"/>
+    <w:rsid w:val="00695353"/>
+    <w:rsid w:val="00B965CF"/>
     <w:rsid w:val="00BD1FCD"/>
+    <w:rsid w:val="00F0114B"/>
   </w:rsids>
   <m:mathPr>
     <m:mathFont m:val="Cambria Math"/>
@@ -10552,7 +11874,7 @@
 </file>
 
 <file path=customXml/itemProps1.xml><?xml version="1.0" encoding="utf-8"?>
-<ds:datastoreItem xmlns:ds="http://schemas.openxmlformats.org/officeDocument/2006/customXml" ds:itemID="{E4D317C7-0F8E-4848-97AC-B6FFA7C3C279}">
+<ds:datastoreItem xmlns:ds="http://schemas.openxmlformats.org/officeDocument/2006/customXml" ds:itemID="{5520E783-FAD0-4A0C-A90A-1203EBDE7FC9}">
   <ds:schemaRefs>
     <ds:schemaRef ds:uri="http://schemas.openxmlformats.org/officeDocument/2006/bibliography"/>
   </ds:schemaRefs>

</xml_diff>

<commit_message>
Circuit Breaker + Retry
</commit_message>
<xml_diff>
--- a/Thesis.docx
+++ b/Thesis.docx
@@ -18,7 +18,7 @@
         <mc:AlternateContent>
           <mc:Choice Requires="wps">
             <w:drawing>
-              <wp:anchor distT="0" distB="0" distL="114300" distR="114300" simplePos="0" relativeHeight="251655680" behindDoc="0" locked="0" layoutInCell="1" allowOverlap="1" wp14:anchorId="4BEC809E" wp14:editId="416A6759">
+              <wp:anchor distT="0" distB="0" distL="114300" distR="114300" simplePos="0" relativeHeight="251655168" behindDoc="0" locked="0" layoutInCell="1" allowOverlap="1" wp14:anchorId="4BEC809E" wp14:editId="7B5F9D5C">
                 <wp:simplePos x="0" y="0"/>
                 <wp:positionH relativeFrom="column">
                   <wp:align>center</wp:align>
@@ -109,7 +109,7 @@
                 <v:stroke joinstyle="miter"/>
                 <v:path gradientshapeok="t" o:connecttype="rect"/>
               </v:shapetype>
-              <v:shape id="Textfeld 1" o:spid="_x0000_s1026" type="#_x0000_t202" style="position:absolute;left:0;text-align:left;margin-left:0;margin-top:0;width:424.6pt;height:368.2pt;z-index:251655680;visibility:visible;mso-wrap-style:square;mso-width-percent:0;mso-height-percent:0;mso-wrap-distance-left:9pt;mso-wrap-distance-top:0;mso-wrap-distance-right:9pt;mso-wrap-distance-bottom:0;mso-position-horizontal:center;mso-position-horizontal-relative:text;mso-position-vertical:absolute;mso-position-vertical-relative:margin;mso-width-percent:0;mso-height-percent:0;mso-width-relative:margin;mso-height-relative:margin;v-text-anchor:middle" o:gfxdata="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" filled="f" stroked="f">
+              <v:shape id="Textfeld 1" o:spid="_x0000_s1026" type="#_x0000_t202" style="position:absolute;left:0;text-align:left;margin-left:0;margin-top:0;width:424.6pt;height:368.2pt;z-index:251655168;visibility:visible;mso-wrap-style:square;mso-width-percent:0;mso-height-percent:0;mso-wrap-distance-left:9pt;mso-wrap-distance-top:0;mso-wrap-distance-right:9pt;mso-wrap-distance-bottom:0;mso-position-horizontal:center;mso-position-horizontal-relative:text;mso-position-vertical:absolute;mso-position-vertical-relative:margin;mso-width-percent:0;mso-height-percent:0;mso-width-relative:margin;mso-height-relative:margin;v-text-anchor:middle" o:gfxdata="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" filled="f" stroked="f">
                 <v:textbox inset="0,0,0,0">
                   <w:txbxContent>
                     <w:p>
@@ -141,7 +141,7 @@
         <mc:AlternateContent>
           <mc:Choice Requires="wps">
             <w:drawing>
-              <wp:anchor distT="0" distB="0" distL="114300" distR="114300" simplePos="0" relativeHeight="251657728" behindDoc="0" locked="0" layoutInCell="1" allowOverlap="1" wp14:anchorId="19480FD6" wp14:editId="2A0B994D">
+              <wp:anchor distT="0" distB="0" distL="114300" distR="114300" simplePos="0" relativeHeight="251656192" behindDoc="0" locked="0" layoutInCell="1" allowOverlap="1" wp14:anchorId="19480FD6" wp14:editId="1E24CCDB">
                 <wp:simplePos x="0" y="0"/>
                 <wp:positionH relativeFrom="column">
                   <wp:align>center</wp:align>
@@ -248,13 +248,8 @@
                               </w:rPr>
                               <w:br/>
                             </w:r>
-                            <w:proofErr w:type="spellStart"/>
                             <w:r>
-                              <w:t>Matr</w:t>
-                            </w:r>
-                            <w:proofErr w:type="spellEnd"/>
-                            <w:r>
-                              <w:t>.-Nr.: 74734</w:t>
+                              <w:t>Matr.-Nr.: 74734</w:t>
                             </w:r>
                           </w:p>
                           <w:p>
@@ -300,7 +295,7 @@
           </mc:Choice>
           <mc:Fallback>
             <w:pict>
-              <v:shape w14:anchorId="19480FD6" id="Textfeld 9" o:spid="_x0000_s1027" type="#_x0000_t202" style="position:absolute;left:0;text-align:left;margin-left:0;margin-top:368.55pt;width:425.2pt;height:281.6pt;z-index:251657728;visibility:visible;mso-wrap-style:square;mso-width-percent:0;mso-height-percent:0;mso-wrap-distance-left:9pt;mso-wrap-distance-top:0;mso-wrap-distance-right:9pt;mso-wrap-distance-bottom:0;mso-position-horizontal:center;mso-position-horizontal-relative:text;mso-position-vertical:absolute;mso-position-vertical-relative:margin;mso-width-percent:0;mso-height-percent:0;mso-width-relative:margin;mso-height-relative:margin;v-text-anchor:bottom" o:gfxdata="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" filled="f" stroked="f">
+              <v:shape w14:anchorId="19480FD6" id="Textfeld 9" o:spid="_x0000_s1027" type="#_x0000_t202" style="position:absolute;left:0;text-align:left;margin-left:0;margin-top:368.55pt;width:425.2pt;height:281.6pt;z-index:251656192;visibility:visible;mso-wrap-style:square;mso-width-percent:0;mso-height-percent:0;mso-wrap-distance-left:9pt;mso-wrap-distance-top:0;mso-wrap-distance-right:9pt;mso-wrap-distance-bottom:0;mso-position-horizontal:center;mso-position-horizontal-relative:text;mso-position-vertical:absolute;mso-position-vertical-relative:margin;mso-width-percent:0;mso-height-percent:0;mso-width-relative:margin;mso-height-relative:margin;v-text-anchor:bottom" o:gfxdata="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" filled="f" stroked="f">
                 <v:textbox inset="0,0,0,0">
                   <w:txbxContent>
                     <w:p>
@@ -355,13 +350,8 @@
                         </w:rPr>
                         <w:br/>
                       </w:r>
-                      <w:proofErr w:type="spellStart"/>
                       <w:r>
-                        <w:t>Matr</w:t>
-                      </w:r>
-                      <w:proofErr w:type="spellEnd"/>
-                      <w:r>
-                        <w:t>.-Nr.: 74734</w:t>
+                        <w:t>Matr.-Nr.: 74734</w:t>
                       </w:r>
                     </w:p>
                     <w:p>
@@ -404,7 +394,7 @@
         <mc:AlternateContent>
           <mc:Choice Requires="wps">
             <w:drawing>
-              <wp:anchor distT="0" distB="0" distL="114300" distR="114300" simplePos="0" relativeHeight="251659776" behindDoc="0" locked="0" layoutInCell="1" allowOverlap="1" wp14:anchorId="5FD2B045" wp14:editId="1A04DBE4">
+              <wp:anchor distT="0" distB="0" distL="114300" distR="114300" simplePos="0" relativeHeight="251658240" behindDoc="0" locked="0" layoutInCell="1" allowOverlap="1" wp14:anchorId="5FD2B045" wp14:editId="04D3BFE9">
                 <wp:simplePos x="0" y="0"/>
                 <wp:positionH relativeFrom="column">
                   <wp:align>center</wp:align>
@@ -501,7 +491,7 @@
           </mc:Choice>
           <mc:Fallback>
             <w:pict>
-              <v:shape w14:anchorId="5FD2B045" id="Textfeld 10" o:spid="_x0000_s1028" type="#_x0000_t202" style="position:absolute;left:0;text-align:left;margin-left:0;margin-top:0;width:425.2pt;height:61.05pt;z-index:251659776;visibility:visible;mso-wrap-style:square;mso-width-percent:0;mso-height-percent:0;mso-wrap-distance-left:9pt;mso-wrap-distance-top:0;mso-wrap-distance-right:9pt;mso-wrap-distance-bottom:0;mso-position-horizontal:center;mso-position-horizontal-relative:text;mso-position-vertical:bottom;mso-position-vertical-relative:margin;mso-width-percent:0;mso-height-percent:0;mso-width-relative:margin;mso-height-relative:margin;v-text-anchor:bottom" o:gfxdata="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" filled="f" stroked="f">
+              <v:shape w14:anchorId="5FD2B045" id="Textfeld 10" o:spid="_x0000_s1028" type="#_x0000_t202" style="position:absolute;left:0;text-align:left;margin-left:0;margin-top:0;width:425.2pt;height:61.05pt;z-index:251658240;visibility:visible;mso-wrap-style:square;mso-width-percent:0;mso-height-percent:0;mso-wrap-distance-left:9pt;mso-wrap-distance-top:0;mso-wrap-distance-right:9pt;mso-wrap-distance-bottom:0;mso-position-horizontal:center;mso-position-horizontal-relative:text;mso-position-vertical:bottom;mso-position-vertical-relative:margin;mso-width-percent:0;mso-height-percent:0;mso-width-relative:margin;mso-height-relative:margin;v-text-anchor:bottom" o:gfxdata="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" filled="f" stroked="f">
                 <v:textbox inset="10mm,0,0,0">
                   <w:txbxContent>
                     <w:p>
@@ -545,7 +535,7 @@
         </w:numPr>
       </w:pPr>
       <w:bookmarkStart w:id="0" w:name="_Ref491742389"/>
-      <w:bookmarkStart w:id="1" w:name="_Toc20308043"/>
+      <w:bookmarkStart w:id="1" w:name="_Toc22038014"/>
       <w:r>
         <w:lastRenderedPageBreak/>
         <w:t>Kurzfassung</w:t>
@@ -564,7 +554,7 @@
         </w:numPr>
       </w:pPr>
       <w:bookmarkStart w:id="2" w:name="_Ref491691319"/>
-      <w:bookmarkStart w:id="3" w:name="_Toc20308044"/>
+      <w:bookmarkStart w:id="3" w:name="_Toc22038015"/>
       <w:r>
         <w:t>Abstract</w:t>
       </w:r>
@@ -595,7 +585,7 @@
         </w:numPr>
       </w:pPr>
       <w:bookmarkStart w:id="4" w:name="_Ref418684066"/>
-      <w:bookmarkStart w:id="5" w:name="_Toc20308045"/>
+      <w:bookmarkStart w:id="5" w:name="_Toc22038016"/>
       <w:r>
         <w:lastRenderedPageBreak/>
         <w:t>Inhaltsverzeichnis</w:t>
@@ -632,7 +622,7 @@
         <w:fldChar w:fldCharType="begin"/>
       </w:r>
       <w:r>
-        <w:instrText xml:space="preserve"> PAGEREF _Toc20308043 \h </w:instrText>
+        <w:instrText xml:space="preserve"> PAGEREF _Toc22038014 \h </w:instrText>
       </w:r>
       <w:r>
         <w:fldChar w:fldCharType="separate"/>
@@ -664,7 +654,7 @@
         <w:fldChar w:fldCharType="begin"/>
       </w:r>
       <w:r>
-        <w:instrText xml:space="preserve"> PAGEREF _Toc20308044 \h </w:instrText>
+        <w:instrText xml:space="preserve"> PAGEREF _Toc22038015 \h </w:instrText>
       </w:r>
       <w:r>
         <w:fldChar w:fldCharType="separate"/>
@@ -696,7 +686,7 @@
         <w:fldChar w:fldCharType="begin"/>
       </w:r>
       <w:r>
-        <w:instrText xml:space="preserve"> PAGEREF _Toc20308045 \h </w:instrText>
+        <w:instrText xml:space="preserve"> PAGEREF _Toc22038016 \h </w:instrText>
       </w:r>
       <w:r>
         <w:fldChar w:fldCharType="separate"/>
@@ -728,13 +718,13 @@
         <w:fldChar w:fldCharType="begin"/>
       </w:r>
       <w:r>
-        <w:instrText xml:space="preserve"> PAGEREF _Toc20308046 \h </w:instrText>
+        <w:instrText xml:space="preserve"> PAGEREF _Toc22038017 \h </w:instrText>
       </w:r>
       <w:r>
         <w:fldChar w:fldCharType="separate"/>
       </w:r>
       <w:r>
-        <w:t>4</w:t>
+        <w:t>5</w:t>
       </w:r>
       <w:r>
         <w:fldChar w:fldCharType="end"/>
@@ -760,13 +750,13 @@
         <w:fldChar w:fldCharType="begin"/>
       </w:r>
       <w:r>
-        <w:instrText xml:space="preserve"> PAGEREF _Toc20308047 \h </w:instrText>
+        <w:instrText xml:space="preserve"> PAGEREF _Toc22038018 \h </w:instrText>
       </w:r>
       <w:r>
         <w:fldChar w:fldCharType="separate"/>
       </w:r>
       <w:r>
-        <w:t>4</w:t>
+        <w:t>5</w:t>
       </w:r>
       <w:r>
         <w:fldChar w:fldCharType="end"/>
@@ -792,13 +782,13 @@
         <w:fldChar w:fldCharType="begin"/>
       </w:r>
       <w:r>
-        <w:instrText xml:space="preserve"> PAGEREF _Toc20308048 \h </w:instrText>
+        <w:instrText xml:space="preserve"> PAGEREF _Toc22038019 \h </w:instrText>
       </w:r>
       <w:r>
         <w:fldChar w:fldCharType="separate"/>
       </w:r>
       <w:r>
-        <w:t>4</w:t>
+        <w:t>5</w:t>
       </w:r>
       <w:r>
         <w:fldChar w:fldCharType="end"/>
@@ -824,13 +814,13 @@
         <w:fldChar w:fldCharType="begin"/>
       </w:r>
       <w:r>
-        <w:instrText xml:space="preserve"> PAGEREF _Toc20308049 \h </w:instrText>
+        <w:instrText xml:space="preserve"> PAGEREF _Toc22038020 \h </w:instrText>
       </w:r>
       <w:r>
         <w:fldChar w:fldCharType="separate"/>
       </w:r>
       <w:r>
-        <w:t>5</w:t>
+        <w:t>6</w:t>
       </w:r>
       <w:r>
         <w:fldChar w:fldCharType="end"/>
@@ -859,7 +849,7 @@
         <w:tab/>
       </w:r>
       <w:r>
-        <w:t>Überblick</w:t>
+        <w:t>Überblick/Einleitung</w:t>
       </w:r>
       <w:r>
         <w:tab/>
@@ -868,13 +858,13 @@
         <w:fldChar w:fldCharType="begin"/>
       </w:r>
       <w:r>
-        <w:instrText xml:space="preserve"> PAGEREF _Toc20308050 \h </w:instrText>
+        <w:instrText xml:space="preserve"> PAGEREF _Toc22038021 \h </w:instrText>
       </w:r>
       <w:r>
         <w:fldChar w:fldCharType="separate"/>
       </w:r>
       <w:r>
-        <w:t>6</w:t>
+        <w:t>7</w:t>
       </w:r>
       <w:r>
         <w:fldChar w:fldCharType="end"/>
@@ -903,7 +893,7 @@
         <w:tab/>
       </w:r>
       <w:r>
-        <w:t>Ziele</w:t>
+        <w:t>Microservices</w:t>
       </w:r>
       <w:r>
         <w:tab/>
@@ -912,13 +902,190 @@
         <w:fldChar w:fldCharType="begin"/>
       </w:r>
       <w:r>
-        <w:instrText xml:space="preserve"> PAGEREF _Toc20308051 \h </w:instrText>
+        <w:instrText xml:space="preserve"> PAGEREF _Toc22038022 \h </w:instrText>
       </w:r>
       <w:r>
         <w:fldChar w:fldCharType="separate"/>
       </w:r>
       <w:r>
-        <w:t>7</w:t>
+        <w:t>8</w:t>
+      </w:r>
+      <w:r>
+        <w:fldChar w:fldCharType="end"/>
+      </w:r>
+    </w:p>
+    <w:p>
+      <w:pPr>
+        <w:pStyle w:val="Verzeichnis2"/>
+        <w:rPr>
+          <w:rFonts w:asciiTheme="minorHAnsi" w:eastAsiaTheme="minorEastAsia" w:hAnsiTheme="minorHAnsi" w:cstheme="minorBidi"/>
+          <w:sz w:val="22"/>
+          <w:szCs w:val="22"/>
+          <w:lang w:val="en-US"/>
+        </w:rPr>
+      </w:pPr>
+      <w:r>
+        <w:rPr>
+          <w:lang w:val="en-US"/>
+        </w:rPr>
+        <w:t>2.1</w:t>
+      </w:r>
+      <w:r>
+        <w:rPr>
+          <w:rFonts w:asciiTheme="minorHAnsi" w:eastAsiaTheme="minorEastAsia" w:hAnsiTheme="minorHAnsi" w:cstheme="minorBidi"/>
+          <w:sz w:val="22"/>
+          <w:szCs w:val="22"/>
+          <w:lang w:val="en-US"/>
+        </w:rPr>
+        <w:tab/>
+      </w:r>
+      <w:r>
+        <w:rPr>
+          <w:lang w:val="en-US"/>
+        </w:rPr>
+        <w:t>Monolith oder Microservices</w:t>
+      </w:r>
+      <w:r>
+        <w:rPr>
+          <w:lang w:val="en-US"/>
+        </w:rPr>
+        <w:tab/>
+      </w:r>
+      <w:r>
+        <w:fldChar w:fldCharType="begin"/>
+      </w:r>
+      <w:r>
+        <w:rPr>
+          <w:lang w:val="en-US"/>
+        </w:rPr>
+        <w:instrText xml:space="preserve"> PAGEREF _Toc22038023 \h </w:instrText>
+      </w:r>
+      <w:r>
+        <w:fldChar w:fldCharType="separate"/>
+      </w:r>
+      <w:r>
+        <w:rPr>
+          <w:lang w:val="en-US"/>
+        </w:rPr>
+        <w:t>8</w:t>
+      </w:r>
+      <w:r>
+        <w:fldChar w:fldCharType="end"/>
+      </w:r>
+    </w:p>
+    <w:p>
+      <w:pPr>
+        <w:pStyle w:val="Verzeichnis3"/>
+        <w:rPr>
+          <w:rFonts w:asciiTheme="minorHAnsi" w:eastAsiaTheme="minorEastAsia" w:hAnsiTheme="minorHAnsi" w:cstheme="minorBidi"/>
+          <w:sz w:val="22"/>
+          <w:szCs w:val="22"/>
+          <w:lang w:val="en-US"/>
+        </w:rPr>
+      </w:pPr>
+      <w:r>
+        <w:rPr>
+          <w:lang w:val="en-US"/>
+        </w:rPr>
+        <w:t>2.1.1</w:t>
+      </w:r>
+      <w:r>
+        <w:rPr>
+          <w:rFonts w:asciiTheme="minorHAnsi" w:eastAsiaTheme="minorEastAsia" w:hAnsiTheme="minorHAnsi" w:cstheme="minorBidi"/>
+          <w:sz w:val="22"/>
+          <w:szCs w:val="22"/>
+          <w:lang w:val="en-US"/>
+        </w:rPr>
+        <w:tab/>
+      </w:r>
+      <w:r>
+        <w:rPr>
+          <w:lang w:val="en-US"/>
+        </w:rPr>
+        <w:t>Monolith</w:t>
+      </w:r>
+      <w:r>
+        <w:rPr>
+          <w:lang w:val="en-US"/>
+        </w:rPr>
+        <w:tab/>
+      </w:r>
+      <w:r>
+        <w:fldChar w:fldCharType="begin"/>
+      </w:r>
+      <w:r>
+        <w:rPr>
+          <w:lang w:val="en-US"/>
+        </w:rPr>
+        <w:instrText xml:space="preserve"> PAGEREF _Toc22038024 \h </w:instrText>
+      </w:r>
+      <w:r>
+        <w:fldChar w:fldCharType="separate"/>
+      </w:r>
+      <w:r>
+        <w:rPr>
+          <w:lang w:val="en-US"/>
+        </w:rPr>
+        <w:t>8</w:t>
+      </w:r>
+      <w:r>
+        <w:fldChar w:fldCharType="end"/>
+      </w:r>
+    </w:p>
+    <w:p>
+      <w:pPr>
+        <w:pStyle w:val="Verzeichnis3"/>
+        <w:rPr>
+          <w:rFonts w:asciiTheme="minorHAnsi" w:eastAsiaTheme="minorEastAsia" w:hAnsiTheme="minorHAnsi" w:cstheme="minorBidi"/>
+          <w:sz w:val="22"/>
+          <w:szCs w:val="22"/>
+          <w:lang w:val="en-US"/>
+        </w:rPr>
+      </w:pPr>
+      <w:r>
+        <w:rPr>
+          <w:lang w:val="en-US"/>
+        </w:rPr>
+        <w:t>2.1.2</w:t>
+      </w:r>
+      <w:r>
+        <w:rPr>
+          <w:rFonts w:asciiTheme="minorHAnsi" w:eastAsiaTheme="minorEastAsia" w:hAnsiTheme="minorHAnsi" w:cstheme="minorBidi"/>
+          <w:sz w:val="22"/>
+          <w:szCs w:val="22"/>
+          <w:lang w:val="en-US"/>
+        </w:rPr>
+        <w:tab/>
+      </w:r>
+      <w:r>
+        <w:rPr>
+          <w:lang w:val="en-US"/>
+        </w:rPr>
+        <w:t>Microservices</w:t>
+      </w:r>
+      <w:r>
+        <w:rPr>
+          <w:lang w:val="en-US"/>
+        </w:rPr>
+        <w:tab/>
+      </w:r>
+      <w:r>
+        <w:fldChar w:fldCharType="begin"/>
+      </w:r>
+      <w:r>
+        <w:rPr>
+          <w:lang w:val="en-US"/>
+        </w:rPr>
+        <w:instrText xml:space="preserve"> PAGEREF _Toc22038025 \h </w:instrText>
+      </w:r>
+      <w:r>
+        <w:fldChar w:fldCharType="separate"/>
+      </w:r>
+      <w:r>
+        <w:rPr>
+          <w:lang w:val="en-US"/>
+        </w:rPr>
+        <w:t>9</w:t>
       </w:r>
       <w:r>
         <w:fldChar w:fldCharType="end"/>
@@ -947,7 +1114,7 @@
         <w:tab/>
       </w:r>
       <w:r>
-        <w:t>Stand der Technik</w:t>
+        <w:t>Verteilte Systeme</w:t>
       </w:r>
       <w:r>
         <w:tab/>
@@ -956,13 +1123,223 @@
         <w:fldChar w:fldCharType="begin"/>
       </w:r>
       <w:r>
-        <w:instrText xml:space="preserve"> PAGEREF _Toc20308052 \h </w:instrText>
+        <w:instrText xml:space="preserve"> PAGEREF _Toc22038026 \h </w:instrText>
       </w:r>
       <w:r>
         <w:fldChar w:fldCharType="separate"/>
       </w:r>
       <w:r>
-        <w:t>8</w:t>
+        <w:t>12</w:t>
+      </w:r>
+      <w:r>
+        <w:fldChar w:fldCharType="end"/>
+      </w:r>
+    </w:p>
+    <w:p>
+      <w:pPr>
+        <w:pStyle w:val="Verzeichnis2"/>
+        <w:rPr>
+          <w:rFonts w:asciiTheme="minorHAnsi" w:eastAsiaTheme="minorEastAsia" w:hAnsiTheme="minorHAnsi" w:cstheme="minorBidi"/>
+          <w:sz w:val="22"/>
+          <w:szCs w:val="22"/>
+        </w:rPr>
+      </w:pPr>
+      <w:r>
+        <w:t>3.1</w:t>
+      </w:r>
+      <w:r>
+        <w:rPr>
+          <w:rFonts w:asciiTheme="minorHAnsi" w:eastAsiaTheme="minorEastAsia" w:hAnsiTheme="minorHAnsi" w:cstheme="minorBidi"/>
+          <w:sz w:val="22"/>
+          <w:szCs w:val="22"/>
+        </w:rPr>
+        <w:tab/>
+      </w:r>
+      <w:r>
+        <w:t>Definition</w:t>
+      </w:r>
+      <w:r>
+        <w:tab/>
+      </w:r>
+      <w:r>
+        <w:fldChar w:fldCharType="begin"/>
+      </w:r>
+      <w:r>
+        <w:instrText xml:space="preserve"> PAGEREF _Toc22038027 \h </w:instrText>
+      </w:r>
+      <w:r>
+        <w:fldChar w:fldCharType="separate"/>
+      </w:r>
+      <w:r>
+        <w:t>12</w:t>
+      </w:r>
+      <w:r>
+        <w:fldChar w:fldCharType="end"/>
+      </w:r>
+    </w:p>
+    <w:p>
+      <w:pPr>
+        <w:pStyle w:val="Verzeichnis2"/>
+        <w:rPr>
+          <w:rFonts w:asciiTheme="minorHAnsi" w:eastAsiaTheme="minorEastAsia" w:hAnsiTheme="minorHAnsi" w:cstheme="minorBidi"/>
+          <w:sz w:val="22"/>
+          <w:szCs w:val="22"/>
+        </w:rPr>
+      </w:pPr>
+      <w:r>
+        <w:t>3.2</w:t>
+      </w:r>
+      <w:r>
+        <w:rPr>
+          <w:rFonts w:asciiTheme="minorHAnsi" w:eastAsiaTheme="minorEastAsia" w:hAnsiTheme="minorHAnsi" w:cstheme="minorBidi"/>
+          <w:sz w:val="22"/>
+          <w:szCs w:val="22"/>
+        </w:rPr>
+        <w:tab/>
+      </w:r>
+      <w:r>
+        <w:t>Orchestrierung</w:t>
+      </w:r>
+      <w:r>
+        <w:tab/>
+      </w:r>
+      <w:r>
+        <w:fldChar w:fldCharType="begin"/>
+      </w:r>
+      <w:r>
+        <w:instrText xml:space="preserve"> PAGEREF _Toc22038028 \h </w:instrText>
+      </w:r>
+      <w:r>
+        <w:fldChar w:fldCharType="separate"/>
+      </w:r>
+      <w:r>
+        <w:t>12</w:t>
+      </w:r>
+      <w:r>
+        <w:fldChar w:fldCharType="end"/>
+      </w:r>
+    </w:p>
+    <w:p>
+      <w:pPr>
+        <w:pStyle w:val="Verzeichnis2"/>
+        <w:rPr>
+          <w:rFonts w:asciiTheme="minorHAnsi" w:eastAsiaTheme="minorEastAsia" w:hAnsiTheme="minorHAnsi" w:cstheme="minorBidi"/>
+          <w:sz w:val="22"/>
+          <w:szCs w:val="22"/>
+        </w:rPr>
+      </w:pPr>
+      <w:r>
+        <w:t>3.3</w:t>
+      </w:r>
+      <w:r>
+        <w:rPr>
+          <w:rFonts w:asciiTheme="minorHAnsi" w:eastAsiaTheme="minorEastAsia" w:hAnsiTheme="minorHAnsi" w:cstheme="minorBidi"/>
+          <w:sz w:val="22"/>
+          <w:szCs w:val="22"/>
+        </w:rPr>
+        <w:tab/>
+      </w:r>
+      <w:r>
+        <w:t>Netzwerk/Kommunikation in einem Verteilten System</w:t>
+      </w:r>
+      <w:r>
+        <w:tab/>
+      </w:r>
+      <w:r>
+        <w:fldChar w:fldCharType="begin"/>
+      </w:r>
+      <w:r>
+        <w:instrText xml:space="preserve"> PAGEREF _Toc22038029 \h </w:instrText>
+      </w:r>
+      <w:r>
+        <w:fldChar w:fldCharType="separate"/>
+      </w:r>
+      <w:r>
+        <w:t>12</w:t>
+      </w:r>
+      <w:r>
+        <w:fldChar w:fldCharType="end"/>
+      </w:r>
+    </w:p>
+    <w:p>
+      <w:pPr>
+        <w:pStyle w:val="Verzeichnis2"/>
+        <w:rPr>
+          <w:rFonts w:asciiTheme="minorHAnsi" w:eastAsiaTheme="minorEastAsia" w:hAnsiTheme="minorHAnsi" w:cstheme="minorBidi"/>
+          <w:sz w:val="22"/>
+          <w:szCs w:val="22"/>
+        </w:rPr>
+      </w:pPr>
+      <w:r>
+        <w:t>3.4</w:t>
+      </w:r>
+      <w:r>
+        <w:rPr>
+          <w:rFonts w:asciiTheme="minorHAnsi" w:eastAsiaTheme="minorEastAsia" w:hAnsiTheme="minorHAnsi" w:cstheme="minorBidi"/>
+          <w:sz w:val="22"/>
+          <w:szCs w:val="22"/>
+        </w:rPr>
+        <w:tab/>
+      </w:r>
+      <w:r>
+        <w:t>Von Fehler Potential zu Robustheit</w:t>
+      </w:r>
+      <w:r>
+        <w:tab/>
+      </w:r>
+      <w:r>
+        <w:fldChar w:fldCharType="begin"/>
+      </w:r>
+      <w:r>
+        <w:instrText xml:space="preserve"> PAGEREF _Toc22038030 \h </w:instrText>
+      </w:r>
+      <w:r>
+        <w:fldChar w:fldCharType="separate"/>
+      </w:r>
+      <w:r>
+        <w:t>13</w:t>
+      </w:r>
+      <w:r>
+        <w:fldChar w:fldCharType="end"/>
+      </w:r>
+    </w:p>
+    <w:p>
+      <w:pPr>
+        <w:pStyle w:val="Verzeichnis2"/>
+        <w:rPr>
+          <w:rFonts w:asciiTheme="minorHAnsi" w:eastAsiaTheme="minorEastAsia" w:hAnsiTheme="minorHAnsi" w:cstheme="minorBidi"/>
+          <w:sz w:val="22"/>
+          <w:szCs w:val="22"/>
+        </w:rPr>
+      </w:pPr>
+      <w:r>
+        <w:t>3.5</w:t>
+      </w:r>
+      <w:r>
+        <w:rPr>
+          <w:rFonts w:asciiTheme="minorHAnsi" w:eastAsiaTheme="minorEastAsia" w:hAnsiTheme="minorHAnsi" w:cstheme="minorBidi"/>
+          <w:sz w:val="22"/>
+          <w:szCs w:val="22"/>
+        </w:rPr>
+        <w:tab/>
+      </w:r>
+      <w:r>
+        <w:t>Daten Beständigkeit</w:t>
+      </w:r>
+      <w:r>
+        <w:tab/>
+      </w:r>
+      <w:r>
+        <w:fldChar w:fldCharType="begin"/>
+      </w:r>
+      <w:r>
+        <w:instrText xml:space="preserve"> PAGEREF _Toc22038031 \h </w:instrText>
+      </w:r>
+      <w:r>
+        <w:fldChar w:fldCharType="separate"/>
+      </w:r>
+      <w:r>
+        <w:t>13</w:t>
       </w:r>
       <w:r>
         <w:fldChar w:fldCharType="end"/>
@@ -991,7 +1368,7 @@
         <w:tab/>
       </w:r>
       <w:r>
-        <w:t>Zusammenfassung und Ausblick</w:t>
+        <w:t>Ein Robustes verteiltes System/</w:t>
       </w:r>
       <w:r>
         <w:tab/>
@@ -1000,13 +1377,837 @@
         <w:fldChar w:fldCharType="begin"/>
       </w:r>
       <w:r>
-        <w:instrText xml:space="preserve"> PAGEREF _Toc20308053 \h </w:instrText>
+        <w:instrText xml:space="preserve"> PAGEREF _Toc22038032 \h </w:instrText>
       </w:r>
       <w:r>
         <w:fldChar w:fldCharType="separate"/>
       </w:r>
       <w:r>
-        <w:t>9</w:t>
+        <w:t>14</w:t>
+      </w:r>
+      <w:r>
+        <w:fldChar w:fldCharType="end"/>
+      </w:r>
+    </w:p>
+    <w:p>
+      <w:pPr>
+        <w:pStyle w:val="Verzeichnis2"/>
+        <w:rPr>
+          <w:rFonts w:asciiTheme="minorHAnsi" w:eastAsiaTheme="minorEastAsia" w:hAnsiTheme="minorHAnsi" w:cstheme="minorBidi"/>
+          <w:sz w:val="22"/>
+          <w:szCs w:val="22"/>
+        </w:rPr>
+      </w:pPr>
+      <w:r>
+        <w:t>/Wie erstellt man ein verteiltes System Robust</w:t>
+      </w:r>
+      <w:r>
+        <w:tab/>
+      </w:r>
+      <w:r>
+        <w:fldChar w:fldCharType="begin"/>
+      </w:r>
+      <w:r>
+        <w:instrText xml:space="preserve"> PAGEREF _Toc22038033 \h </w:instrText>
+      </w:r>
+      <w:r>
+        <w:fldChar w:fldCharType="separate"/>
+      </w:r>
+      <w:r>
+        <w:t>14</w:t>
+      </w:r>
+      <w:r>
+        <w:fldChar w:fldCharType="end"/>
+      </w:r>
+    </w:p>
+    <w:p>
+      <w:pPr>
+        <w:pStyle w:val="Verzeichnis2"/>
+        <w:rPr>
+          <w:rFonts w:asciiTheme="minorHAnsi" w:eastAsiaTheme="minorEastAsia" w:hAnsiTheme="minorHAnsi" w:cstheme="minorBidi"/>
+          <w:sz w:val="22"/>
+          <w:szCs w:val="22"/>
+        </w:rPr>
+      </w:pPr>
+      <w:r>
+        <w:t>4.1</w:t>
+      </w:r>
+      <w:r>
+        <w:rPr>
+          <w:rFonts w:asciiTheme="minorHAnsi" w:eastAsiaTheme="minorEastAsia" w:hAnsiTheme="minorHAnsi" w:cstheme="minorBidi"/>
+          <w:sz w:val="22"/>
+          <w:szCs w:val="22"/>
+        </w:rPr>
+        <w:tab/>
+      </w:r>
+      <w:r>
+        <w:t>Bulkhead</w:t>
+      </w:r>
+      <w:r>
+        <w:tab/>
+      </w:r>
+      <w:r>
+        <w:fldChar w:fldCharType="begin"/>
+      </w:r>
+      <w:r>
+        <w:instrText xml:space="preserve"> PAGEREF _Toc22038034 \h </w:instrText>
+      </w:r>
+      <w:r>
+        <w:fldChar w:fldCharType="separate"/>
+      </w:r>
+      <w:r>
+        <w:t>14</w:t>
+      </w:r>
+      <w:r>
+        <w:fldChar w:fldCharType="end"/>
+      </w:r>
+    </w:p>
+    <w:p>
+      <w:pPr>
+        <w:pStyle w:val="Verzeichnis3"/>
+        <w:rPr>
+          <w:rFonts w:asciiTheme="minorHAnsi" w:eastAsiaTheme="minorEastAsia" w:hAnsiTheme="minorHAnsi" w:cstheme="minorBidi"/>
+          <w:sz w:val="22"/>
+          <w:szCs w:val="22"/>
+        </w:rPr>
+      </w:pPr>
+      <w:r>
+        <w:t>4.1.1</w:t>
+      </w:r>
+      <w:r>
+        <w:rPr>
+          <w:rFonts w:asciiTheme="minorHAnsi" w:eastAsiaTheme="minorEastAsia" w:hAnsiTheme="minorHAnsi" w:cstheme="minorBidi"/>
+          <w:sz w:val="22"/>
+          <w:szCs w:val="22"/>
+        </w:rPr>
+        <w:tab/>
+      </w:r>
+      <w:r>
+        <w:t>Probleme welche durch das Bulkhead Pattern gelöst werden</w:t>
+      </w:r>
+      <w:r>
+        <w:tab/>
+      </w:r>
+      <w:r>
+        <w:fldChar w:fldCharType="begin"/>
+      </w:r>
+      <w:r>
+        <w:instrText xml:space="preserve"> PAGEREF _Toc22038035 \h </w:instrText>
+      </w:r>
+      <w:r>
+        <w:fldChar w:fldCharType="separate"/>
+      </w:r>
+      <w:r>
+        <w:t>14</w:t>
+      </w:r>
+      <w:r>
+        <w:fldChar w:fldCharType="end"/>
+      </w:r>
+    </w:p>
+    <w:p>
+      <w:pPr>
+        <w:pStyle w:val="Verzeichnis3"/>
+        <w:rPr>
+          <w:rFonts w:asciiTheme="minorHAnsi" w:eastAsiaTheme="minorEastAsia" w:hAnsiTheme="minorHAnsi" w:cstheme="minorBidi"/>
+          <w:sz w:val="22"/>
+          <w:szCs w:val="22"/>
+          <w:lang w:val="en-US"/>
+        </w:rPr>
+      </w:pPr>
+      <w:r>
+        <w:rPr>
+          <w:lang w:val="en-US"/>
+        </w:rPr>
+        <w:t>4.1.2</w:t>
+      </w:r>
+      <w:r>
+        <w:rPr>
+          <w:rFonts w:asciiTheme="minorHAnsi" w:eastAsiaTheme="minorEastAsia" w:hAnsiTheme="minorHAnsi" w:cstheme="minorBidi"/>
+          <w:sz w:val="22"/>
+          <w:szCs w:val="22"/>
+          <w:lang w:val="en-US"/>
+        </w:rPr>
+        <w:tab/>
+      </w:r>
+      <w:r>
+        <w:rPr>
+          <w:lang w:val="en-US"/>
+        </w:rPr>
+        <w:t>Prinzipien des Bulkhead Patterns</w:t>
+      </w:r>
+      <w:r>
+        <w:rPr>
+          <w:lang w:val="en-US"/>
+        </w:rPr>
+        <w:tab/>
+      </w:r>
+      <w:r>
+        <w:fldChar w:fldCharType="begin"/>
+      </w:r>
+      <w:r>
+        <w:rPr>
+          <w:lang w:val="en-US"/>
+        </w:rPr>
+        <w:instrText xml:space="preserve"> PAGEREF _Toc22038036 \h </w:instrText>
+      </w:r>
+      <w:r>
+        <w:fldChar w:fldCharType="separate"/>
+      </w:r>
+      <w:r>
+        <w:rPr>
+          <w:lang w:val="en-US"/>
+        </w:rPr>
+        <w:t>15</w:t>
+      </w:r>
+      <w:r>
+        <w:fldChar w:fldCharType="end"/>
+      </w:r>
+    </w:p>
+    <w:p>
+      <w:pPr>
+        <w:pStyle w:val="Verzeichnis2"/>
+        <w:rPr>
+          <w:rFonts w:asciiTheme="minorHAnsi" w:eastAsiaTheme="minorEastAsia" w:hAnsiTheme="minorHAnsi" w:cstheme="minorBidi"/>
+          <w:sz w:val="22"/>
+          <w:szCs w:val="22"/>
+          <w:lang w:val="en-US"/>
+        </w:rPr>
+      </w:pPr>
+      <w:r>
+        <w:rPr>
+          <w:lang w:val="en-US"/>
+        </w:rPr>
+        <w:t>4.2</w:t>
+      </w:r>
+      <w:r>
+        <w:rPr>
+          <w:rFonts w:asciiTheme="minorHAnsi" w:eastAsiaTheme="minorEastAsia" w:hAnsiTheme="minorHAnsi" w:cstheme="minorBidi"/>
+          <w:sz w:val="22"/>
+          <w:szCs w:val="22"/>
+          <w:lang w:val="en-US"/>
+        </w:rPr>
+        <w:tab/>
+      </w:r>
+      <w:r>
+        <w:rPr>
+          <w:lang w:val="en-US"/>
+        </w:rPr>
+        <w:t>Circuit breaker</w:t>
+      </w:r>
+      <w:r>
+        <w:rPr>
+          <w:lang w:val="en-US"/>
+        </w:rPr>
+        <w:tab/>
+      </w:r>
+      <w:r>
+        <w:fldChar w:fldCharType="begin"/>
+      </w:r>
+      <w:r>
+        <w:rPr>
+          <w:lang w:val="en-US"/>
+        </w:rPr>
+        <w:instrText xml:space="preserve"> PAGEREF _Toc22038037 \h </w:instrText>
+      </w:r>
+      <w:r>
+        <w:fldChar w:fldCharType="separate"/>
+      </w:r>
+      <w:r>
+        <w:rPr>
+          <w:lang w:val="en-US"/>
+        </w:rPr>
+        <w:t>15</w:t>
+      </w:r>
+      <w:r>
+        <w:fldChar w:fldCharType="end"/>
+      </w:r>
+    </w:p>
+    <w:p>
+      <w:pPr>
+        <w:pStyle w:val="Verzeichnis2"/>
+        <w:rPr>
+          <w:rFonts w:asciiTheme="minorHAnsi" w:eastAsiaTheme="minorEastAsia" w:hAnsiTheme="minorHAnsi" w:cstheme="minorBidi"/>
+          <w:sz w:val="22"/>
+          <w:szCs w:val="22"/>
+          <w:lang w:val="en-US"/>
+        </w:rPr>
+      </w:pPr>
+      <w:r>
+        <w:rPr>
+          <w:lang w:val="en-US"/>
+        </w:rPr>
+        <w:t>4.3</w:t>
+      </w:r>
+      <w:r>
+        <w:rPr>
+          <w:rFonts w:asciiTheme="minorHAnsi" w:eastAsiaTheme="minorEastAsia" w:hAnsiTheme="minorHAnsi" w:cstheme="minorBidi"/>
+          <w:sz w:val="22"/>
+          <w:szCs w:val="22"/>
+          <w:lang w:val="en-US"/>
+        </w:rPr>
+        <w:tab/>
+      </w:r>
+      <w:r>
+        <w:rPr>
+          <w:lang w:val="en-US"/>
+        </w:rPr>
+        <w:t>Retry</w:t>
+      </w:r>
+      <w:r>
+        <w:rPr>
+          <w:lang w:val="en-US"/>
+        </w:rPr>
+        <w:tab/>
+      </w:r>
+      <w:r>
+        <w:fldChar w:fldCharType="begin"/>
+      </w:r>
+      <w:r>
+        <w:rPr>
+          <w:lang w:val="en-US"/>
+        </w:rPr>
+        <w:instrText xml:space="preserve"> PAGEREF _Toc22038038 \h </w:instrText>
+      </w:r>
+      <w:r>
+        <w:fldChar w:fldCharType="separate"/>
+      </w:r>
+      <w:r>
+        <w:rPr>
+          <w:lang w:val="en-US"/>
+        </w:rPr>
+        <w:t>16</w:t>
+      </w:r>
+      <w:r>
+        <w:fldChar w:fldCharType="end"/>
+      </w:r>
+    </w:p>
+    <w:p>
+      <w:pPr>
+        <w:pStyle w:val="Verzeichnis2"/>
+        <w:rPr>
+          <w:rFonts w:asciiTheme="minorHAnsi" w:eastAsiaTheme="minorEastAsia" w:hAnsiTheme="minorHAnsi" w:cstheme="minorBidi"/>
+          <w:sz w:val="22"/>
+          <w:szCs w:val="22"/>
+          <w:lang w:val="en-US"/>
+        </w:rPr>
+      </w:pPr>
+      <w:r>
+        <w:rPr>
+          <w:lang w:val="en-US"/>
+        </w:rPr>
+        <w:t>4.4</w:t>
+      </w:r>
+      <w:r>
+        <w:rPr>
+          <w:rFonts w:asciiTheme="minorHAnsi" w:eastAsiaTheme="minorEastAsia" w:hAnsiTheme="minorHAnsi" w:cstheme="minorBidi"/>
+          <w:sz w:val="22"/>
+          <w:szCs w:val="22"/>
+          <w:lang w:val="en-US"/>
+        </w:rPr>
+        <w:tab/>
+      </w:r>
+      <w:r>
+        <w:rPr>
+          <w:lang w:val="en-US"/>
+        </w:rPr>
+        <w:t>Rate Limiter</w:t>
+      </w:r>
+      <w:r>
+        <w:rPr>
+          <w:lang w:val="en-US"/>
+        </w:rPr>
+        <w:tab/>
+      </w:r>
+      <w:r>
+        <w:fldChar w:fldCharType="begin"/>
+      </w:r>
+      <w:r>
+        <w:rPr>
+          <w:lang w:val="en-US"/>
+        </w:rPr>
+        <w:instrText xml:space="preserve"> PAGEREF _Toc22038039 \h </w:instrText>
+      </w:r>
+      <w:r>
+        <w:fldChar w:fldCharType="separate"/>
+      </w:r>
+      <w:r>
+        <w:rPr>
+          <w:lang w:val="en-US"/>
+        </w:rPr>
+        <w:t>16</w:t>
+      </w:r>
+      <w:r>
+        <w:fldChar w:fldCharType="end"/>
+      </w:r>
+    </w:p>
+    <w:p>
+      <w:pPr>
+        <w:pStyle w:val="Verzeichnis2"/>
+        <w:rPr>
+          <w:rFonts w:asciiTheme="minorHAnsi" w:eastAsiaTheme="minorEastAsia" w:hAnsiTheme="minorHAnsi" w:cstheme="minorBidi"/>
+          <w:sz w:val="22"/>
+          <w:szCs w:val="22"/>
+          <w:lang w:val="en-US"/>
+        </w:rPr>
+      </w:pPr>
+      <w:r>
+        <w:rPr>
+          <w:lang w:val="en-US"/>
+        </w:rPr>
+        <w:t>4.5</w:t>
+      </w:r>
+      <w:r>
+        <w:rPr>
+          <w:rFonts w:asciiTheme="minorHAnsi" w:eastAsiaTheme="minorEastAsia" w:hAnsiTheme="minorHAnsi" w:cstheme="minorBidi"/>
+          <w:sz w:val="22"/>
+          <w:szCs w:val="22"/>
+          <w:lang w:val="en-US"/>
+        </w:rPr>
+        <w:tab/>
+      </w:r>
+      <w:r>
+        <w:rPr>
+          <w:lang w:val="en-US"/>
+        </w:rPr>
+        <w:t>Load balancer</w:t>
+      </w:r>
+      <w:r>
+        <w:rPr>
+          <w:lang w:val="en-US"/>
+        </w:rPr>
+        <w:tab/>
+      </w:r>
+      <w:r>
+        <w:fldChar w:fldCharType="begin"/>
+      </w:r>
+      <w:r>
+        <w:rPr>
+          <w:lang w:val="en-US"/>
+        </w:rPr>
+        <w:instrText xml:space="preserve"> PAGEREF _Toc22038040 \h </w:instrText>
+      </w:r>
+      <w:r>
+        <w:fldChar w:fldCharType="separate"/>
+      </w:r>
+      <w:r>
+        <w:rPr>
+          <w:lang w:val="en-US"/>
+        </w:rPr>
+        <w:t>16</w:t>
+      </w:r>
+      <w:r>
+        <w:fldChar w:fldCharType="end"/>
+      </w:r>
+    </w:p>
+    <w:p>
+      <w:pPr>
+        <w:pStyle w:val="Verzeichnis2"/>
+        <w:rPr>
+          <w:rFonts w:asciiTheme="minorHAnsi" w:eastAsiaTheme="minorEastAsia" w:hAnsiTheme="minorHAnsi" w:cstheme="minorBidi"/>
+          <w:sz w:val="22"/>
+          <w:szCs w:val="22"/>
+          <w:lang w:val="en-US"/>
+        </w:rPr>
+      </w:pPr>
+      <w:r>
+        <w:rPr>
+          <w:lang w:val="en-US"/>
+        </w:rPr>
+        <w:t>4.6</w:t>
+      </w:r>
+      <w:r>
+        <w:rPr>
+          <w:rFonts w:asciiTheme="minorHAnsi" w:eastAsiaTheme="minorEastAsia" w:hAnsiTheme="minorHAnsi" w:cstheme="minorBidi"/>
+          <w:sz w:val="22"/>
+          <w:szCs w:val="22"/>
+          <w:lang w:val="en-US"/>
+        </w:rPr>
+        <w:tab/>
+      </w:r>
+      <w:r>
+        <w:rPr>
+          <w:lang w:val="en-US"/>
+        </w:rPr>
+        <w:t>Message Queues</w:t>
+      </w:r>
+      <w:r>
+        <w:rPr>
+          <w:lang w:val="en-US"/>
+        </w:rPr>
+        <w:tab/>
+      </w:r>
+      <w:r>
+        <w:fldChar w:fldCharType="begin"/>
+      </w:r>
+      <w:r>
+        <w:rPr>
+          <w:lang w:val="en-US"/>
+        </w:rPr>
+        <w:instrText xml:space="preserve"> PAGEREF _Toc22038041 \h </w:instrText>
+      </w:r>
+      <w:r>
+        <w:fldChar w:fldCharType="separate"/>
+      </w:r>
+      <w:r>
+        <w:rPr>
+          <w:lang w:val="en-US"/>
+        </w:rPr>
+        <w:t>17</w:t>
+      </w:r>
+      <w:r>
+        <w:fldChar w:fldCharType="end"/>
+      </w:r>
+    </w:p>
+    <w:p>
+      <w:pPr>
+        <w:pStyle w:val="Verzeichnis2"/>
+        <w:rPr>
+          <w:rFonts w:asciiTheme="minorHAnsi" w:eastAsiaTheme="minorEastAsia" w:hAnsiTheme="minorHAnsi" w:cstheme="minorBidi"/>
+          <w:sz w:val="22"/>
+          <w:szCs w:val="22"/>
+          <w:lang w:val="en-US"/>
+        </w:rPr>
+      </w:pPr>
+      <w:r>
+        <w:rPr>
+          <w:lang w:val="en-US"/>
+        </w:rPr>
+        <w:t>4.7</w:t>
+      </w:r>
+      <w:r>
+        <w:rPr>
+          <w:rFonts w:asciiTheme="minorHAnsi" w:eastAsiaTheme="minorEastAsia" w:hAnsiTheme="minorHAnsi" w:cstheme="minorBidi"/>
+          <w:sz w:val="22"/>
+          <w:szCs w:val="22"/>
+          <w:lang w:val="en-US"/>
+        </w:rPr>
+        <w:tab/>
+      </w:r>
+      <w:r>
+        <w:rPr>
+          <w:lang w:val="en-US"/>
+        </w:rPr>
+        <w:t>Data Consistency</w:t>
+      </w:r>
+      <w:r>
+        <w:rPr>
+          <w:lang w:val="en-US"/>
+        </w:rPr>
+        <w:tab/>
+      </w:r>
+      <w:r>
+        <w:fldChar w:fldCharType="begin"/>
+      </w:r>
+      <w:r>
+        <w:rPr>
+          <w:lang w:val="en-US"/>
+        </w:rPr>
+        <w:instrText xml:space="preserve"> PAGEREF _Toc22038042 \h </w:instrText>
+      </w:r>
+      <w:r>
+        <w:fldChar w:fldCharType="separate"/>
+      </w:r>
+      <w:r>
+        <w:rPr>
+          <w:lang w:val="en-US"/>
+        </w:rPr>
+        <w:t>17</w:t>
+      </w:r>
+      <w:r>
+        <w:fldChar w:fldCharType="end"/>
+      </w:r>
+    </w:p>
+    <w:p>
+      <w:pPr>
+        <w:pStyle w:val="Verzeichnis2"/>
+        <w:rPr>
+          <w:rFonts w:asciiTheme="minorHAnsi" w:eastAsiaTheme="minorEastAsia" w:hAnsiTheme="minorHAnsi" w:cstheme="minorBidi"/>
+          <w:sz w:val="22"/>
+          <w:szCs w:val="22"/>
+          <w:lang w:val="en-US"/>
+        </w:rPr>
+      </w:pPr>
+      <w:r>
+        <w:rPr>
+          <w:lang w:val="en-US"/>
+        </w:rPr>
+        <w:t>4.8</w:t>
+      </w:r>
+      <w:r>
+        <w:rPr>
+          <w:rFonts w:asciiTheme="minorHAnsi" w:eastAsiaTheme="minorEastAsia" w:hAnsiTheme="minorHAnsi" w:cstheme="minorBidi"/>
+          <w:sz w:val="22"/>
+          <w:szCs w:val="22"/>
+          <w:lang w:val="en-US"/>
+        </w:rPr>
+        <w:tab/>
+      </w:r>
+      <w:r>
+        <w:rPr>
+          <w:lang w:val="en-US"/>
+        </w:rPr>
+        <w:t>Configuration server</w:t>
+      </w:r>
+      <w:r>
+        <w:rPr>
+          <w:lang w:val="en-US"/>
+        </w:rPr>
+        <w:tab/>
+      </w:r>
+      <w:r>
+        <w:fldChar w:fldCharType="begin"/>
+      </w:r>
+      <w:r>
+        <w:rPr>
+          <w:lang w:val="en-US"/>
+        </w:rPr>
+        <w:instrText xml:space="preserve"> PAGEREF _Toc22038043 \h </w:instrText>
+      </w:r>
+      <w:r>
+        <w:fldChar w:fldCharType="separate"/>
+      </w:r>
+      <w:r>
+        <w:rPr>
+          <w:lang w:val="en-US"/>
+        </w:rPr>
+        <w:t>17</w:t>
+      </w:r>
+      <w:r>
+        <w:fldChar w:fldCharType="end"/>
+      </w:r>
+    </w:p>
+    <w:p>
+      <w:pPr>
+        <w:pStyle w:val="Verzeichnis2"/>
+        <w:rPr>
+          <w:rFonts w:asciiTheme="minorHAnsi" w:eastAsiaTheme="minorEastAsia" w:hAnsiTheme="minorHAnsi" w:cstheme="minorBidi"/>
+          <w:sz w:val="22"/>
+          <w:szCs w:val="22"/>
+          <w:lang w:val="en-US"/>
+        </w:rPr>
+      </w:pPr>
+      <w:r>
+        <w:rPr>
+          <w:lang w:val="en-US"/>
+        </w:rPr>
+        <w:lastRenderedPageBreak/>
+        <w:t>4.9</w:t>
+      </w:r>
+      <w:r>
+        <w:rPr>
+          <w:rFonts w:asciiTheme="minorHAnsi" w:eastAsiaTheme="minorEastAsia" w:hAnsiTheme="minorHAnsi" w:cstheme="minorBidi"/>
+          <w:sz w:val="22"/>
+          <w:szCs w:val="22"/>
+          <w:lang w:val="en-US"/>
+        </w:rPr>
+        <w:tab/>
+      </w:r>
+      <w:r>
+        <w:rPr>
+          <w:lang w:val="en-US"/>
+        </w:rPr>
+        <w:t>Service Registry/Discovery</w:t>
+      </w:r>
+      <w:r>
+        <w:rPr>
+          <w:lang w:val="en-US"/>
+        </w:rPr>
+        <w:tab/>
+      </w:r>
+      <w:r>
+        <w:fldChar w:fldCharType="begin"/>
+      </w:r>
+      <w:r>
+        <w:rPr>
+          <w:lang w:val="en-US"/>
+        </w:rPr>
+        <w:instrText xml:space="preserve"> PAGEREF _Toc22038044 \h </w:instrText>
+      </w:r>
+      <w:r>
+        <w:fldChar w:fldCharType="separate"/>
+      </w:r>
+      <w:r>
+        <w:rPr>
+          <w:lang w:val="en-US"/>
+        </w:rPr>
+        <w:t>17</w:t>
+      </w:r>
+      <w:r>
+        <w:fldChar w:fldCharType="end"/>
+      </w:r>
+    </w:p>
+    <w:p>
+      <w:pPr>
+        <w:pStyle w:val="Verzeichnis2"/>
+        <w:rPr>
+          <w:rFonts w:asciiTheme="minorHAnsi" w:eastAsiaTheme="minorEastAsia" w:hAnsiTheme="minorHAnsi" w:cstheme="minorBidi"/>
+          <w:sz w:val="22"/>
+          <w:szCs w:val="22"/>
+          <w:lang w:val="en-US"/>
+        </w:rPr>
+      </w:pPr>
+      <w:r>
+        <w:rPr>
+          <w:lang w:val="en-US"/>
+        </w:rPr>
+        <w:t>4.10</w:t>
+      </w:r>
+      <w:r>
+        <w:rPr>
+          <w:rFonts w:asciiTheme="minorHAnsi" w:eastAsiaTheme="minorEastAsia" w:hAnsiTheme="minorHAnsi" w:cstheme="minorBidi"/>
+          <w:sz w:val="22"/>
+          <w:szCs w:val="22"/>
+          <w:lang w:val="en-US"/>
+        </w:rPr>
+        <w:tab/>
+      </w:r>
+      <w:r>
+        <w:rPr>
+          <w:lang w:val="en-US"/>
+        </w:rPr>
+        <w:t>Dynamic Service Registries</w:t>
+      </w:r>
+      <w:r>
+        <w:rPr>
+          <w:lang w:val="en-US"/>
+        </w:rPr>
+        <w:tab/>
+      </w:r>
+      <w:r>
+        <w:fldChar w:fldCharType="begin"/>
+      </w:r>
+      <w:r>
+        <w:rPr>
+          <w:lang w:val="en-US"/>
+        </w:rPr>
+        <w:instrText xml:space="preserve"> PAGEREF _Toc22038045 \h </w:instrText>
+      </w:r>
+      <w:r>
+        <w:fldChar w:fldCharType="separate"/>
+      </w:r>
+      <w:r>
+        <w:rPr>
+          <w:lang w:val="en-US"/>
+        </w:rPr>
+        <w:t>17</w:t>
+      </w:r>
+      <w:r>
+        <w:fldChar w:fldCharType="end"/>
+      </w:r>
+    </w:p>
+    <w:p>
+      <w:pPr>
+        <w:pStyle w:val="Verzeichnis2"/>
+        <w:rPr>
+          <w:rFonts w:asciiTheme="minorHAnsi" w:eastAsiaTheme="minorEastAsia" w:hAnsiTheme="minorHAnsi" w:cstheme="minorBidi"/>
+          <w:sz w:val="22"/>
+          <w:szCs w:val="22"/>
+          <w:lang w:val="en-US"/>
+        </w:rPr>
+      </w:pPr>
+      <w:r>
+        <w:rPr>
+          <w:lang w:val="en-US"/>
+        </w:rPr>
+        <w:t>4.11</w:t>
+      </w:r>
+      <w:r>
+        <w:rPr>
+          <w:rFonts w:asciiTheme="minorHAnsi" w:eastAsiaTheme="minorEastAsia" w:hAnsiTheme="minorHAnsi" w:cstheme="minorBidi"/>
+          <w:sz w:val="22"/>
+          <w:szCs w:val="22"/>
+          <w:lang w:val="en-US"/>
+        </w:rPr>
+        <w:tab/>
+      </w:r>
+      <w:r>
+        <w:rPr>
+          <w:lang w:val="en-US"/>
+        </w:rPr>
+        <w:t>Breach?</w:t>
+      </w:r>
+      <w:r>
+        <w:rPr>
+          <w:lang w:val="en-US"/>
+        </w:rPr>
+        <w:tab/>
+      </w:r>
+      <w:r>
+        <w:fldChar w:fldCharType="begin"/>
+      </w:r>
+      <w:r>
+        <w:rPr>
+          <w:lang w:val="en-US"/>
+        </w:rPr>
+        <w:instrText xml:space="preserve"> PAGEREF _Toc22038046 \h </w:instrText>
+      </w:r>
+      <w:r>
+        <w:fldChar w:fldCharType="separate"/>
+      </w:r>
+      <w:r>
+        <w:rPr>
+          <w:lang w:val="en-US"/>
+        </w:rPr>
+        <w:t>17</w:t>
+      </w:r>
+      <w:r>
+        <w:fldChar w:fldCharType="end"/>
+      </w:r>
+    </w:p>
+    <w:p>
+      <w:pPr>
+        <w:pStyle w:val="Verzeichnis2"/>
+        <w:rPr>
+          <w:rFonts w:asciiTheme="minorHAnsi" w:eastAsiaTheme="minorEastAsia" w:hAnsiTheme="minorHAnsi" w:cstheme="minorBidi"/>
+          <w:sz w:val="22"/>
+          <w:szCs w:val="22"/>
+          <w:lang w:val="en-US"/>
+        </w:rPr>
+      </w:pPr>
+      <w:r>
+        <w:rPr>
+          <w:lang w:val="en-US"/>
+        </w:rPr>
+        <w:t>4.12</w:t>
+      </w:r>
+      <w:r>
+        <w:rPr>
+          <w:rFonts w:asciiTheme="minorHAnsi" w:eastAsiaTheme="minorEastAsia" w:hAnsiTheme="minorHAnsi" w:cstheme="minorBidi"/>
+          <w:sz w:val="22"/>
+          <w:szCs w:val="22"/>
+          <w:lang w:val="en-US"/>
+        </w:rPr>
+        <w:tab/>
+      </w:r>
+      <w:r>
+        <w:rPr>
+          <w:lang w:val="en-US"/>
+        </w:rPr>
+        <w:t>Other options?</w:t>
+      </w:r>
+      <w:r>
+        <w:rPr>
+          <w:lang w:val="en-US"/>
+        </w:rPr>
+        <w:tab/>
+      </w:r>
+      <w:r>
+        <w:fldChar w:fldCharType="begin"/>
+      </w:r>
+      <w:r>
+        <w:rPr>
+          <w:lang w:val="en-US"/>
+        </w:rPr>
+        <w:instrText xml:space="preserve"> PAGEREF _Toc22038047 \h </w:instrText>
+      </w:r>
+      <w:r>
+        <w:fldChar w:fldCharType="separate"/>
+      </w:r>
+      <w:r>
+        <w:rPr>
+          <w:lang w:val="en-US"/>
+        </w:rPr>
+        <w:t>17</w:t>
       </w:r>
       <w:r>
         <w:fldChar w:fldCharType="end"/>
@@ -1023,54 +2224,34 @@
         </w:rPr>
       </w:pPr>
       <w:r>
-        <w:t>Glossar</w:t>
-      </w:r>
-      <w:r>
-        <w:tab/>
-      </w:r>
-      <w:r>
-        <w:fldChar w:fldCharType="begin"/>
-      </w:r>
-      <w:r>
-        <w:instrText xml:space="preserve"> PAGEREF _Toc20308054 \h </w:instrText>
-      </w:r>
-      <w:r>
-        <w:fldChar w:fldCharType="separate"/>
-      </w:r>
-      <w:r>
-        <w:t>10</w:t>
-      </w:r>
-      <w:r>
-        <w:fldChar w:fldCharType="end"/>
-      </w:r>
-    </w:p>
-    <w:p>
-      <w:pPr>
-        <w:pStyle w:val="Verzeichnis1"/>
+        <w:t>5</w:t>
+      </w:r>
+      <w:r>
         <w:rPr>
           <w:rFonts w:asciiTheme="minorHAnsi" w:eastAsiaTheme="minorEastAsia" w:hAnsiTheme="minorHAnsi" w:cstheme="minorBidi"/>
           <w:b w:val="0"/>
           <w:sz w:val="22"/>
           <w:szCs w:val="22"/>
         </w:rPr>
-      </w:pPr>
-      <w:r>
-        <w:t>Literaturverzeichnis</w:t>
-      </w:r>
-      <w:r>
         <w:tab/>
       </w:r>
       <w:r>
+        <w:t>Zusammenfassung und Ausblick</w:t>
+      </w:r>
+      <w:r>
+        <w:tab/>
+      </w:r>
+      <w:r>
         <w:fldChar w:fldCharType="begin"/>
       </w:r>
       <w:r>
-        <w:instrText xml:space="preserve"> PAGEREF _Toc20308055 \h </w:instrText>
+        <w:instrText xml:space="preserve"> PAGEREF _Toc22038048 \h </w:instrText>
       </w:r>
       <w:r>
         <w:fldChar w:fldCharType="separate"/>
       </w:r>
       <w:r>
-        <w:t>11</w:t>
+        <w:t>18</w:t>
       </w:r>
       <w:r>
         <w:fldChar w:fldCharType="end"/>
@@ -1087,7 +2268,7 @@
         </w:rPr>
       </w:pPr>
       <w:r>
-        <w:t>Ehrenwörtliche Erklärung</w:t>
+        <w:t>Glossar</w:t>
       </w:r>
       <w:r>
         <w:tab/>
@@ -1096,13 +2277,13 @@
         <w:fldChar w:fldCharType="begin"/>
       </w:r>
       <w:r>
-        <w:instrText xml:space="preserve"> PAGEREF _Toc20308056 \h </w:instrText>
+        <w:instrText xml:space="preserve"> PAGEREF _Toc22038049 \h </w:instrText>
       </w:r>
       <w:r>
         <w:fldChar w:fldCharType="separate"/>
       </w:r>
       <w:r>
-        <w:t>12</w:t>
+        <w:t>19</w:t>
       </w:r>
       <w:r>
         <w:fldChar w:fldCharType="end"/>
@@ -1119,6 +2300,38 @@
         </w:rPr>
       </w:pPr>
       <w:r>
+        <w:t>Ehrenwörtliche Erklärung</w:t>
+      </w:r>
+      <w:r>
+        <w:tab/>
+      </w:r>
+      <w:r>
+        <w:fldChar w:fldCharType="begin"/>
+      </w:r>
+      <w:r>
+        <w:instrText xml:space="preserve"> PAGEREF _Toc22038050 \h </w:instrText>
+      </w:r>
+      <w:r>
+        <w:fldChar w:fldCharType="separate"/>
+      </w:r>
+      <w:r>
+        <w:t>20</w:t>
+      </w:r>
+      <w:r>
+        <w:fldChar w:fldCharType="end"/>
+      </w:r>
+    </w:p>
+    <w:p>
+      <w:pPr>
+        <w:pStyle w:val="Verzeichnis1"/>
+        <w:rPr>
+          <w:rFonts w:asciiTheme="minorHAnsi" w:eastAsiaTheme="minorEastAsia" w:hAnsiTheme="minorHAnsi" w:cstheme="minorBidi"/>
+          <w:b w:val="0"/>
+          <w:sz w:val="22"/>
+          <w:szCs w:val="22"/>
+        </w:rPr>
+      </w:pPr>
+      <w:r>
         <w:t>Stichwortverzeichnis</w:t>
       </w:r>
       <w:r>
@@ -1128,13 +2341,57 @@
         <w:fldChar w:fldCharType="begin"/>
       </w:r>
       <w:r>
-        <w:instrText xml:space="preserve"> PAGEREF _Toc20308057 \h </w:instrText>
+        <w:instrText xml:space="preserve"> PAGEREF _Toc22038051 \h </w:instrText>
       </w:r>
       <w:r>
         <w:fldChar w:fldCharType="separate"/>
       </w:r>
       <w:r>
-        <w:t>13</w:t>
+        <w:t>21</w:t>
+      </w:r>
+      <w:r>
+        <w:fldChar w:fldCharType="end"/>
+      </w:r>
+    </w:p>
+    <w:p>
+      <w:pPr>
+        <w:pStyle w:val="Verzeichnis1"/>
+        <w:rPr>
+          <w:rFonts w:asciiTheme="minorHAnsi" w:eastAsiaTheme="minorEastAsia" w:hAnsiTheme="minorHAnsi" w:cstheme="minorBidi"/>
+          <w:b w:val="0"/>
+          <w:sz w:val="22"/>
+          <w:szCs w:val="22"/>
+        </w:rPr>
+      </w:pPr>
+      <w:r>
+        <w:t>6</w:t>
+      </w:r>
+      <w:r>
+        <w:rPr>
+          <w:rFonts w:asciiTheme="minorHAnsi" w:eastAsiaTheme="minorEastAsia" w:hAnsiTheme="minorHAnsi" w:cstheme="minorBidi"/>
+          <w:b w:val="0"/>
+          <w:sz w:val="22"/>
+          <w:szCs w:val="22"/>
+        </w:rPr>
+        <w:tab/>
+      </w:r>
+      <w:r>
+        <w:t>Literaturverzeichnis</w:t>
+      </w:r>
+      <w:r>
+        <w:tab/>
+      </w:r>
+      <w:r>
+        <w:fldChar w:fldCharType="begin"/>
+      </w:r>
+      <w:r>
+        <w:instrText xml:space="preserve"> PAGEREF _Toc22038052 \h </w:instrText>
+      </w:r>
+      <w:r>
+        <w:fldChar w:fldCharType="separate"/>
+      </w:r>
+      <w:r>
+        <w:t>22</w:t>
       </w:r>
       <w:r>
         <w:fldChar w:fldCharType="end"/>
@@ -1156,7 +2413,7 @@
         <w:lastRenderedPageBreak/>
         <w:fldChar w:fldCharType="end"/>
       </w:r>
-      <w:bookmarkStart w:id="6" w:name="_Toc20308046"/>
+      <w:bookmarkStart w:id="6" w:name="_Toc22038017"/>
       <w:r>
         <w:t>Abbildungsverzeichnis</w:t>
       </w:r>
@@ -1305,7 +2562,7 @@
           <w:numId w:val="0"/>
         </w:numPr>
       </w:pPr>
-      <w:bookmarkStart w:id="7" w:name="_Toc20308047"/>
+      <w:bookmarkStart w:id="7" w:name="_Toc22038018"/>
       <w:r>
         <w:t>Tabellenverzeichnis</w:t>
       </w:r>
@@ -1428,7 +2685,7 @@
       <w:r>
         <w:fldChar w:fldCharType="end"/>
       </w:r>
-      <w:bookmarkStart w:id="8" w:name="_Toc20308048"/>
+      <w:bookmarkStart w:id="8" w:name="_Toc22038019"/>
       <w:r>
         <w:t>Codeverzeichnis</w:t>
       </w:r>
@@ -1514,7 +2771,7 @@
         <w:lastRenderedPageBreak/>
         <w:fldChar w:fldCharType="end"/>
       </w:r>
-      <w:bookmarkStart w:id="9" w:name="_Toc20308049"/>
+      <w:bookmarkStart w:id="9" w:name="_Toc22038020"/>
       <w:r>
         <w:t>Abkürzungsverzeichnis</w:t>
       </w:r>
@@ -1554,11 +2811,9 @@
           <w:tab w:val="left" w:pos="1440"/>
         </w:tabs>
       </w:pPr>
-      <w:proofErr w:type="spellStart"/>
       <w:r>
         <w:t>HdM</w:t>
       </w:r>
-      <w:proofErr w:type="spellEnd"/>
       <w:r>
         <w:tab/>
         <w:t>Hochschule der Medien</w:t>
@@ -1583,16 +2838,16 @@
         <w:pStyle w:val="berschrift1"/>
       </w:pPr>
       <w:bookmarkStart w:id="10" w:name="_Ref490562273"/>
-      <w:bookmarkStart w:id="11" w:name="_Toc20308050"/>
+      <w:bookmarkStart w:id="11" w:name="_Toc22038021"/>
       <w:r>
         <w:lastRenderedPageBreak/>
         <w:t>Überblick</w:t>
       </w:r>
       <w:bookmarkEnd w:id="10"/>
+      <w:r>
+        <w:t>/Einleitung</w:t>
+      </w:r>
       <w:bookmarkEnd w:id="11"/>
-      <w:r>
-        <w:t>/Einleitung</w:t>
-      </w:r>
     </w:p>
     <w:p>
       <w:r>
@@ -1606,15 +2861,7 @@
     </w:p>
     <w:p>
       <w:r>
-        <w:t>Robust bedeutet in diesem Falle, dass bei einem Fehler keine Kettenreaktion stattfinden darf, dass wenn erwünscht Nachrichten immer ankommen müssen, dass wenn ein Service überlastet ist, dieser sich wieder erholen darf, dass Services eigenständig upgedatet werden können, dass auf Leistungsanfragen automatisch reagiert wird oder diese keinen Einsturz ergeben, dass bei Fehlern auf Fallbacks zurückgegriffen wird, wenn dies Business technisch möglich ist, dass kontinuierliche „</w:t>
-      </w:r>
-      <w:proofErr w:type="spellStart"/>
-      <w:r>
-        <w:t>Healthchecks</w:t>
-      </w:r>
-      <w:proofErr w:type="spellEnd"/>
-      <w:r>
-        <w:t>“(Lebst du noch?) durch-geführt werden, dass Auslastung über die einzelnen gleichen Microservices aufgeteilt wird und dass nachvollzogen werden kann, wie der Traffic verläuft.</w:t>
+        <w:t>Robust bedeutet in diesem Falle, dass bei einem Fehler keine Kettenreaktion stattfinden darf, dass wenn erwünscht Nachrichten immer ankommen müssen, dass wenn ein Service überlastet ist, dieser sich wieder erholen darf, dass Services eigenständig upgedatet werden können, dass auf Leistungsanfragen automatisch reagiert wird oder diese keinen Einsturz ergeben, dass bei Fehlern auf Fallbacks zurückgegriffen wird, wenn dies Business technisch möglich ist, dass kontinuierliche „Healthchecks“(Lebst du noch?) durch-geführt werden, dass Auslastung über die einzelnen gleichen Microservices aufgeteilt wird und dass nachvollzogen werden kann, wie der Traffic verläuft.</w:t>
       </w:r>
     </w:p>
     <w:p>
@@ -1646,15 +2893,18 @@
       <w:pPr>
         <w:pStyle w:val="berschrift1"/>
       </w:pPr>
+      <w:bookmarkStart w:id="12" w:name="_Toc22038022"/>
       <w:r>
         <w:lastRenderedPageBreak/>
         <w:t>Microservices</w:t>
       </w:r>
+      <w:bookmarkEnd w:id="12"/>
     </w:p>
     <w:p>
       <w:pPr>
         <w:pStyle w:val="berschrift2"/>
       </w:pPr>
+      <w:bookmarkStart w:id="13" w:name="_Toc22038023"/>
       <w:r>
         <w:rPr>
           <w:noProof/>
@@ -1662,7 +2912,7 @@
         <mc:AlternateContent>
           <mc:Choice Requires="wps">
             <w:drawing>
-              <wp:anchor distT="0" distB="0" distL="114300" distR="114300" simplePos="0" relativeHeight="251661312" behindDoc="0" locked="0" layoutInCell="1" allowOverlap="1" wp14:anchorId="595B3D61" wp14:editId="47748727">
+              <wp:anchor distT="0" distB="0" distL="114300" distR="114300" simplePos="0" relativeHeight="251660288" behindDoc="0" locked="0" layoutInCell="1" allowOverlap="1" wp14:anchorId="595B3D61" wp14:editId="4A75F2A9">
                 <wp:simplePos x="0" y="0"/>
                 <wp:positionH relativeFrom="column">
                   <wp:posOffset>453358</wp:posOffset>
@@ -1708,7 +2958,7 @@
                                 <w:sz w:val="28"/>
                               </w:rPr>
                             </w:pPr>
-                            <w:bookmarkStart w:id="12" w:name="_Toc21962577"/>
+                            <w:bookmarkStart w:id="14" w:name="_Toc21962577"/>
                             <w:r>
                               <w:t xml:space="preserve">Abbildung </w:t>
                             </w:r>
@@ -1748,7 +2998,7 @@
                             <w:r>
                               <w:t>Monolith gegen Microservices Quelle: Eigene Darstellung</w:t>
                             </w:r>
-                            <w:bookmarkEnd w:id="12"/>
+                            <w:bookmarkEnd w:id="14"/>
                           </w:p>
                         </w:txbxContent>
                       </wps:txbx>
@@ -1769,7 +3019,7 @@
           </mc:Choice>
           <mc:Fallback>
             <w:pict>
-              <v:shape w14:anchorId="595B3D61" id="Textfeld 6" o:spid="_x0000_s1029" type="#_x0000_t202" style="position:absolute;left:0;text-align:left;margin-left:35.7pt;margin-top:233.25pt;width:350.6pt;height:.05pt;z-index:251661312;visibility:visible;mso-wrap-style:square;mso-height-percent:0;mso-wrap-distance-left:9pt;mso-wrap-distance-top:0;mso-wrap-distance-right:9pt;mso-wrap-distance-bottom:0;mso-position-horizontal:absolute;mso-position-horizontal-relative:text;mso-position-vertical:absolute;mso-position-vertical-relative:text;mso-height-percent:0;mso-height-relative:margin;v-text-anchor:top" o:gfxdata="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" stroked="f">
+              <v:shape w14:anchorId="595B3D61" id="Textfeld 6" o:spid="_x0000_s1029" type="#_x0000_t202" style="position:absolute;left:0;text-align:left;margin-left:35.7pt;margin-top:233.25pt;width:350.6pt;height:.05pt;z-index:251660288;visibility:visible;mso-wrap-style:square;mso-height-percent:0;mso-wrap-distance-left:9pt;mso-wrap-distance-top:0;mso-wrap-distance-right:9pt;mso-wrap-distance-bottom:0;mso-position-horizontal:absolute;mso-position-horizontal-relative:text;mso-position-vertical:absolute;mso-position-vertical-relative:text;mso-height-percent:0;mso-height-relative:margin;v-text-anchor:top" o:gfxdata="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" stroked="f">
                 <v:textbox style="mso-fit-shape-to-text:t" inset="0,0,0,0">
                   <w:txbxContent>
                     <w:p>
@@ -1783,7 +3033,7 @@
                           <w:sz w:val="28"/>
                         </w:rPr>
                       </w:pPr>
-                      <w:bookmarkStart w:id="13" w:name="_Toc21962577"/>
+                      <w:bookmarkStart w:id="15" w:name="_Toc21962577"/>
                       <w:r>
                         <w:t xml:space="preserve">Abbildung </w:t>
                       </w:r>
@@ -1823,7 +3073,7 @@
                       <w:r>
                         <w:t>Monolith gegen Microservices Quelle: Eigene Darstellung</w:t>
                       </w:r>
-                      <w:bookmarkEnd w:id="13"/>
+                      <w:bookmarkEnd w:id="15"/>
                     </w:p>
                   </w:txbxContent>
                 </v:textbox>
@@ -1838,7 +3088,7 @@
           <w:noProof/>
         </w:rPr>
         <w:drawing>
-          <wp:anchor distT="0" distB="0" distL="114300" distR="114300" simplePos="0" relativeHeight="251645952" behindDoc="0" locked="0" layoutInCell="1" allowOverlap="1" wp14:anchorId="390BF659" wp14:editId="5C71CE64">
+          <wp:anchor distT="0" distB="0" distL="114300" distR="114300" simplePos="0" relativeHeight="251654144" behindDoc="0" locked="0" layoutInCell="1" allowOverlap="1" wp14:anchorId="390BF659" wp14:editId="29EB0CE5">
             <wp:simplePos x="0" y="0"/>
             <wp:positionH relativeFrom="column">
               <wp:posOffset>437515</wp:posOffset>
@@ -1903,14 +3153,17 @@
       <w:r>
         <w:t>Monolith oder Microservices</w:t>
       </w:r>
+      <w:bookmarkEnd w:id="13"/>
     </w:p>
     <w:p>
       <w:pPr>
         <w:pStyle w:val="berschrift3"/>
       </w:pPr>
+      <w:bookmarkStart w:id="16" w:name="_Toc22038024"/>
       <w:r>
         <w:t>Monolith</w:t>
       </w:r>
+      <w:bookmarkEnd w:id="16"/>
     </w:p>
     <w:p>
       <w:pPr>
@@ -2082,9 +3335,11 @@
       <w:pPr>
         <w:pStyle w:val="berschrift3"/>
       </w:pPr>
+      <w:bookmarkStart w:id="17" w:name="_Toc22038025"/>
       <w:r>
         <w:t>Microservices</w:t>
       </w:r>
+      <w:bookmarkEnd w:id="17"/>
     </w:p>
     <w:p>
       <w:pPr>
@@ -2133,7 +3388,7 @@
             <w:fldChar w:fldCharType="begin"/>
           </w:r>
           <w:r>
-            <w:instrText>ADDIN CitaviPlaceholder{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}</w:instrText>
+            <w:instrText>ADDIN CitaviPlaceholder{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}</w:instrText>
           </w:r>
           <w:r>
             <w:fldChar w:fldCharType="separate"/>
@@ -2163,7 +3418,7 @@
         </w:rPr>
         <w:lastRenderedPageBreak/>
         <w:drawing>
-          <wp:anchor distT="0" distB="0" distL="114300" distR="114300" simplePos="0" relativeHeight="251701248" behindDoc="0" locked="1" layoutInCell="1" allowOverlap="1" wp14:anchorId="6F8FF664" wp14:editId="1507A966">
+          <wp:anchor distT="0" distB="0" distL="114300" distR="114300" simplePos="0" relativeHeight="251661312" behindDoc="0" locked="1" layoutInCell="1" allowOverlap="1" wp14:anchorId="6F8FF664" wp14:editId="395A7C51">
             <wp:simplePos x="0" y="0"/>
             <wp:positionH relativeFrom="margin">
               <wp:posOffset>410802</wp:posOffset>
@@ -2235,7 +3490,7 @@
         <mc:AlternateContent>
           <mc:Choice Requires="wps">
             <w:drawing>
-              <wp:anchor distT="0" distB="0" distL="114300" distR="114300" simplePos="0" relativeHeight="251659264" behindDoc="0" locked="1" layoutInCell="1" allowOverlap="1" wp14:anchorId="066564A4" wp14:editId="61FA6414">
+              <wp:anchor distT="0" distB="0" distL="114300" distR="114300" simplePos="0" relativeHeight="251657216" behindDoc="0" locked="1" layoutInCell="1" allowOverlap="1" wp14:anchorId="066564A4" wp14:editId="5F600212">
                 <wp:simplePos x="0" y="0"/>
                 <wp:positionH relativeFrom="column">
                   <wp:posOffset>228600</wp:posOffset>
@@ -2277,7 +3532,7 @@
                                 <w:noProof/>
                               </w:rPr>
                             </w:pPr>
-                            <w:bookmarkStart w:id="14" w:name="_Toc21962578"/>
+                            <w:bookmarkStart w:id="18" w:name="_Toc21962578"/>
                             <w:r>
                               <w:t xml:space="preserve">Abbildung </w:t>
                             </w:r>
@@ -2315,15 +3570,7 @@
                               <w:t xml:space="preserve"> </w:t>
                             </w:r>
                             <w:r>
-                              <w:t xml:space="preserve">Docker – </w:t>
-                            </w:r>
-                            <w:proofErr w:type="spellStart"/>
-                            <w:r>
-                              <w:t>Beginner’s</w:t>
-                            </w:r>
-                            <w:proofErr w:type="spellEnd"/>
-                            <w:r>
-                              <w:t xml:space="preserve"> Guide – Part 1: Images &amp; Containers</w:t>
+                              <w:t>Docker – Beginner’s Guide – Part 1: Images &amp; Containers</w:t>
                             </w:r>
                             <w:r>
                               <w:t xml:space="preserve"> (Quelle: </w:t>
@@ -2339,7 +3586,7 @@
                             <w:r>
                               <w:t>)</w:t>
                             </w:r>
-                            <w:bookmarkEnd w:id="14"/>
+                            <w:bookmarkEnd w:id="18"/>
                           </w:p>
                         </w:txbxContent>
                       </wps:txbx>
@@ -2363,7 +3610,7 @@
           </mc:Choice>
           <mc:Fallback>
             <w:pict>
-              <v:shape w14:anchorId="066564A4" id="Textfeld 8" o:spid="_x0000_s1030" type="#_x0000_t202" style="position:absolute;left:0;text-align:left;margin-left:18pt;margin-top:177.35pt;width:5in;height:77.75pt;z-index:251659264;visibility:visible;mso-wrap-style:square;mso-width-percent:0;mso-height-percent:0;mso-wrap-distance-left:9pt;mso-wrap-distance-top:0;mso-wrap-distance-right:9pt;mso-wrap-distance-bottom:0;mso-position-horizontal:absolute;mso-position-horizontal-relative:text;mso-position-vertical:absolute;mso-position-vertical-relative:text;mso-width-percent:0;mso-height-percent:0;mso-width-relative:margin;mso-height-relative:margin;v-text-anchor:top" o:gfxdata="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" stroked="f">
+              <v:shape w14:anchorId="066564A4" id="Textfeld 8" o:spid="_x0000_s1030" type="#_x0000_t202" style="position:absolute;left:0;text-align:left;margin-left:18pt;margin-top:177.35pt;width:5in;height:77.75pt;z-index:251657216;visibility:visible;mso-wrap-style:square;mso-width-percent:0;mso-height-percent:0;mso-wrap-distance-left:9pt;mso-wrap-distance-top:0;mso-wrap-distance-right:9pt;mso-wrap-distance-bottom:0;mso-position-horizontal:absolute;mso-position-horizontal-relative:text;mso-position-vertical:absolute;mso-position-vertical-relative:text;mso-width-percent:0;mso-height-percent:0;mso-width-relative:margin;mso-height-relative:margin;v-text-anchor:top" o:gfxdata="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" stroked="f">
                 <v:textbox style="mso-fit-shape-to-text:t" inset="0,0,0,0">
                   <w:txbxContent>
                     <w:p>
@@ -2373,7 +3620,7 @@
                           <w:noProof/>
                         </w:rPr>
                       </w:pPr>
-                      <w:bookmarkStart w:id="15" w:name="_Toc21962578"/>
+                      <w:bookmarkStart w:id="19" w:name="_Toc21962578"/>
                       <w:r>
                         <w:t xml:space="preserve">Abbildung </w:t>
                       </w:r>
@@ -2411,15 +3658,7 @@
                         <w:t xml:space="preserve"> </w:t>
                       </w:r>
                       <w:r>
-                        <w:t xml:space="preserve">Docker – </w:t>
-                      </w:r>
-                      <w:proofErr w:type="spellStart"/>
-                      <w:r>
-                        <w:t>Beginner’s</w:t>
-                      </w:r>
-                      <w:proofErr w:type="spellEnd"/>
-                      <w:r>
-                        <w:t xml:space="preserve"> Guide – Part 1: Images &amp; Containers</w:t>
+                        <w:t>Docker – Beginner’s Guide – Part 1: Images &amp; Containers</w:t>
                       </w:r>
                       <w:r>
                         <w:t xml:space="preserve"> (Quelle: </w:t>
@@ -2435,7 +3674,7 @@
                       <w:r>
                         <w:t>)</w:t>
                       </w:r>
-                      <w:bookmarkEnd w:id="15"/>
+                      <w:bookmarkEnd w:id="19"/>
                     </w:p>
                   </w:txbxContent>
                 </v:textbox>
@@ -2540,15 +3779,7 @@
         </w:numPr>
       </w:pPr>
       <w:r>
-        <w:t xml:space="preserve">Skalieren der Services wird auch einfacher und Effizienter. Im Gegensatz zum Monolithischen System, wo jeweils das volle System hoch skaliert wird, werden im </w:t>
-      </w:r>
-      <w:proofErr w:type="spellStart"/>
-      <w:r>
-        <w:t>Micoservice</w:t>
-      </w:r>
-      <w:proofErr w:type="spellEnd"/>
-      <w:r>
-        <w:t xml:space="preserve"> Kontext, nur diejenigen Skaliert welche wirklich benötigt werden, ohne unnötige Ressourcen zu verschwenden. </w:t>
+        <w:t xml:space="preserve">Skalieren der Services wird auch einfacher und Effizienter. Im Gegensatz zum Monolithischen System, wo jeweils das volle System hoch skaliert wird, werden im Micoservice Kontext, nur diejenigen Skaliert welche wirklich benötigt werden, ohne unnötige Ressourcen zu verschwenden. </w:t>
       </w:r>
     </w:p>
     <w:p>
@@ -2674,15 +3905,7 @@
         </w:numPr>
       </w:pPr>
       <w:r>
-        <w:t xml:space="preserve">Die Notwendigkeit, der Verwendung von Docker oder </w:t>
-      </w:r>
-      <w:proofErr w:type="spellStart"/>
-      <w:r>
-        <w:t>Kubernetes</w:t>
-      </w:r>
-      <w:proofErr w:type="spellEnd"/>
-      <w:r>
-        <w:t xml:space="preserve"> um das verteilte System zu steuern bzw. Bereitzustellen, kann unerwünscht sein.</w:t>
+        <w:t>Die Notwendigkeit, der Verwendung von Docker oder Kubernetes um das verteilte System zu steuern bzw. Bereitzustellen, kann unerwünscht sein.</w:t>
       </w:r>
     </w:p>
     <w:p>
@@ -2743,18 +3966,22 @@
       <w:pPr>
         <w:pStyle w:val="berschrift1"/>
       </w:pPr>
+      <w:bookmarkStart w:id="20" w:name="_Toc22038026"/>
       <w:r>
         <w:lastRenderedPageBreak/>
         <w:t>Verteilte Systeme</w:t>
       </w:r>
+      <w:bookmarkEnd w:id="20"/>
     </w:p>
     <w:p>
       <w:pPr>
         <w:pStyle w:val="berschrift2"/>
       </w:pPr>
+      <w:bookmarkStart w:id="21" w:name="_Toc22038027"/>
       <w:r>
         <w:t>Definition</w:t>
       </w:r>
+      <w:bookmarkEnd w:id="21"/>
     </w:p>
     <w:p>
       <w:r>
@@ -2774,7 +4001,7 @@
             <w:fldChar w:fldCharType="begin"/>
           </w:r>
           <w:r>
-            <w:instrText>ADDIN CitaviPlaceholder{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}</w:instrText>
+            <w:instrText>ADDIN CitaviPlaceholder{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}</w:instrText>
           </w:r>
           <w:r>
             <w:fldChar w:fldCharType="separate"/>
@@ -2849,51 +4076,22 @@
       <w:pPr>
         <w:pStyle w:val="berschrift2"/>
       </w:pPr>
+      <w:bookmarkStart w:id="22" w:name="_Toc22038028"/>
       <w:r>
         <w:t>Orchestrierung</w:t>
       </w:r>
-    </w:p>
-    <w:p>
-      <w:r>
-        <w:t xml:space="preserve">Es wird besonders wichtig, wenn man ein verteiltes System mit einer </w:t>
-      </w:r>
-      <w:proofErr w:type="spellStart"/>
-      <w:r>
-        <w:t>Microservice</w:t>
-      </w:r>
-      <w:proofErr w:type="spellEnd"/>
-      <w:r>
-        <w:t xml:space="preserve"> Architektur verwirklicht, dass durch die deutlich größere Anzahl an Services und die dadurch entstehenden Schnittstellen gut gemanagt werden können. Durch Dinge wie Containerisierung und Autoskalierung können die Services deutlich schneller vermehren und unübersichtlich werden. Für diese deutlich größere Anzahl an Services benötigen wir neue Werkzeuge, um diesem Wachstum zu beherrschen und möglichst zu automatisieren. Diese Werkzeuge nennt man in der Fachsprache </w:t>
-      </w:r>
-      <w:proofErr w:type="spellStart"/>
-      <w:r>
-        <w:t>Orchestratoren</w:t>
-      </w:r>
-      <w:proofErr w:type="spellEnd"/>
-      <w:r>
-        <w:t xml:space="preserve"> und werden dafür benutzt diese Container automatisiert zu konfigurieren, koordinieren und zu managen. Sie unterscheiden sich hierbei natürlich in Funktionalität und Handhabung. In unseren Untersuchungen, werden wir zu der </w:t>
-      </w:r>
-      <w:proofErr w:type="spellStart"/>
-      <w:r>
-        <w:t>Orchestrierungs</w:t>
-      </w:r>
-      <w:proofErr w:type="spellEnd"/>
-      <w:r>
-        <w:t xml:space="preserve"> Plattform </w:t>
-      </w:r>
-      <w:proofErr w:type="spellStart"/>
-      <w:r>
-        <w:t>Kubernetes</w:t>
-      </w:r>
-      <w:proofErr w:type="spellEnd"/>
-      <w:r>
-        <w:t xml:space="preserve"> zurückgreifen, da sie zum Zeitpunkt der Thesis die am weitesten verbreitete Plattform ist und diese wohl auch noch eine Weile sein wird.</w:t>
+      <w:bookmarkEnd w:id="22"/>
+    </w:p>
+    <w:p>
+      <w:r>
+        <w:t>Es wird besonders wichtig, wenn man ein verteiltes System mit einer Microservice Architektur verwirklicht, dass durch die deutlich größere Anzahl an Services und die dadurch entstehenden Schnittstellen gut gemanagt werden können. Durch Dinge wie Containerisierung und Autoskalierung können die Services deutlich schneller vermehren und unübersichtlich werden. Für diese deutlich größere Anzahl an Services benötigen wir neue Werkzeuge, um diesem Wachstum zu beherrschen und möglichst zu automatisieren. Diese Werkzeuge nennt man in der Fachsprache Orchestratoren und werden dafür benutzt diese Container automatisiert zu konfigurieren, koordinieren und zu managen. Sie unterscheiden sich hierbei natürlich in Funktionalität und Handhabung. In unseren Untersuchungen, werden wir zu der Orchestrierungs Plattform Kubernetes zurückgreifen, da sie zum Zeitpunkt der Thesis die am weitesten verbreitete Plattform ist und diese wohl auch noch eine Weile sein wird.</w:t>
       </w:r>
     </w:p>
     <w:p>
       <w:pPr>
         <w:pStyle w:val="berschrift2"/>
       </w:pPr>
+      <w:bookmarkStart w:id="23" w:name="_Toc22038029"/>
       <w:r>
         <w:t>Netzwerk/</w:t>
       </w:r>
@@ -2903,6 +4101,7 @@
       <w:r>
         <w:t xml:space="preserve"> in einem Verteilten System</w:t>
       </w:r>
+      <w:bookmarkEnd w:id="23"/>
     </w:p>
     <w:p>
       <w:pPr>
@@ -2920,10 +4119,12 @@
       <w:pPr>
         <w:pStyle w:val="berschrift2"/>
       </w:pPr>
+      <w:bookmarkStart w:id="24" w:name="_Toc22038030"/>
       <w:r>
         <w:lastRenderedPageBreak/>
         <w:t>Von Fehler Potential zu Robustheit</w:t>
       </w:r>
+      <w:bookmarkEnd w:id="24"/>
     </w:p>
     <w:p>
       <w:r>
@@ -3034,7 +4235,7 @@
             <w:fldChar w:fldCharType="begin"/>
           </w:r>
           <w:r>
-            <w:instrText>ADDIN CitaviPlaceholder{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}</w:instrText>
+            <w:instrText>ADDIN CitaviPlaceholder{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}</w:instrText>
           </w:r>
           <w:r>
             <w:fldChar w:fldCharType="separate"/>
@@ -3069,9 +4270,11 @@
       <w:pPr>
         <w:pStyle w:val="berschrift2"/>
       </w:pPr>
+      <w:bookmarkStart w:id="25" w:name="_Toc22038031"/>
       <w:r>
         <w:t>Daten Beständigkeit</w:t>
       </w:r>
+      <w:bookmarkEnd w:id="25"/>
     </w:p>
     <w:p>
       <w:r>
@@ -3102,35 +4305,13 @@
       <w:pPr>
         <w:pStyle w:val="berschrift1"/>
       </w:pPr>
+      <w:bookmarkStart w:id="26" w:name="_Toc22038032"/>
       <w:r>
         <w:lastRenderedPageBreak/>
-        <w:t>Ein Robustes verteiltes System/</w:t>
-      </w:r>
-    </w:p>
-    <w:p>
-      <w:pPr>
-        <w:pStyle w:val="berschrift2"/>
-        <w:numPr>
-          <w:ilvl w:val="0"/>
-          <w:numId w:val="0"/>
-        </w:numPr>
-        <w:ind w:left="720"/>
-      </w:pPr>
-      <w:r>
-        <w:t>/Wie</w:t>
-      </w:r>
-      <w:r>
-        <w:t xml:space="preserve"> erstellt</w:t>
-      </w:r>
-      <w:r>
-        <w:t xml:space="preserve"> man ein verteiltes System Robust </w:t>
-      </w:r>
-    </w:p>
-    <w:p>
-      <w:r>
-        <w:t>Wie geht man die Fehlerquellen in verteilten System an?</w:t>
-      </w:r>
-    </w:p>
+        <w:t>Ein Robustes verteiltes System und Mögliche Werkzeuge um dies Umzusetzen</w:t>
+      </w:r>
+    </w:p>
+    <w:bookmarkEnd w:id="26"/>
     <w:p>
       <w:r>
         <w:t>Die Fehlerquellen/</w:t>
@@ -3149,92 +4330,35 @@
       </w:r>
     </w:p>
     <w:p>
-      <w:pPr>
-        <w:rPr>
-          <w:lang w:val="en-US"/>
-        </w:rPr>
-      </w:pPr>
-      <w:proofErr w:type="spellStart"/>
-      <w:r>
-        <w:rPr>
-          <w:lang w:val="en-US"/>
-        </w:rPr>
-        <w:t>Dont</w:t>
-      </w:r>
-      <w:proofErr w:type="spellEnd"/>
-      <w:r>
-        <w:rPr>
-          <w:lang w:val="en-US"/>
-        </w:rPr>
-        <w:t xml:space="preserve"> apply every pattern</w:t>
-      </w:r>
-    </w:p>
-    <w:p>
-      <w:pPr>
-        <w:rPr>
-          <w:lang w:val="en-US"/>
-        </w:rPr>
-      </w:pPr>
-      <w:proofErr w:type="spellStart"/>
-      <w:r>
-        <w:rPr>
-          <w:lang w:val="en-US"/>
-        </w:rPr>
-        <w:t>Dont</w:t>
-      </w:r>
-      <w:proofErr w:type="spellEnd"/>
-      <w:r>
-        <w:rPr>
-          <w:lang w:val="en-US"/>
-        </w:rPr>
-        <w:t xml:space="preserve"> decorate everything</w:t>
-      </w:r>
-    </w:p>
-    <w:p>
-      <w:pPr>
-        <w:rPr>
-          <w:lang w:val="en-US"/>
-        </w:rPr>
-      </w:pPr>
-      <w:r>
-        <w:rPr>
-          <w:lang w:val="en-US"/>
-        </w:rPr>
+      <w:r>
+        <w:t>Dont apply every pattern</w:t>
+      </w:r>
+    </w:p>
+    <w:p>
+      <w:r>
+        <w:t>Dont decorate everything</w:t>
+      </w:r>
+    </w:p>
+    <w:p>
+      <w:r>
         <w:t>Use metrics</w:t>
       </w:r>
     </w:p>
     <w:p>
-      <w:pPr>
-        <w:rPr>
-          <w:lang w:val="en-US"/>
-        </w:rPr>
-      </w:pPr>
-      <w:r>
-        <w:rPr>
-          <w:lang w:val="en-US"/>
-        </w:rPr>
+      <w:r>
         <w:t>Not only Http (not only in the network)</w:t>
       </w:r>
     </w:p>
     <w:p>
-      <w:pPr>
-        <w:rPr>
-          <w:lang w:val="en-US"/>
-        </w:rPr>
-      </w:pPr>
       <w:hyperlink r:id="rId12" w:history="1">
         <w:r>
           <w:rPr>
             <w:rStyle w:val="Hyperlink"/>
-            <w:lang w:val="en-US"/>
           </w:rPr>
           <w:t>https://www.youtube.com/watch?v=gvDvOWtPLVY</w:t>
         </w:r>
       </w:hyperlink>
       <w:r>
-        <w:rPr>
-          <w:lang w:val="en-US"/>
-        </w:rPr>
         <w:t xml:space="preserve"> 20:20</w:t>
       </w:r>
     </w:p>
@@ -3243,28 +4367,11 @@
         <w:tabs>
           <w:tab w:val="left" w:pos="2771"/>
         </w:tabs>
-        <w:rPr>
-          <w:lang w:val="en-US"/>
-        </w:rPr>
-      </w:pPr>
-      <w:r>
-        <w:rPr>
-          <w:lang w:val="en-US"/>
-        </w:rPr>
-        <w:t>medium.com/@</w:t>
-      </w:r>
-      <w:proofErr w:type="spellStart"/>
-      <w:r>
-        <w:rPr>
-          <w:lang w:val="en-US"/>
-        </w:rPr>
-        <w:t>adhorn</w:t>
-      </w:r>
-      <w:proofErr w:type="spellEnd"/>
-      <w:r>
-        <w:rPr>
-          <w:lang w:val="en-US"/>
-        </w:rPr>
+      </w:pPr>
+      <w:r>
+        <w:t>medium.com/@adhorn</w:t>
+      </w:r>
+      <w:r>
         <w:tab/>
       </w:r>
     </w:p>
@@ -3272,9 +4379,11 @@
       <w:pPr>
         <w:pStyle w:val="berschrift2"/>
       </w:pPr>
+      <w:bookmarkStart w:id="27" w:name="_Toc22038034"/>
       <w:r>
         <w:t>Bulkhead</w:t>
       </w:r>
+      <w:bookmarkEnd w:id="27"/>
     </w:p>
     <w:p>
       <w:r>
@@ -3283,24 +4392,18 @@
     </w:p>
     <w:p>
       <w:r>
-        <w:t xml:space="preserve">So wie im Schiffsbau und im Brandschutz, wird das Bulkhead Pattern (in Deutsch Schott Muster) auch in der </w:t>
-      </w:r>
-      <w:proofErr w:type="spellStart"/>
-      <w:r>
-        <w:t>Microservice</w:t>
-      </w:r>
-      <w:proofErr w:type="spellEnd"/>
-      <w:r>
-        <w:t xml:space="preserve"> Architektur verwendet, um zu verhindern, dass das gesamte System durch einen einzigen Fehler zum Einsturz gebracht wird. Dies geschieht im Falle von Microservices auf die Art und Weise, dass einzelne Bahnen im Prozessablauf voneinander Technisch getrennt werden.</w:t>
+        <w:t>So wie im Schiffsbau und im Brandschutz, wird das Bulkhead Pattern (in Deutsch Schott Muster) auch in der Microservice Architektur verwendet, um zu verhindern, dass das gesamte System durch einen einzigen Fehler zum Einsturz gebracht wird. Dies geschieht im Falle von Microservices auf die Art und Weise, dass einzelne Bahnen im Prozessablauf voneinander Technisch getrennt werden.</w:t>
       </w:r>
     </w:p>
     <w:p>
       <w:pPr>
         <w:pStyle w:val="berschrift3"/>
       </w:pPr>
+      <w:bookmarkStart w:id="28" w:name="_Toc22038035"/>
       <w:r>
         <w:t>Probleme welche durch das Bulkhead Pattern gelöst werden</w:t>
       </w:r>
+      <w:bookmarkEnd w:id="28"/>
     </w:p>
     <w:p>
       <w:pPr>
@@ -3329,11 +4432,7 @@
         <w:t>Speicherplatz</w:t>
       </w:r>
       <w:r>
-        <w:t xml:space="preserve"> und Rechenleistung getrennt wurden. Stellt dies sicher, dass wenn </w:t>
-      </w:r>
-      <w:r>
-        <w:lastRenderedPageBreak/>
-        <w:t>ein Einzelner Service sehr viele Ressourcen verwendet dies nicht andere Services, außerhalb der Isolierten Zone, beeinträchtigt.</w:t>
+        <w:t xml:space="preserve"> und Rechenleistung getrennt wurden. Stellt dies sicher, dass wenn ein Einzelner Service sehr viele Ressourcen verwendet dies nicht andere Services, außerhalb der Isolierten Zone, beeinträchtigt.</w:t>
       </w:r>
     </w:p>
     <w:p>
@@ -3345,6 +4444,7 @@
         </w:numPr>
       </w:pPr>
       <w:r>
+        <w:lastRenderedPageBreak/>
         <w:t xml:space="preserve">Ungewöhnliche Bedarf/Nachfragen: Der Bulkhead Schützt </w:t>
       </w:r>
       <w:r>
@@ -3355,9 +4455,11 @@
       <w:pPr>
         <w:pStyle w:val="berschrift3"/>
       </w:pPr>
+      <w:bookmarkStart w:id="29" w:name="_Toc22038036"/>
       <w:r>
         <w:t>Prinzipien des Bulkhead Patterns</w:t>
       </w:r>
+      <w:bookmarkEnd w:id="29"/>
     </w:p>
     <w:p>
       <w:pPr>
@@ -3436,6 +4538,7 @@
           <w:lang w:val="en-US"/>
         </w:rPr>
       </w:pPr>
+      <w:bookmarkStart w:id="30" w:name="_Toc22038037"/>
       <w:r>
         <w:rPr>
           <w:lang w:val="en-US"/>
@@ -3448,18 +4551,41 @@
         </w:rPr>
         <w:t>rcuit breaker</w:t>
       </w:r>
-    </w:p>
-    <w:p>
-      <w:r>
-        <w:t xml:space="preserve">Circuit </w:t>
-      </w:r>
-      <w:proofErr w:type="spellStart"/>
-      <w:r>
-        <w:t>breaker</w:t>
-      </w:r>
-      <w:proofErr w:type="spellEnd"/>
-      <w:r>
-        <w:t>, zu Deutsch Sicherung, kommen ursprünglich aus dem elektrischen Bereich. Sicherungen sind kleine Drähte oder Widerstände welche bei einer gewissen Leistung durchbrennen und dies bevor andere Leitungen z.B. in der Wand durchbrennen und so ein Feuer auslösen können, was ursprünglich öfters zu Hausbränden geführt hat. Sie werden also als Notschalter benutzt, um größere Schäden zu verhindern.</w:t>
+      <w:bookmarkEnd w:id="30"/>
+    </w:p>
+    <w:p>
+      <w:r>
+        <w:t>Circuit breaker, zu Deutsch Sicherung, kommen ursprünglich aus dem elektrischen Bereich. Sicherungen sind kleine Drähte oder Widerstände welche bei einer gewissen Leistung durchbrennen und bevor</w:t>
+      </w:r>
+      <w:r>
+        <w:t xml:space="preserve"> Hauptleitungen </w:t>
+      </w:r>
+      <w:r>
+        <w:t>z.B. in der Wand</w:t>
+      </w:r>
+      <w:r>
+        <w:t xml:space="preserve"> durchbrennen</w:t>
+      </w:r>
+      <w:r>
+        <w:t xml:space="preserve"> und so ein Feuer auslös</w:t>
+      </w:r>
+      <w:r>
+        <w:t>en können. Dies hat</w:t>
+      </w:r>
+      <w:r>
+        <w:t xml:space="preserve"> ursprünglich öfters zu Hausbränden geführt.</w:t>
+      </w:r>
+      <w:r>
+        <w:t xml:space="preserve"> Genauso werden</w:t>
+      </w:r>
+      <w:r>
+        <w:t xml:space="preserve"> </w:t>
+      </w:r>
+      <w:r>
+        <w:t>s</w:t>
+      </w:r>
+      <w:r>
+        <w:t>ie als Notschalter benutzt, um größere Schäden zu verhindern.</w:t>
       </w:r>
     </w:p>
     <w:p>
@@ -3478,51 +4604,48 @@
       <w:r>
         <w:t xml:space="preserve">] erklärt. </w:t>
       </w:r>
-      <w:proofErr w:type="spellStart"/>
-      <w:r>
-        <w:t>Closed</w:t>
-      </w:r>
-      <w:proofErr w:type="spellEnd"/>
-      <w:r>
-        <w:t xml:space="preserve"> ist zu allererst der Zustand welcher den Normalen betrieb wiederspiegelt, dieser wird nur verlassen, wenn eine entsprechende Anzahl an Fehlern vorliegt (</w:t>
-      </w:r>
-      <w:proofErr w:type="spellStart"/>
-      <w:r>
-        <w:t>threshold</w:t>
-      </w:r>
-      <w:proofErr w:type="spellEnd"/>
-      <w:r>
-        <w:t xml:space="preserve">). Open, blockt erst einmal jeglichen Datenverkehr und schaltet erst nach einer gewissen Zeit auf Half-Open um. Half-Open testet den Service und lässt ein paar(weniger wie im Ursprünglichen </w:t>
-      </w:r>
-      <w:proofErr w:type="spellStart"/>
-      <w:r>
-        <w:t>Closed</w:t>
-      </w:r>
-      <w:proofErr w:type="spellEnd"/>
-      <w:r>
-        <w:t>) Anfragen durch.</w:t>
-      </w:r>
-      <w:bookmarkStart w:id="16" w:name="_GoBack"/>
-      <w:bookmarkEnd w:id="16"/>
-    </w:p>
-    <w:p>
-      <w:bookmarkStart w:id="17" w:name="_CTVK00191f50c4e98684200addca71323790021"/>
+    </w:p>
+    <w:p>
+      <w:r>
+        <w:rPr>
+          <w:b/>
+        </w:rPr>
+        <w:t xml:space="preserve">Closed </w:t>
+      </w:r>
+      <w:r>
+        <w:t>ist zuallererst der Zustand, welcher den Normalen betrieb widerspiegelt, dieser wird nur verlassen, wenn eine entsprechende Anzahl an Fehlern in einer festgelegten Zeit überschritten wird (threshold). Verlassen bedeutet in den Open Status zu wechseln.</w:t>
+      </w:r>
+    </w:p>
+    <w:p>
+      <w:r>
+        <w:rPr>
+          <w:b/>
+        </w:rPr>
+        <w:lastRenderedPageBreak/>
+        <w:t>Open</w:t>
+      </w:r>
+      <w:r>
+        <w:t>, blockt erst einmal jeglichen Datenverkehr und schaltet erst nach einer gewissen Zeit auf Half-Open um. Hierbei werden sofort, Error Nachrichten zurückgesendet. In dieser Zeit soll sich der Service, von dem ankommenden Datenverkehr erholen können oder die Zeit haben neu zu starten.</w:t>
+      </w:r>
+      <w:r>
+        <w:t xml:space="preserve"> Die Wiederherstellung der Verbindung wird in der </w:t>
+      </w:r>
+      <w:bookmarkStart w:id="31" w:name="_CTVK00191f50c4e98684200addca71323790021"/>
       <w:r>
         <w:rPr>
           <w:noProof/>
         </w:rPr>
-        <w:lastRenderedPageBreak/>
         <w:drawing>
-          <wp:anchor distT="0" distB="0" distL="114300" distR="114300" simplePos="0" relativeHeight="251702272" behindDoc="0" locked="0" layoutInCell="1" allowOverlap="1" wp14:anchorId="09835683" wp14:editId="4FF6C1CF">
+          <wp:anchor distT="0" distB="0" distL="114300" distR="114300" simplePos="0" relativeHeight="251659776" behindDoc="0" locked="0" layoutInCell="1" allowOverlap="1" wp14:anchorId="09835683" wp14:editId="013C53CB">
             <wp:simplePos x="0" y="0"/>
             <wp:positionH relativeFrom="column">
-              <wp:posOffset>-115554</wp:posOffset>
+              <wp:posOffset>583565</wp:posOffset>
             </wp:positionH>
             <wp:positionV relativeFrom="paragraph">
-              <wp:posOffset>63916</wp:posOffset>
+              <wp:posOffset>489420</wp:posOffset>
             </wp:positionV>
-            <wp:extent cx="5400675" cy="4872355"/>
-            <wp:effectExtent l="0" t="0" r="0" b="0"/>
+            <wp:extent cx="3868420" cy="3004115"/>
+            <wp:effectExtent l="0" t="0" r="0" b="6350"/>
             <wp:wrapTopAndBottom/>
             <wp:docPr id="12" name="Grafik 12"/>
             <wp:cNvGraphicFramePr/>
@@ -3533,7 +4656,7 @@
                     <pic:cNvPr id="12" name=""/>
                     <pic:cNvPicPr/>
                   </pic:nvPicPr>
-                  <pic:blipFill>
+                  <pic:blipFill rotWithShape="1">
                     <a:blip r:embed="rId13">
                       <a:extLst>
                         <a:ext uri="{28A0092B-C50C-407E-A947-70E740481C1C}">
@@ -3541,43 +4664,63 @@
                         </a:ext>
                       </a:extLst>
                     </a:blip>
-                    <a:stretch>
-                      <a:fillRect/>
-                    </a:stretch>
+                    <a:srcRect l="2365" t="3273" r="2361" b="1916"/>
+                    <a:stretch/>
                   </pic:blipFill>
-                  <pic:spPr>
+                  <pic:spPr bwMode="auto">
                     <a:xfrm>
                       <a:off x="0" y="0"/>
-                      <a:ext cx="5400675" cy="4872355"/>
+                      <a:ext cx="3868420" cy="3004115"/>
                     </a:xfrm>
                     <a:prstGeom prst="rect">
                       <a:avLst/>
                     </a:prstGeom>
+                    <a:ln>
+                      <a:noFill/>
+                    </a:ln>
+                    <a:extLst>
+                      <a:ext uri="{53640926-AAD7-44D8-BBD7-CCE9431645EC}">
+                        <a14:shadowObscured xmlns:a14="http://schemas.microsoft.com/office/drawing/2010/main"/>
+                      </a:ext>
+                    </a:extLst>
                   </pic:spPr>
                 </pic:pic>
               </a:graphicData>
             </a:graphic>
+            <wp14:sizeRelH relativeFrom="margin">
+              <wp14:pctWidth>0</wp14:pctWidth>
+            </wp14:sizeRelH>
+            <wp14:sizeRelV relativeFrom="margin">
+              <wp14:pctHeight>0</wp14:pctHeight>
+            </wp14:sizeRelV>
           </wp:anchor>
         </w:drawing>
       </w:r>
-      <w:bookmarkEnd w:id="17"/>
+      <w:bookmarkEnd w:id="31"/>
+      <w:r>
+        <w:t>Regel von externen System übernommen und findet nicht im Circuit breaker statt.</w:t>
+      </w:r>
     </w:p>
     <w:p>
       <w:pPr>
         <w:pStyle w:val="Beschriftung"/>
-      </w:pPr>
-      <w:proofErr w:type="spellStart"/>
-      <w:r>
-        <w:t>Figure</w:t>
-      </w:r>
-      <w:proofErr w:type="spellEnd"/>
-      <w:r>
-        <w:t xml:space="preserve"> </w:t>
+        <w:rPr>
+          <w:lang w:val="en-US"/>
+        </w:rPr>
+      </w:pPr>
+      <w:r>
+        <w:rPr>
+          <w:lang w:val="en-US"/>
+        </w:rPr>
+        <w:t xml:space="preserve">Figure </w:t>
       </w:r>
       <w:r>
         <w:fldChar w:fldCharType="begin"/>
       </w:r>
       <w:r>
+        <w:rPr>
+          <w:lang w:val="en-US"/>
+        </w:rPr>
         <w:instrText xml:space="preserve"> SEQ Figure \* ARABIC </w:instrText>
       </w:r>
       <w:r>
@@ -3586,6 +4729,7 @@
       <w:r>
         <w:rPr>
           <w:noProof/>
+          <w:lang w:val="en-US"/>
         </w:rPr>
         <w:t>1</w:t>
       </w:r>
@@ -3593,21 +4737,10 @@
         <w:fldChar w:fldCharType="end"/>
       </w:r>
       <w:r>
-        <w:t xml:space="preserve">: Circuit </w:t>
-      </w:r>
-      <w:proofErr w:type="spellStart"/>
-      <w:r>
-        <w:t>Breaker</w:t>
-      </w:r>
-      <w:proofErr w:type="spellEnd"/>
-      <w:r>
-        <w:t xml:space="preserve"> </w:t>
-      </w:r>
-      <w:r>
-        <w:t>Zustände</w:t>
-      </w:r>
-      <w:r>
-        <w:t xml:space="preserve"> </w:t>
+        <w:rPr>
+          <w:lang w:val="en-US"/>
+        </w:rPr>
+        <w:t xml:space="preserve">: Circuit Breaker Zustände </w:t>
       </w:r>
       <w:sdt>
         <w:sdtPr>
@@ -3615,7 +4748,7 @@
           <w:tag w:val="CitaviPlaceholder#b61b59a9-066c-4702-a051-ad8ca126b7fe"/>
           <w:id w:val="-737947735"/>
           <w:placeholder>
-            <w:docPart w:val="DefaultPlaceholder_1081868574"/>
+            <w:docPart w:val="3B55AF0A154F42CF941161F137E487D4"/>
           </w:placeholder>
         </w:sdtPr>
         <w:sdtContent>
@@ -3623,18 +4756,24 @@
             <w:fldChar w:fldCharType="begin"/>
           </w:r>
           <w:r>
-            <w:instrText>ADDIN CitaviPlaceholder{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</w:instrText>
+            <w:rPr>
+              <w:lang w:val="en-US"/>
+            </w:rPr>
+            <w:instrText>ADDIN CitaviPlaceholder{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</w:instrText>
           </w:r>
           <w:r>
-            <w:instrText>h</w:instrText>
-          </w:r>
-          <w:r>
-            <w:instrText>bHNlfV0sIkZvcm1hdHRlZFRleHQiOnsiJGlkIjoiOSIsIkNvdW50IjoxLCJUZXh0VW5pdHMiOlt7IiRpZCI6IjEwIiwiRm9udFN0eWxlIjp7IiRpZCI6IjExIiwiTmV1dHJhbCI6dHJ1ZX0sIlJlYWRpbmdPcmRlciI6MSwiVGV4dCI6IihNYXJ0aW4gRm93bGVyIDIwMTQpIn1dfSwiVGFnIjoiQ2l0YXZpUGxhY2Vob2xkZXIjYjYxYjU5YTktMDY2Yy00NzAyLWEwNTEtYWQ4Y2ExMjZiN2ZlIiwiVGV4dCI6IihNYXJ0aW4gRm93bGVyIDIwMTQpIiwiV0FJVmVyc2lvbiI6IjYuMy4wLjAifQ==}</w:instrText>
+            <w:rPr>
+              <w:lang w:val="en-US"/>
+            </w:rPr>
+            <w:instrText>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}</w:instrText>
           </w:r>
           <w:r>
             <w:fldChar w:fldCharType="separate"/>
           </w:r>
           <w:r>
+            <w:rPr>
+              <w:lang w:val="en-US"/>
+            </w:rPr>
             <w:t>(Martin Fowler 2014)</w:t>
           </w:r>
           <w:r>
@@ -3643,171 +4782,158 @@
         </w:sdtContent>
       </w:sdt>
     </w:p>
-    <w:p/>
-    <w:p/>
-    <w:p>
-      <w:r>
-        <w:t xml:space="preserve">Den Circuit </w:t>
-      </w:r>
-      <w:proofErr w:type="spellStart"/>
-      <w:r>
-        <w:t>Breaker</w:t>
-      </w:r>
-      <w:proofErr w:type="spellEnd"/>
-      <w:r>
-        <w:t xml:space="preserve"> richtig einstellen (</w:t>
-      </w:r>
-      <w:proofErr w:type="spellStart"/>
-      <w:r>
-        <w:t>Metrics</w:t>
-      </w:r>
-      <w:proofErr w:type="spellEnd"/>
-      <w:r>
-        <w:t>)</w:t>
-      </w:r>
-    </w:p>
-    <w:p>
-      <w:pPr>
-        <w:pStyle w:val="berschrift2"/>
-      </w:pPr>
-      <w:proofErr w:type="spellStart"/>
-      <w:r>
-        <w:t>Retry</w:t>
-      </w:r>
-      <w:proofErr w:type="spellEnd"/>
-    </w:p>
-    <w:p>
-      <w:pPr>
-        <w:pStyle w:val="berschrift2"/>
-      </w:pPr>
-      <w:r>
-        <w:t xml:space="preserve">Rate </w:t>
-      </w:r>
-      <w:proofErr w:type="spellStart"/>
-      <w:r>
-        <w:t>Limiter</w:t>
-      </w:r>
-      <w:proofErr w:type="spellEnd"/>
-    </w:p>
-    <w:p>
-      <w:pPr>
-        <w:pStyle w:val="berschrift2"/>
-      </w:pPr>
-      <w:r>
-        <w:t xml:space="preserve">Load </w:t>
-      </w:r>
-      <w:proofErr w:type="spellStart"/>
-      <w:r>
-        <w:t>balancer</w:t>
-      </w:r>
-      <w:proofErr w:type="spellEnd"/>
-    </w:p>
-    <w:p>
-      <w:proofErr w:type="spellStart"/>
-      <w:r>
-        <w:t>dasd</w:t>
-      </w:r>
-      <w:proofErr w:type="spellEnd"/>
-    </w:p>
-    <w:p>
-      <w:pPr>
-        <w:pStyle w:val="berschrift2"/>
-      </w:pPr>
+    <w:p>
+      <w:r>
+        <w:rPr>
+          <w:b/>
+          <w:lang w:val="en-US"/>
+        </w:rPr>
+        <w:t xml:space="preserve"> </w:t>
+      </w:r>
+      <w:r>
+        <w:rPr>
+          <w:b/>
+        </w:rPr>
+        <w:t>Half-Open</w:t>
+      </w:r>
+      <w:r>
+        <w:t xml:space="preserve"> testet den Service</w:t>
+      </w:r>
+      <w:r>
+        <w:t xml:space="preserve">. </w:t>
+      </w:r>
+      <w:r>
+        <w:t>Es</w:t>
+      </w:r>
+      <w:r>
+        <w:t xml:space="preserve"> werden ein paar Anfragen angenommen. Die Anzahl ist normalerweise geringer als im Ursprünglichen Closed Status.</w:t>
+      </w:r>
+      <w:r>
+        <w:t xml:space="preserve"> Wenn dieser Test Erfolgreich verlaufen ist, wird wieder in den Closed Zustand gewechselt. Falls die Anfragen weiterhin Fehlschlagen wird wieder zurück in den Open Status gewechselt.</w:t>
+      </w:r>
+    </w:p>
+    <w:p>
+      <w:pPr>
+        <w:pStyle w:val="berschrift3"/>
+      </w:pPr>
+      <w:r>
+        <w:t>Zusätzlichen Abschnitt für Fehler Handhabung schreiben?</w:t>
+      </w:r>
+    </w:p>
+    <w:p>
+      <w:pPr>
+        <w:pStyle w:val="berschrift3"/>
+      </w:pPr>
+      <w:r>
+        <w:t xml:space="preserve">Unterschiedliche Arten/Ebenen von Circuit </w:t>
+      </w:r>
+      <w:r>
+        <w:t>b</w:t>
+      </w:r>
+      <w:r>
+        <w:t>reakern</w:t>
+      </w:r>
+    </w:p>
+    <w:p>
+      <w:r>
+        <w:t xml:space="preserve">Man kann im Allgemeinen in </w:t>
+      </w:r>
+      <w:r>
+        <w:t>Zwei</w:t>
+      </w:r>
+      <w:r>
+        <w:t xml:space="preserve"> unterschiedliche Arten von Circuit Breakern unterscheiden. </w:t>
+      </w:r>
+      <w:r>
+        <w:t xml:space="preserve">Diese unterscheiden sich je </w:t>
+      </w:r>
+      <w:r>
+        <w:t>nachdem in Managementaufwand und möglicher E</w:t>
+      </w:r>
+      <w:r>
+        <w:t xml:space="preserve">influssname, welche mit erhöhtem Programmieraufwand Hand in Hand geht. </w:t>
+      </w:r>
+    </w:p>
+    <w:p>
+      <w:pPr>
+        <w:pStyle w:val="berschrift4"/>
+      </w:pPr>
+      <w:r>
+        <w:t xml:space="preserve">Zentral Verwaltete Circuit </w:t>
+      </w:r>
+      <w:r>
+        <w:t>b</w:t>
+      </w:r>
+      <w:r>
+        <w:t>reaker</w:t>
+      </w:r>
+    </w:p>
+    <w:p>
+      <w:r>
+        <w:t xml:space="preserve">Beschreibt einen von einer </w:t>
+      </w:r>
+      <w:r>
+        <w:t>Middleware verwalteten Circuit b</w:t>
+      </w:r>
+      <w:r>
+        <w:t xml:space="preserve">reaker. Normalerweise ist dies ein API Gateway, ein Service Mesh oder ein Reverse Proxy. In diesen Fällen geht der gesamte Datenverkehr durch diese Middleware und wird dort weitergeleitet. Das größte Problem, die Gefahr ist das dies zu einer einzelnen Schwachstelle, für das gesamte System, werden kann. Der Infrastruktur Architekt sollte also besonders darauf achten das diese Schwachstelle möglichst Ausfallsicher betrieben wird. Das Gute auf </w:t>
+      </w:r>
       <w:r>
         <w:lastRenderedPageBreak/>
-        <w:t>Message Queues</w:t>
-      </w:r>
-    </w:p>
-    <w:p>
-      <w:pPr>
-        <w:pStyle w:val="berschrift2"/>
-      </w:pPr>
-      <w:r>
-        <w:t xml:space="preserve">Data </w:t>
-      </w:r>
-      <w:proofErr w:type="spellStart"/>
-      <w:r>
-        <w:t>Consistency</w:t>
-      </w:r>
-      <w:proofErr w:type="spellEnd"/>
-    </w:p>
-    <w:p>
-      <w:pPr>
-        <w:pStyle w:val="berschrift2"/>
-      </w:pPr>
-      <w:proofErr w:type="spellStart"/>
-      <w:r>
-        <w:t>Configuration</w:t>
-      </w:r>
-      <w:proofErr w:type="spellEnd"/>
+        <w:t>der anderen Seite ist, das der Entwickler sich weniger mit diesem zusätzlichen Konstrukt beschäftigen bzw. dieses Entwickeln muss.</w:t>
+      </w:r>
+    </w:p>
+    <w:p>
+      <w:pPr>
+        <w:pStyle w:val="berschrift4"/>
+      </w:pPr>
+      <w:r>
+        <w:t>Unabhängig Verwaltete Circuit b</w:t>
+      </w:r>
+      <w:r>
+        <w:t>reaker</w:t>
+      </w:r>
+    </w:p>
+    <w:p>
+      <w:r>
+        <w:t xml:space="preserve">Ein </w:t>
+      </w:r>
+      <w:r>
+        <w:t>Unabhängig Verwalteter Circuit b</w:t>
+      </w:r>
+      <w:r>
+        <w:t>reaker steht für einen im Service selbst implementierten Circuit breaker welcher den Ankommenden Datenverkehr Regelt. Der große Vorteil ist, das man auf diese Art und weiße keine einzelne große Schwachstelle</w:t>
+      </w:r>
+      <w:r>
+        <w:t xml:space="preserve"> mehr</w:t>
+      </w:r>
+      <w:r>
+        <w:t xml:space="preserve"> hat, da diese nach unten </w:t>
+      </w:r>
+      <w:r>
+        <w:t>auf die Services geschoben wird und ist speziell in hoch Verfügbaren Systemen Wichtig.</w:t>
+      </w:r>
+      <w:r>
+        <w:t xml:space="preserve"> Der Nachteil ist die erhöhte Komplexität welche für die Entwickler hinzugefügt wird, was vor allem der Fall ist wenn unterschiedliche Service verschiedene</w:t>
+      </w:r>
+      <w:r>
+        <w:t xml:space="preserve"> Programmiersprachen benutzen oder Entwickler noch neu in dem Bereich der Weiterführenden Fehler sind. Es gibt allerdings in allerlei Sprachen, gut geschriebene Bibliotheken welche weit verbreitet Benutzt werden. </w:t>
+      </w:r>
+    </w:p>
+    <w:p>
+      <w:pPr>
+        <w:pStyle w:val="berschrift3"/>
+      </w:pPr>
+      <w:r>
+        <w:t>Mögliche aktuelle unabhängig Verwaltete circuit breaker</w:t>
+      </w:r>
+    </w:p>
+    <w:p>
+      <w:r>
+        <w:t>resilience4j</w:t>
+      </w:r>
       <w:r>
         <w:t xml:space="preserve"> </w:t>
-      </w:r>
-      <w:proofErr w:type="spellStart"/>
-      <w:r>
-        <w:t>server</w:t>
-      </w:r>
-      <w:proofErr w:type="spellEnd"/>
-    </w:p>
-    <w:p>
-      <w:pPr>
-        <w:pStyle w:val="berschrift2"/>
-      </w:pPr>
-      <w:r>
-        <w:t>Service Registry</w:t>
-      </w:r>
-      <w:r>
-        <w:t>/Discovery</w:t>
-      </w:r>
-    </w:p>
-    <w:p>
-      <w:pPr>
-        <w:pStyle w:val="berschrift2"/>
-      </w:pPr>
-      <w:r>
-        <w:t xml:space="preserve">Dynamic Service </w:t>
-      </w:r>
-      <w:proofErr w:type="spellStart"/>
-      <w:r>
-        <w:t>Registries</w:t>
-      </w:r>
-      <w:proofErr w:type="spellEnd"/>
-    </w:p>
-    <w:p>
-      <w:pPr>
-        <w:pStyle w:val="berschrift2"/>
-      </w:pPr>
-      <w:proofErr w:type="spellStart"/>
-      <w:r>
-        <w:t>Breach</w:t>
-      </w:r>
-      <w:proofErr w:type="spellEnd"/>
-      <w:r>
-        <w:t>?</w:t>
-      </w:r>
-    </w:p>
-    <w:p>
-      <w:pPr>
-        <w:pStyle w:val="berschrift2"/>
-      </w:pPr>
-      <w:r>
-        <w:t xml:space="preserve">Other </w:t>
-      </w:r>
-      <w:proofErr w:type="spellStart"/>
-      <w:r>
-        <w:t>options</w:t>
-      </w:r>
-      <w:proofErr w:type="spellEnd"/>
-      <w:r>
-        <w:t>?</w:t>
-      </w:r>
-      <w:r>
-        <w:t xml:space="preserve"> </w:t>
-      </w:r>
-    </w:p>
-    <w:p>
-      <w:r>
-        <w:tab/>
       </w:r>
     </w:p>
     <w:p/>
@@ -3816,15 +4942,244 @@
     <w:p/>
     <w:p>
       <w:pPr>
-        <w:pStyle w:val="berschrift1"/>
-      </w:pPr>
-      <w:bookmarkStart w:id="18" w:name="_Toc20308053"/>
+        <w:pStyle w:val="berschrift3"/>
+      </w:pPr>
+      <w:r>
+        <w:t>Mögliche aktuelle zentral Verwaltete circuit breaker</w:t>
+      </w:r>
+    </w:p>
+    <w:p>
+      <w:r>
+        <w:t>Istio</w:t>
+      </w:r>
+    </w:p>
+    <w:p/>
+    <w:p/>
+    <w:p/>
+    <w:p>
+      <w:pPr>
+        <w:spacing w:before="0" w:line="240" w:lineRule="auto"/>
+        <w:jc w:val="left"/>
+        <w:rPr>
+          <w:rFonts w:ascii="Arial" w:hAnsi="Arial"/>
+          <w:b/>
+          <w:kern w:val="28"/>
+          <w:sz w:val="28"/>
+        </w:rPr>
+      </w:pPr>
+      <w:bookmarkStart w:id="32" w:name="_Toc22038038"/>
+      <w:r>
+        <w:br w:type="page"/>
+      </w:r>
+    </w:p>
+    <w:p>
+      <w:pPr>
+        <w:pStyle w:val="berschrift2"/>
+      </w:pPr>
       <w:r>
         <w:lastRenderedPageBreak/>
-        <w:t>Zusammenfassung und Ausblick</w:t>
-      </w:r>
-      <w:bookmarkEnd w:id="18"/>
-    </w:p>
+        <w:t>Retry</w:t>
+      </w:r>
+      <w:bookmarkEnd w:id="32"/>
+    </w:p>
+    <w:p>
+      <w:pPr>
+        <w:pStyle w:val="berschrift3"/>
+      </w:pPr>
+      <w:r>
+        <w:t>Das zu Lösende Problem</w:t>
+      </w:r>
+    </w:p>
+    <w:p>
+      <w:r>
+        <w:t xml:space="preserve">Wenn Anwendungen über das Netzwerk miteinander kommunizieren, kann es immer wieder vorkommen, dass gewisse Fehler auftreten. Anfragen können verloren gehen, das Ziel kann momentan nicht erreichbar sein oder ein Service vorübergehend ausgelastet sein. Solche Fehler verschwinden mit der Zeit für gewöhnlich von alleine. Wir brauchen allerdings einen Mechanismus, der dies Möglichst einfach umsetzbar macht, ohne zu große </w:t>
+      </w:r>
+      <w:r>
+        <w:t>weitere Probleme zu verursachen</w:t>
+      </w:r>
+      <w:r>
+        <w:t>.</w:t>
+      </w:r>
+    </w:p>
+    <w:p>
+      <w:pPr>
+        <w:pStyle w:val="berschrift3"/>
+      </w:pPr>
+      <w:r>
+        <w:t xml:space="preserve">Lösungsansatz </w:t>
+      </w:r>
+      <w:r>
+        <w:t>für das Problems</w:t>
+      </w:r>
+    </w:p>
+    <w:p>
+      <w:r>
+        <w:t>Es steht nun also fest, das Fehler immer wieder auftreten und das wir mit ihnen umzugehen haben. Wenn unsere Anwendung also feststellt, dass ein Fehler aufgetreten ist, als sie versucht hat einen Aufruf auszuführen haben wir eine Reihe an Möglichkeiten mit diesem umzugehen:</w:t>
+      </w:r>
+    </w:p>
+    <w:p>
+      <w:pPr>
+        <w:pStyle w:val="Listenabsatz"/>
+        <w:numPr>
+          <w:ilvl w:val="0"/>
+          <w:numId w:val="42"/>
+        </w:numPr>
+      </w:pPr>
+      <w:r>
+        <w:t xml:space="preserve">Abbruch: Falls erkennbar ist das der Fehler sich nicht mit einer Wartezeit beheben lässt oder mit dem Kommunikationsweg zu tun hat, sollte die Aktion abgebrochen werden und eine Exception ausgelöst werden. Wenn Beispielsweise ein Login mehrfach mit den Falschen Daten ausgeführt wird, macht es keinen Sinn diesen überhaupt abzusenden. </w:t>
+      </w:r>
+    </w:p>
+    <w:p>
+      <w:pPr>
+        <w:pStyle w:val="Listenabsatz"/>
+        <w:numPr>
+          <w:ilvl w:val="0"/>
+          <w:numId w:val="42"/>
+        </w:numPr>
+      </w:pPr>
+      <w:r>
+        <w:t>Retry: Wenn der Fehler nur selten vorkommt und keine Rückschlüsse auf konkrete Fehler aufweist, sollte dieser einfach sofort wiederholt werden, da hier mit erhöhter Wahrscheinlichkeit das Netzwerk die Tatsächliche Fehlerquelle ist, was bedeutet das der Fehler nicht nochmal auftreten wird.</w:t>
+      </w:r>
+    </w:p>
+    <w:p>
+      <w:pPr>
+        <w:pStyle w:val="Listenabsatz"/>
+        <w:numPr>
+          <w:ilvl w:val="0"/>
+          <w:numId w:val="42"/>
+        </w:numPr>
+      </w:pPr>
+      <w:r>
+        <w:t xml:space="preserve">Retry mit Verzögerung: </w:t>
+      </w:r>
+      <w:r>
+        <w:t xml:space="preserve">Falls </w:t>
+      </w:r>
+      <w:r>
+        <w:t>es sich um</w:t>
+      </w:r>
+      <w:r>
+        <w:t xml:space="preserve"> ein</w:t>
+      </w:r>
+      <w:r>
+        <w:t>en</w:t>
+      </w:r>
+      <w:r>
+        <w:t xml:space="preserve"> eher gewöhnlicherer Fehler </w:t>
+      </w:r>
+      <w:r>
+        <w:t>handelt, z.B. der Angefragte Service oder das Netzwerk sind Überlaufen. Ist die beste Option die Anfrage mit ein gewissen Verzögerung erneut zu Senden.</w:t>
+      </w:r>
+      <w:bookmarkStart w:id="33" w:name="_GoBack"/>
+      <w:bookmarkEnd w:id="33"/>
+    </w:p>
+    <w:p>
+      <w:pPr>
+        <w:pStyle w:val="berschrift2"/>
+      </w:pPr>
+      <w:bookmarkStart w:id="34" w:name="_Toc22038040"/>
+      <w:r>
+        <w:t>Load balancer</w:t>
+      </w:r>
+      <w:bookmarkEnd w:id="34"/>
+    </w:p>
+    <w:p>
+      <w:pPr>
+        <w:tabs>
+          <w:tab w:val="left" w:pos="6485"/>
+        </w:tabs>
+      </w:pPr>
+      <w:r>
+        <w:t>dasd</w:t>
+      </w:r>
+      <w:r>
+        <w:tab/>
+      </w:r>
+    </w:p>
+    <w:p>
+      <w:pPr>
+        <w:pStyle w:val="berschrift2"/>
+      </w:pPr>
+      <w:r>
+        <w:lastRenderedPageBreak/>
+        <w:t>API Gateway</w:t>
+      </w:r>
+    </w:p>
+    <w:p>
+      <w:pPr>
+        <w:pStyle w:val="berschrift2"/>
+      </w:pPr>
+      <w:bookmarkStart w:id="35" w:name="_Toc22038042"/>
+      <w:r>
+        <w:t>Data Consistency</w:t>
+      </w:r>
+      <w:bookmarkEnd w:id="35"/>
+    </w:p>
+    <w:p>
+      <w:pPr>
+        <w:pStyle w:val="berschrift2"/>
+      </w:pPr>
+      <w:bookmarkStart w:id="36" w:name="_Toc22038043"/>
+      <w:r>
+        <w:t>Configuration server</w:t>
+      </w:r>
+      <w:bookmarkEnd w:id="36"/>
+    </w:p>
+    <w:p>
+      <w:pPr>
+        <w:pStyle w:val="berschrift2"/>
+        <w:rPr>
+          <w:lang w:val="en-US"/>
+        </w:rPr>
+      </w:pPr>
+      <w:bookmarkStart w:id="37" w:name="_Toc22038044"/>
+      <w:r>
+        <w:rPr>
+          <w:lang w:val="en-US"/>
+        </w:rPr>
+        <w:t>Dynamic</w:t>
+      </w:r>
+      <w:r>
+        <w:rPr>
+          <w:lang w:val="en-US"/>
+        </w:rPr>
+        <w:t xml:space="preserve"> |</w:t>
+      </w:r>
+      <w:r>
+        <w:rPr>
+          <w:lang w:val="en-US"/>
+        </w:rPr>
+        <w:t xml:space="preserve"> </w:t>
+      </w:r>
+      <w:r>
+        <w:rPr>
+          <w:lang w:val="en-US"/>
+        </w:rPr>
+        <w:t>Service Registry</w:t>
+      </w:r>
+      <w:r>
+        <w:rPr>
+          <w:lang w:val="en-US"/>
+        </w:rPr>
+        <w:t>/Discovery</w:t>
+      </w:r>
+      <w:bookmarkEnd w:id="37"/>
+    </w:p>
+    <w:p>
+      <w:pPr>
+        <w:pStyle w:val="berschrift2"/>
+      </w:pPr>
+      <w:r>
+        <w:t>Tracing</w:t>
+      </w:r>
+      <w:r>
+        <w:tab/>
+      </w:r>
+    </w:p>
+    <w:p/>
+    <w:p/>
+    <w:p/>
+    <w:p/>
     <w:p>
       <w:pPr>
         <w:pStyle w:val="berschrift1"/>
@@ -3833,16 +5188,16 @@
           <w:numId w:val="0"/>
         </w:numPr>
       </w:pPr>
-      <w:bookmarkStart w:id="19" w:name="_Ref492657968"/>
-      <w:bookmarkStart w:id="20" w:name="_Toc20308054"/>
+      <w:bookmarkStart w:id="38" w:name="_Toc22038048"/>
       <w:r>
         <w:lastRenderedPageBreak/>
-        <w:t>Glossar</w:t>
-      </w:r>
-      <w:bookmarkEnd w:id="19"/>
-      <w:bookmarkEnd w:id="20"/>
-    </w:p>
-    <w:p/>
+        <w:t>Zusammenfassung und Ausblic</w:t>
+      </w:r>
+      <w:bookmarkEnd w:id="38"/>
+      <w:r>
+        <w:t>k</w:t>
+      </w:r>
+    </w:p>
     <w:p>
       <w:pPr>
         <w:pStyle w:val="berschrift1"/>
@@ -3851,12 +5206,30 @@
           <w:numId w:val="0"/>
         </w:numPr>
       </w:pPr>
-      <w:bookmarkStart w:id="21" w:name="_Toc20308056"/>
+      <w:bookmarkStart w:id="39" w:name="_Ref492657968"/>
+      <w:bookmarkStart w:id="40" w:name="_Toc22038049"/>
+      <w:r>
+        <w:lastRenderedPageBreak/>
+        <w:t>Glossar</w:t>
+      </w:r>
+      <w:bookmarkEnd w:id="39"/>
+      <w:bookmarkEnd w:id="40"/>
+    </w:p>
+    <w:p/>
+    <w:p>
+      <w:pPr>
+        <w:pStyle w:val="berschrift1"/>
+        <w:numPr>
+          <w:ilvl w:val="0"/>
+          <w:numId w:val="0"/>
+        </w:numPr>
+      </w:pPr>
+      <w:bookmarkStart w:id="41" w:name="_Toc22038050"/>
       <w:r>
         <w:lastRenderedPageBreak/>
         <w:t>Ehrenwörtliche Erklärung</w:t>
       </w:r>
-      <w:bookmarkEnd w:id="21"/>
+      <w:bookmarkEnd w:id="41"/>
     </w:p>
     <w:p/>
     <w:tbl>
@@ -4072,12 +5445,12 @@
           <w:numId w:val="0"/>
         </w:numPr>
       </w:pPr>
-      <w:bookmarkStart w:id="22" w:name="_Toc20308057"/>
+      <w:bookmarkStart w:id="42" w:name="_Toc22038051"/>
       <w:r>
         <w:lastRenderedPageBreak/>
         <w:t>Stichwortverzeichnis</w:t>
       </w:r>
-      <w:bookmarkEnd w:id="22"/>
+      <w:bookmarkEnd w:id="42"/>
     </w:p>
     <w:p>
       <w:pPr>
@@ -4133,20 +5506,18 @@
     </w:p>
     <w:sdt>
       <w:sdtPr>
+        <w:rPr>
+          <w:rFonts w:ascii="Times New Roman" w:hAnsi="Times New Roman"/>
+          <w:b w:val="0"/>
+          <w:kern w:val="0"/>
+          <w:sz w:val="24"/>
+        </w:rPr>
         <w:tag w:val="CitaviBibliography"/>
         <w:id w:val="-747107997"/>
         <w:placeholder>
           <w:docPart w:val="DefaultPlaceholder_1081868574"/>
         </w:placeholder>
       </w:sdtPr>
-      <w:sdtEndPr>
-        <w:rPr>
-          <w:rFonts w:ascii="Times New Roman" w:hAnsi="Times New Roman"/>
-          <w:b w:val="0"/>
-          <w:kern w:val="0"/>
-          <w:sz w:val="24"/>
-        </w:rPr>
-      </w:sdtEndPr>
       <w:sdtContent>
         <w:p>
           <w:pPr>
@@ -4161,96 +5532,45 @@
           <w:r>
             <w:fldChar w:fldCharType="separate"/>
           </w:r>
+          <w:bookmarkStart w:id="43" w:name="_Toc22038052"/>
           <w:r>
             <w:t>Literaturverzeichnis</w:t>
           </w:r>
+          <w:bookmarkEnd w:id="43"/>
         </w:p>
         <w:p>
           <w:pPr>
             <w:pStyle w:val="CitaviBibliographyEntry"/>
+            <w:rPr>
+              <w:lang w:val="en-US"/>
+            </w:rPr>
           </w:pPr>
-          <w:bookmarkStart w:id="23" w:name="_CTVL00142c9e052f8e1428e885f82cfd186e9a7"/>
+          <w:bookmarkStart w:id="44" w:name="_CTVL00142c9e052f8e1428e885f82cfd186e9a7"/>
           <w:r>
             <w:rPr>
               <w:smallCaps/>
+              <w:lang w:val="en-US"/>
             </w:rPr>
-            <w:t xml:space="preserve">Andrew S. </w:t>
+            <w:t xml:space="preserve">Andrew S. Tanenbaum; </w:t>
           </w:r>
-          <w:proofErr w:type="spellStart"/>
+          <w:bookmarkEnd w:id="44"/>
           <w:r>
             <w:rPr>
-              <w:smallCaps/>
+              <w:lang w:val="en-US"/>
             </w:rPr>
-            <w:t>Tanenbaum</w:t>
-          </w:r>
-          <w:proofErr w:type="spellEnd"/>
-          <w:r>
-            <w:rPr>
-              <w:smallCaps/>
-            </w:rPr>
-            <w:t xml:space="preserve">; </w:t>
-          </w:r>
-          <w:bookmarkEnd w:id="23"/>
-          <w:r>
-            <w:t>Maarten Van Steen (</w:t>
-          </w:r>
-          <w:proofErr w:type="spellStart"/>
-          <w:r>
-            <w:t>Mitarb</w:t>
-          </w:r>
-          <w:proofErr w:type="spellEnd"/>
-          <w:r>
-            <w:t xml:space="preserve">.): </w:t>
+            <w:t xml:space="preserve">Maarten Van Steen (Mitarb.): </w:t>
           </w:r>
           <w:r>
             <w:rPr>
               <w:i/>
+              <w:lang w:val="en-US"/>
             </w:rPr>
-            <w:t xml:space="preserve">Distributed Systems </w:t>
+            <w:t xml:space="preserve">Distributed Systems Principles and Paradigms. </w:t>
           </w:r>
-          <w:proofErr w:type="spellStart"/>
           <w:r>
             <w:rPr>
-              <w:i/>
+              <w:lang w:val="en-US"/>
             </w:rPr>
-            <w:t>Principles</w:t>
-          </w:r>
-          <w:proofErr w:type="spellEnd"/>
-          <w:r>
-            <w:rPr>
-              <w:i/>
-            </w:rPr>
-            <w:t xml:space="preserve"> </w:t>
-          </w:r>
-          <w:proofErr w:type="spellStart"/>
-          <w:r>
-            <w:rPr>
-              <w:i/>
-            </w:rPr>
-            <w:t>and</w:t>
-          </w:r>
-          <w:proofErr w:type="spellEnd"/>
-          <w:r>
-            <w:rPr>
-              <w:i/>
-            </w:rPr>
-            <w:t xml:space="preserve"> </w:t>
-          </w:r>
-          <w:proofErr w:type="spellStart"/>
-          <w:r>
-            <w:rPr>
-              <w:i/>
-            </w:rPr>
-            <w:t>Paradigms</w:t>
-          </w:r>
-          <w:proofErr w:type="spellEnd"/>
-          <w:r>
-            <w:rPr>
-              <w:i/>
-            </w:rPr>
-            <w:t xml:space="preserve">. </w:t>
-          </w:r>
-          <w:r>
             <w:t xml:space="preserve">Zweite Auflage : Pearson Education, 2006 </w:t>
           </w:r>
         </w:p>
@@ -4258,91 +5578,21 @@
           <w:pPr>
             <w:pStyle w:val="CitaviBibliographyEntry"/>
           </w:pPr>
-          <w:bookmarkStart w:id="24" w:name="_CTVL001b3a45404d2df4913b1f86f3306f1cef4"/>
-          <w:proofErr w:type="spellStart"/>
+          <w:bookmarkStart w:id="45" w:name="_CTVL001b3a45404d2df4913b1f86f3306f1cef4"/>
           <w:r>
             <w:rPr>
               <w:smallCaps/>
+              <w:lang w:val="en-US"/>
             </w:rPr>
-            <w:t>Arnon</w:t>
+            <w:t xml:space="preserve">Arnon Rotem-Gal-Oz: </w:t>
           </w:r>
-          <w:proofErr w:type="spellEnd"/>
-          <w:r>
-            <w:rPr>
-              <w:smallCaps/>
-            </w:rPr>
-            <w:t xml:space="preserve"> Rotem-Gal-Oz: </w:t>
-          </w:r>
-          <w:bookmarkEnd w:id="24"/>
-          <w:proofErr w:type="spellStart"/>
+          <w:bookmarkEnd w:id="45"/>
           <w:r>
             <w:rPr>
               <w:i/>
+              <w:lang w:val="en-US"/>
             </w:rPr>
-            <w:t>Fallacies</w:t>
-          </w:r>
-          <w:proofErr w:type="spellEnd"/>
-          <w:r>
-            <w:rPr>
-              <w:i/>
-            </w:rPr>
-            <w:t xml:space="preserve"> </w:t>
-          </w:r>
-          <w:proofErr w:type="spellStart"/>
-          <w:r>
-            <w:rPr>
-              <w:i/>
-            </w:rPr>
-            <w:t>of</w:t>
-          </w:r>
-          <w:proofErr w:type="spellEnd"/>
-          <w:r>
-            <w:rPr>
-              <w:i/>
-            </w:rPr>
-            <w:t xml:space="preserve"> </w:t>
-          </w:r>
-          <w:proofErr w:type="spellStart"/>
-          <w:r>
-            <w:rPr>
-              <w:i/>
-            </w:rPr>
-            <w:t>distributed</w:t>
-          </w:r>
-          <w:proofErr w:type="spellEnd"/>
-          <w:r>
-            <w:rPr>
-              <w:i/>
-            </w:rPr>
-            <w:t xml:space="preserve"> </w:t>
-          </w:r>
-          <w:proofErr w:type="spellStart"/>
-          <w:r>
-            <w:rPr>
-              <w:i/>
-            </w:rPr>
-            <w:t>computing</w:t>
-          </w:r>
-          <w:proofErr w:type="spellEnd"/>
-          <w:r>
-            <w:rPr>
-              <w:i/>
-            </w:rPr>
-            <w:t xml:space="preserve"> </w:t>
-          </w:r>
-          <w:proofErr w:type="spellStart"/>
-          <w:r>
-            <w:rPr>
-              <w:i/>
-            </w:rPr>
-            <w:t>Explained</w:t>
-          </w:r>
-          <w:proofErr w:type="spellEnd"/>
-          <w:r>
-            <w:rPr>
-              <w:i/>
-            </w:rPr>
-            <w:t xml:space="preserve">. </w:t>
+            <w:t xml:space="preserve">Fallacies of distributed computing Explained. </w:t>
           </w:r>
           <w:r>
             <w:t xml:space="preserve">URL http://www.rgoarchitects.com/Files/fallacies.pdf – Überprüfungsdatum 09.10.2019 </w:t>
@@ -4352,27 +5602,19 @@
           <w:pPr>
             <w:pStyle w:val="CitaviBibliographyEntry"/>
           </w:pPr>
-          <w:bookmarkStart w:id="25" w:name="_CTVL001f0692438777646da855c29ca6c16891a"/>
+          <w:bookmarkStart w:id="46" w:name="_CTVL001f0692438777646da855c29ca6c16891a"/>
           <w:r>
             <w:rPr>
               <w:smallCaps/>
             </w:rPr>
             <w:t xml:space="preserve">Martin Fowler: </w:t>
           </w:r>
-          <w:bookmarkEnd w:id="25"/>
-          <w:proofErr w:type="spellStart"/>
+          <w:bookmarkEnd w:id="46"/>
           <w:r>
             <w:rPr>
               <w:i/>
             </w:rPr>
-            <w:t>CircuitBreaker</w:t>
-          </w:r>
-          <w:proofErr w:type="spellEnd"/>
-          <w:r>
-            <w:rPr>
-              <w:i/>
-            </w:rPr>
-            <w:t xml:space="preserve">. </w:t>
+            <w:t xml:space="preserve">CircuitBreaker. </w:t>
           </w:r>
           <w:r>
             <w:t xml:space="preserve">URL https://martinfowler.com/bliki/images/circuitBreaker/state.png. – Aktualisierungsdatum: 04.10.2019 – Überprüfungsdatum 14.10.2019 </w:t>
@@ -4382,28 +5624,14 @@
           <w:pPr>
             <w:pStyle w:val="CitaviBibliographyEntry"/>
           </w:pPr>
-          <w:bookmarkStart w:id="26" w:name="_CTVL001b02821cc9eba40acb4e457a01fe73f18"/>
+          <w:bookmarkStart w:id="47" w:name="_CTVL001b02821cc9eba40acb4e457a01fe73f18"/>
           <w:r>
             <w:rPr>
               <w:smallCaps/>
             </w:rPr>
-            <w:t xml:space="preserve">Stephan </w:t>
+            <w:t xml:space="preserve">Stephan Augsten: </w:t>
           </w:r>
-          <w:proofErr w:type="spellStart"/>
-          <w:r>
-            <w:rPr>
-              <w:smallCaps/>
-            </w:rPr>
-            <w:t>Augsten</w:t>
-          </w:r>
-          <w:proofErr w:type="spellEnd"/>
-          <w:r>
-            <w:rPr>
-              <w:smallCaps/>
-            </w:rPr>
-            <w:t xml:space="preserve">: </w:t>
-          </w:r>
-          <w:bookmarkEnd w:id="26"/>
+          <w:bookmarkEnd w:id="47"/>
           <w:r>
             <w:rPr>
               <w:i/>
@@ -4561,7 +5789,7 @@
         <w:bCs/>
         <w:noProof/>
       </w:rPr>
-      <w:instrText>5</w:instrText>
+      <w:instrText>4</w:instrText>
     </w:r>
     <w:r>
       <w:rPr>
@@ -4579,7 +5807,7 @@
       <w:rPr>
         <w:noProof/>
       </w:rPr>
-      <w:instrText>5</w:instrText>
+      <w:instrText>4</w:instrText>
     </w:r>
     <w:r>
       <w:instrText xml:space="preserve"> </w:instrText>
@@ -4615,7 +5843,7 @@
       <w:rPr>
         <w:noProof/>
       </w:rPr>
-      <w:t>Stichwortverzeichnis</w:t>
+      <w:t>Ehrenwörtliche Erklärung</w:t>
     </w:r>
     <w:r>
       <w:rPr>
@@ -4639,7 +5867,7 @@
       <w:rPr>
         <w:noProof/>
       </w:rPr>
-      <w:t>21</w:t>
+      <w:t>22</w:t>
     </w:r>
     <w:r>
       <w:fldChar w:fldCharType="end"/>
@@ -5591,6 +6819,119 @@
     </w:lvl>
   </w:abstractNum>
   <w:abstractNum w:abstractNumId="22" w15:restartNumberingAfterBreak="0">
+    <w:nsid w:val="448D297F"/>
+    <w:multiLevelType w:val="hybridMultilevel"/>
+    <w:tmpl w:val="53FE9C46"/>
+    <w:lvl w:ilvl="0" w:tplc="04070001">
+      <w:start w:val="1"/>
+      <w:numFmt w:val="bullet"/>
+      <w:lvlText w:val=""/>
+      <w:lvlJc w:val="left"/>
+      <w:pPr>
+        <w:ind w:left="720" w:hanging="360"/>
+      </w:pPr>
+      <w:rPr>
+        <w:rFonts w:ascii="Symbol" w:hAnsi="Symbol" w:hint="default"/>
+      </w:rPr>
+    </w:lvl>
+    <w:lvl w:ilvl="1" w:tplc="04070003">
+      <w:start w:val="1"/>
+      <w:numFmt w:val="bullet"/>
+      <w:lvlText w:val="o"/>
+      <w:lvlJc w:val="left"/>
+      <w:pPr>
+        <w:ind w:left="1440" w:hanging="360"/>
+      </w:pPr>
+      <w:rPr>
+        <w:rFonts w:ascii="Courier New" w:hAnsi="Courier New" w:cs="Courier New" w:hint="default"/>
+      </w:rPr>
+    </w:lvl>
+    <w:lvl w:ilvl="2" w:tplc="04070005" w:tentative="1">
+      <w:start w:val="1"/>
+      <w:numFmt w:val="bullet"/>
+      <w:lvlText w:val=""/>
+      <w:lvlJc w:val="left"/>
+      <w:pPr>
+        <w:ind w:left="2160" w:hanging="360"/>
+      </w:pPr>
+      <w:rPr>
+        <w:rFonts w:ascii="Wingdings" w:hAnsi="Wingdings" w:hint="default"/>
+      </w:rPr>
+    </w:lvl>
+    <w:lvl w:ilvl="3" w:tplc="04070001" w:tentative="1">
+      <w:start w:val="1"/>
+      <w:numFmt w:val="bullet"/>
+      <w:lvlText w:val=""/>
+      <w:lvlJc w:val="left"/>
+      <w:pPr>
+        <w:ind w:left="2880" w:hanging="360"/>
+      </w:pPr>
+      <w:rPr>
+        <w:rFonts w:ascii="Symbol" w:hAnsi="Symbol" w:hint="default"/>
+      </w:rPr>
+    </w:lvl>
+    <w:lvl w:ilvl="4" w:tplc="04070003" w:tentative="1">
+      <w:start w:val="1"/>
+      <w:numFmt w:val="bullet"/>
+      <w:lvlText w:val="o"/>
+      <w:lvlJc w:val="left"/>
+      <w:pPr>
+        <w:ind w:left="3600" w:hanging="360"/>
+      </w:pPr>
+      <w:rPr>
+        <w:rFonts w:ascii="Courier New" w:hAnsi="Courier New" w:cs="Courier New" w:hint="default"/>
+      </w:rPr>
+    </w:lvl>
+    <w:lvl w:ilvl="5" w:tplc="04070005" w:tentative="1">
+      <w:start w:val="1"/>
+      <w:numFmt w:val="bullet"/>
+      <w:lvlText w:val=""/>
+      <w:lvlJc w:val="left"/>
+      <w:pPr>
+        <w:ind w:left="4320" w:hanging="360"/>
+      </w:pPr>
+      <w:rPr>
+        <w:rFonts w:ascii="Wingdings" w:hAnsi="Wingdings" w:hint="default"/>
+      </w:rPr>
+    </w:lvl>
+    <w:lvl w:ilvl="6" w:tplc="04070001" w:tentative="1">
+      <w:start w:val="1"/>
+      <w:numFmt w:val="bullet"/>
+      <w:lvlText w:val=""/>
+      <w:lvlJc w:val="left"/>
+      <w:pPr>
+        <w:ind w:left="5040" w:hanging="360"/>
+      </w:pPr>
+      <w:rPr>
+        <w:rFonts w:ascii="Symbol" w:hAnsi="Symbol" w:hint="default"/>
+      </w:rPr>
+    </w:lvl>
+    <w:lvl w:ilvl="7" w:tplc="04070003" w:tentative="1">
+      <w:start w:val="1"/>
+      <w:numFmt w:val="bullet"/>
+      <w:lvlText w:val="o"/>
+      <w:lvlJc w:val="left"/>
+      <w:pPr>
+        <w:ind w:left="5760" w:hanging="360"/>
+      </w:pPr>
+      <w:rPr>
+        <w:rFonts w:ascii="Courier New" w:hAnsi="Courier New" w:cs="Courier New" w:hint="default"/>
+      </w:rPr>
+    </w:lvl>
+    <w:lvl w:ilvl="8" w:tplc="04070005" w:tentative="1">
+      <w:start w:val="1"/>
+      <w:numFmt w:val="bullet"/>
+      <w:lvlText w:val=""/>
+      <w:lvlJc w:val="left"/>
+      <w:pPr>
+        <w:ind w:left="6480" w:hanging="360"/>
+      </w:pPr>
+      <w:rPr>
+        <w:rFonts w:ascii="Wingdings" w:hAnsi="Wingdings" w:hint="default"/>
+      </w:rPr>
+    </w:lvl>
+  </w:abstractNum>
+  <w:abstractNum w:abstractNumId="23" w15:restartNumberingAfterBreak="0">
     <w:nsid w:val="449A1693"/>
     <w:multiLevelType w:val="singleLevel"/>
     <w:tmpl w:val="0407000F"/>
@@ -5607,7 +6948,7 @@
       </w:pPr>
     </w:lvl>
   </w:abstractNum>
-  <w:abstractNum w:abstractNumId="23" w15:restartNumberingAfterBreak="0">
+  <w:abstractNum w:abstractNumId="24" w15:restartNumberingAfterBreak="0">
     <w:nsid w:val="495B79E3"/>
     <w:multiLevelType w:val="hybridMultilevel"/>
     <w:tmpl w:val="93442B12"/>
@@ -5720,7 +7061,7 @@
       </w:rPr>
     </w:lvl>
   </w:abstractNum>
-  <w:abstractNum w:abstractNumId="24" w15:restartNumberingAfterBreak="0">
+  <w:abstractNum w:abstractNumId="25" w15:restartNumberingAfterBreak="0">
     <w:nsid w:val="4BA24A17"/>
     <w:multiLevelType w:val="singleLevel"/>
     <w:tmpl w:val="1AB4F454"/>
@@ -5742,7 +7083,7 @@
       </w:rPr>
     </w:lvl>
   </w:abstractNum>
-  <w:abstractNum w:abstractNumId="25" w15:restartNumberingAfterBreak="0">
+  <w:abstractNum w:abstractNumId="26" w15:restartNumberingAfterBreak="0">
     <w:nsid w:val="51D8138F"/>
     <w:multiLevelType w:val="singleLevel"/>
     <w:tmpl w:val="1AB4F454"/>
@@ -5764,7 +7105,7 @@
       </w:rPr>
     </w:lvl>
   </w:abstractNum>
-  <w:abstractNum w:abstractNumId="26" w15:restartNumberingAfterBreak="0">
+  <w:abstractNum w:abstractNumId="27" w15:restartNumberingAfterBreak="0">
     <w:nsid w:val="59945146"/>
     <w:multiLevelType w:val="singleLevel"/>
     <w:tmpl w:val="0407000F"/>
@@ -5781,7 +7122,7 @@
       </w:pPr>
     </w:lvl>
   </w:abstractNum>
-  <w:abstractNum w:abstractNumId="27" w15:restartNumberingAfterBreak="0">
+  <w:abstractNum w:abstractNumId="28" w15:restartNumberingAfterBreak="0">
     <w:nsid w:val="5B951FFE"/>
     <w:multiLevelType w:val="singleLevel"/>
     <w:tmpl w:val="1AB4F454"/>
@@ -5803,7 +7144,7 @@
       </w:rPr>
     </w:lvl>
   </w:abstractNum>
-  <w:abstractNum w:abstractNumId="28" w15:restartNumberingAfterBreak="0">
+  <w:abstractNum w:abstractNumId="29" w15:restartNumberingAfterBreak="0">
     <w:nsid w:val="62AE773C"/>
     <w:multiLevelType w:val="multilevel"/>
     <w:tmpl w:val="0407001D"/>
@@ -5916,7 +7257,7 @@
       </w:pPr>
     </w:lvl>
   </w:abstractNum>
-  <w:abstractNum w:abstractNumId="29" w15:restartNumberingAfterBreak="0">
+  <w:abstractNum w:abstractNumId="30" w15:restartNumberingAfterBreak="0">
     <w:nsid w:val="66E82510"/>
     <w:multiLevelType w:val="hybridMultilevel"/>
     <w:tmpl w:val="0E00602C"/>
@@ -6029,7 +7370,7 @@
       </w:rPr>
     </w:lvl>
   </w:abstractNum>
-  <w:abstractNum w:abstractNumId="30" w15:restartNumberingAfterBreak="0">
+  <w:abstractNum w:abstractNumId="31" w15:restartNumberingAfterBreak="0">
     <w:nsid w:val="6A3D0295"/>
     <w:multiLevelType w:val="hybridMultilevel"/>
     <w:tmpl w:val="6ECABABE"/>
@@ -6142,7 +7483,7 @@
       </w:rPr>
     </w:lvl>
   </w:abstractNum>
-  <w:abstractNum w:abstractNumId="31" w15:restartNumberingAfterBreak="0">
+  <w:abstractNum w:abstractNumId="32" w15:restartNumberingAfterBreak="0">
     <w:nsid w:val="6A940077"/>
     <w:multiLevelType w:val="hybridMultilevel"/>
     <w:tmpl w:val="1FAA4612"/>
@@ -6231,7 +7572,7 @@
       </w:pPr>
     </w:lvl>
   </w:abstractNum>
-  <w:abstractNum w:abstractNumId="32" w15:restartNumberingAfterBreak="0">
+  <w:abstractNum w:abstractNumId="33" w15:restartNumberingAfterBreak="0">
     <w:nsid w:val="6AA57A17"/>
     <w:multiLevelType w:val="singleLevel"/>
     <w:tmpl w:val="1AB4F454"/>
@@ -6253,7 +7594,7 @@
       </w:rPr>
     </w:lvl>
   </w:abstractNum>
-  <w:abstractNum w:abstractNumId="33" w15:restartNumberingAfterBreak="0">
+  <w:abstractNum w:abstractNumId="34" w15:restartNumberingAfterBreak="0">
     <w:nsid w:val="6C362613"/>
     <w:multiLevelType w:val="singleLevel"/>
     <w:tmpl w:val="0407000F"/>
@@ -6270,7 +7611,7 @@
       </w:pPr>
     </w:lvl>
   </w:abstractNum>
-  <w:abstractNum w:abstractNumId="34" w15:restartNumberingAfterBreak="0">
+  <w:abstractNum w:abstractNumId="35" w15:restartNumberingAfterBreak="0">
     <w:nsid w:val="70DC00BA"/>
     <w:multiLevelType w:val="hybridMultilevel"/>
     <w:tmpl w:val="10562C02"/>
@@ -6383,7 +7724,7 @@
       </w:rPr>
     </w:lvl>
   </w:abstractNum>
-  <w:abstractNum w:abstractNumId="35" w15:restartNumberingAfterBreak="0">
+  <w:abstractNum w:abstractNumId="36" w15:restartNumberingAfterBreak="0">
     <w:nsid w:val="70DF772D"/>
     <w:multiLevelType w:val="singleLevel"/>
     <w:tmpl w:val="0407000F"/>
@@ -6400,7 +7741,7 @@
       </w:pPr>
     </w:lvl>
   </w:abstractNum>
-  <w:abstractNum w:abstractNumId="36" w15:restartNumberingAfterBreak="0">
+  <w:abstractNum w:abstractNumId="37" w15:restartNumberingAfterBreak="0">
     <w:nsid w:val="75411D43"/>
     <w:multiLevelType w:val="singleLevel"/>
     <w:tmpl w:val="1AB4F454"/>
@@ -6422,7 +7763,7 @@
       </w:rPr>
     </w:lvl>
   </w:abstractNum>
-  <w:abstractNum w:abstractNumId="37" w15:restartNumberingAfterBreak="0">
+  <w:abstractNum w:abstractNumId="38" w15:restartNumberingAfterBreak="0">
     <w:nsid w:val="78B33B6C"/>
     <w:multiLevelType w:val="singleLevel"/>
     <w:tmpl w:val="1AB4F454"/>
@@ -6444,7 +7785,7 @@
       </w:rPr>
     </w:lvl>
   </w:abstractNum>
-  <w:abstractNum w:abstractNumId="38" w15:restartNumberingAfterBreak="0">
+  <w:abstractNum w:abstractNumId="39" w15:restartNumberingAfterBreak="0">
     <w:nsid w:val="7D8A6FE6"/>
     <w:multiLevelType w:val="multilevel"/>
     <w:tmpl w:val="F5123CA6"/>
@@ -6567,7 +7908,7 @@
     </w:lvl>
   </w:abstractNum>
   <w:num w:numId="1">
-    <w:abstractNumId w:val="38"/>
+    <w:abstractNumId w:val="39"/>
   </w:num>
   <w:num w:numId="2">
     <w:abstractNumId w:val="6"/>
@@ -6600,13 +7941,13 @@
     <w:abstractNumId w:val="0"/>
   </w:num>
   <w:num w:numId="12">
+    <w:abstractNumId w:val="38"/>
+  </w:num>
+  <w:num w:numId="13">
     <w:abstractNumId w:val="37"/>
   </w:num>
-  <w:num w:numId="13">
-    <w:abstractNumId w:val="36"/>
-  </w:num>
   <w:num w:numId="14">
-    <w:abstractNumId w:val="24"/>
+    <w:abstractNumId w:val="25"/>
   </w:num>
   <w:num w:numId="15">
     <w:abstractNumId w:val="15"/>
@@ -6618,10 +7959,10 @@
     <w:abstractNumId w:val="13"/>
   </w:num>
   <w:num w:numId="18">
-    <w:abstractNumId w:val="32"/>
+    <w:abstractNumId w:val="33"/>
   </w:num>
   <w:num w:numId="19">
-    <w:abstractNumId w:val="28"/>
+    <w:abstractNumId w:val="29"/>
   </w:num>
   <w:num w:numId="20">
     <w:abstractNumId w:val="14"/>
@@ -6630,19 +7971,19 @@
     <w:abstractNumId w:val="12"/>
   </w:num>
   <w:num w:numId="22">
-    <w:abstractNumId w:val="26"/>
+    <w:abstractNumId w:val="27"/>
   </w:num>
   <w:num w:numId="23">
-    <w:abstractNumId w:val="35"/>
+    <w:abstractNumId w:val="36"/>
   </w:num>
   <w:num w:numId="24">
-    <w:abstractNumId w:val="33"/>
+    <w:abstractNumId w:val="34"/>
   </w:num>
   <w:num w:numId="25">
     <w:abstractNumId w:val="19"/>
   </w:num>
   <w:num w:numId="26">
-    <w:abstractNumId w:val="22"/>
+    <w:abstractNumId w:val="23"/>
   </w:num>
   <w:num w:numId="27">
     <w:abstractNumId w:val="11"/>
@@ -6651,34 +7992,34 @@
     <w:abstractNumId w:val="21"/>
   </w:num>
   <w:num w:numId="29">
-    <w:abstractNumId w:val="27"/>
+    <w:abstractNumId w:val="28"/>
   </w:num>
   <w:num w:numId="30">
-    <w:abstractNumId w:val="25"/>
+    <w:abstractNumId w:val="26"/>
   </w:num>
   <w:num w:numId="31">
-    <w:abstractNumId w:val="38"/>
+    <w:abstractNumId w:val="39"/>
   </w:num>
   <w:num w:numId="32">
-    <w:abstractNumId w:val="38"/>
+    <w:abstractNumId w:val="39"/>
   </w:num>
   <w:num w:numId="33">
-    <w:abstractNumId w:val="23"/>
+    <w:abstractNumId w:val="24"/>
   </w:num>
   <w:num w:numId="34">
     <w:abstractNumId w:val="20"/>
   </w:num>
   <w:num w:numId="35">
-    <w:abstractNumId w:val="29"/>
+    <w:abstractNumId w:val="30"/>
   </w:num>
   <w:num w:numId="36">
-    <w:abstractNumId w:val="30"/>
+    <w:abstractNumId w:val="31"/>
   </w:num>
   <w:num w:numId="37">
     <w:abstractNumId w:val="18"/>
   </w:num>
   <w:num w:numId="38">
-    <w:abstractNumId w:val="31"/>
+    <w:abstractNumId w:val="32"/>
   </w:num>
   <w:num w:numId="39">
     <w:abstractNumId w:val="16"/>
@@ -6687,7 +8028,10 @@
     <w:abstractNumId w:val="10"/>
   </w:num>
   <w:num w:numId="41">
-    <w:abstractNumId w:val="34"/>
+    <w:abstractNumId w:val="35"/>
+  </w:num>
+  <w:num w:numId="42">
+    <w:abstractNumId w:val="22"/>
   </w:num>
   <w:numIdMacAtCleanup w:val="30"/>
 </w:numbering>
@@ -10819,6 +12163,35 @@
         </w:p>
       </w:docPartBody>
     </w:docPart>
+    <w:docPart>
+      <w:docPartPr>
+        <w:name w:val="3B55AF0A154F42CF941161F137E487D4"/>
+        <w:category>
+          <w:name w:val="Allgemein"/>
+          <w:gallery w:val="placeholder"/>
+        </w:category>
+        <w:types>
+          <w:type w:val="bbPlcHdr"/>
+        </w:types>
+        <w:behaviors>
+          <w:behavior w:val="content"/>
+        </w:behaviors>
+        <w:guid w:val="{8226C6C5-D54A-4F4F-AE69-37C3900C8129}"/>
+      </w:docPartPr>
+      <w:docPartBody>
+        <w:p>
+          <w:pPr>
+            <w:pStyle w:val="3B55AF0A154F42CF941161F137E487D4"/>
+          </w:pPr>
+          <w:r>
+            <w:rPr>
+              <w:rStyle w:val="Platzhaltertext"/>
+            </w:rPr>
+            <w:t>Klicken Sie hier, um Text einzugeben.</w:t>
+          </w:r>
+        </w:p>
+      </w:docPartBody>
+    </w:docPart>
   </w:docParts>
 </w:glossaryDocument>
 </file>
@@ -10916,10 +12289,14 @@
     <w:rsidRoot w:val="00BD1FCD"/>
     <w:rsid w:val="000436A9"/>
     <w:rsid w:val="00264854"/>
+    <w:rsid w:val="002C0AEC"/>
     <w:rsid w:val="00621F9A"/>
+    <w:rsid w:val="0062462D"/>
     <w:rsid w:val="00695353"/>
     <w:rsid w:val="00B965CF"/>
+    <w:rsid w:val="00BB779A"/>
     <w:rsid w:val="00BD1FCD"/>
+    <w:rsid w:val="00CD680D"/>
     <w:rsid w:val="00F0114B"/>
   </w:rsids>
   <m:mathPr>
@@ -11369,10 +12746,14 @@
     <w:basedOn w:val="Absatz-Standardschriftart"/>
     <w:uiPriority w:val="99"/>
     <w:semiHidden/>
-    <w:rsid w:val="00BD1FCD"/>
+    <w:rsid w:val="00CD680D"/>
     <w:rPr>
       <w:color w:val="808080"/>
     </w:rPr>
+  </w:style>
+  <w:style w:type="paragraph" w:customStyle="1" w:styleId="3B55AF0A154F42CF941161F137E487D4">
+    <w:name w:val="3B55AF0A154F42CF941161F137E487D4"/>
+    <w:rsid w:val="00CD680D"/>
   </w:style>
 </w:styles>
 </file>
@@ -11874,7 +13255,7 @@
 </file>
 
 <file path=customXml/itemProps1.xml><?xml version="1.0" encoding="utf-8"?>
-<ds:datastoreItem xmlns:ds="http://schemas.openxmlformats.org/officeDocument/2006/customXml" ds:itemID="{5520E783-FAD0-4A0C-A90A-1203EBDE7FC9}">
+<ds:datastoreItem xmlns:ds="http://schemas.openxmlformats.org/officeDocument/2006/customXml" ds:itemID="{D42012AA-0548-4E67-8C15-A14B4183482B}">
   <ds:schemaRefs>
     <ds:schemaRef ds:uri="http://schemas.openxmlformats.org/officeDocument/2006/bibliography"/>
   </ds:schemaRefs>

</xml_diff>